<commit_message>
add more report detail, code for explained variance and visualizing readmittance y/n with pca data
</commit_message>
<xml_diff>
--- a/bracketts_d212_task2.docx
+++ b/bracketts_d212_task2.docx
@@ -774,7 +774,7 @@
           <w:r>
             <w:fldChar w:fldCharType="separate"/>
           </w:r>
-          <w:hyperlink w:anchor="_Toc144634728" w:history="1">
+          <w:hyperlink w:anchor="_Toc145344556" w:history="1">
             <w:r>
               <w:rPr>
                 <w:rStyle w:val="Hyperlink"/>
@@ -817,7 +817,7 @@
                 <w:noProof/>
                 <w:webHidden/>
               </w:rPr>
-              <w:instrText xml:space="preserve"> PAGEREF _Toc144634728 \h </w:instrText>
+              <w:instrText xml:space="preserve"> PAGEREF _Toc145344556 \h </w:instrText>
             </w:r>
             <w:r>
               <w:rPr>
@@ -861,7 +861,7 @@
               <w:szCs w:val="22"/>
             </w:rPr>
           </w:pPr>
-          <w:hyperlink w:anchor="_Toc144634729" w:history="1">
+          <w:hyperlink w:anchor="_Toc145344557" w:history="1">
             <w:r>
               <w:rPr>
                 <w:rStyle w:val="Hyperlink"/>
@@ -888,7 +888,7 @@
                 <w:noProof/>
                 <w:webHidden/>
               </w:rPr>
-              <w:instrText xml:space="preserve"> PAGEREF _Toc144634729 \h </w:instrText>
+              <w:instrText xml:space="preserve"> PAGEREF _Toc145344557 \h </w:instrText>
             </w:r>
             <w:r>
               <w:rPr>
@@ -932,7 +932,7 @@
               <w:szCs w:val="22"/>
             </w:rPr>
           </w:pPr>
-          <w:hyperlink w:anchor="_Toc144634730" w:history="1">
+          <w:hyperlink w:anchor="_Toc145344558" w:history="1">
             <w:r>
               <w:rPr>
                 <w:rStyle w:val="Hyperlink"/>
@@ -959,7 +959,7 @@
                 <w:noProof/>
                 <w:webHidden/>
               </w:rPr>
-              <w:instrText xml:space="preserve"> PAGEREF _Toc144634730 \h </w:instrText>
+              <w:instrText xml:space="preserve"> PAGEREF _Toc145344558 \h </w:instrText>
             </w:r>
             <w:r>
               <w:rPr>
@@ -1004,7 +1004,7 @@
               <w:szCs w:val="22"/>
             </w:rPr>
           </w:pPr>
-          <w:hyperlink w:anchor="_Toc144634731" w:history="1">
+          <w:hyperlink w:anchor="_Toc145344559" w:history="1">
             <w:r>
               <w:rPr>
                 <w:rStyle w:val="Hyperlink"/>
@@ -1047,7 +1047,7 @@
                 <w:noProof/>
                 <w:webHidden/>
               </w:rPr>
-              <w:instrText xml:space="preserve"> PAGEREF _Toc144634731 \h </w:instrText>
+              <w:instrText xml:space="preserve"> PAGEREF _Toc145344559 \h </w:instrText>
             </w:r>
             <w:r>
               <w:rPr>
@@ -1091,7 +1091,7 @@
               <w:szCs w:val="22"/>
             </w:rPr>
           </w:pPr>
-          <w:hyperlink w:anchor="_Toc144634732" w:history="1">
+          <w:hyperlink w:anchor="_Toc145344560" w:history="1">
             <w:r>
               <w:rPr>
                 <w:rStyle w:val="Hyperlink"/>
@@ -1118,7 +1118,7 @@
                 <w:noProof/>
                 <w:webHidden/>
               </w:rPr>
-              <w:instrText xml:space="preserve"> PAGEREF _Toc144634732 \h </w:instrText>
+              <w:instrText xml:space="preserve"> PAGEREF _Toc145344560 \h </w:instrText>
             </w:r>
             <w:r>
               <w:rPr>
@@ -1162,7 +1162,7 @@
               <w:szCs w:val="22"/>
             </w:rPr>
           </w:pPr>
-          <w:hyperlink w:anchor="_Toc144634733" w:history="1">
+          <w:hyperlink w:anchor="_Toc145344561" w:history="1">
             <w:r>
               <w:rPr>
                 <w:rStyle w:val="Hyperlink"/>
@@ -1189,7 +1189,7 @@
                 <w:noProof/>
                 <w:webHidden/>
               </w:rPr>
-              <w:instrText xml:space="preserve"> PAGEREF _Toc144634733 \h </w:instrText>
+              <w:instrText xml:space="preserve"> PAGEREF _Toc145344561 \h </w:instrText>
             </w:r>
             <w:r>
               <w:rPr>
@@ -1234,7 +1234,7 @@
               <w:szCs w:val="22"/>
             </w:rPr>
           </w:pPr>
-          <w:hyperlink w:anchor="_Toc144634734" w:history="1">
+          <w:hyperlink w:anchor="_Toc145344562" w:history="1">
             <w:r>
               <w:rPr>
                 <w:rStyle w:val="Hyperlink"/>
@@ -1277,7 +1277,7 @@
                 <w:noProof/>
                 <w:webHidden/>
               </w:rPr>
-              <w:instrText xml:space="preserve"> PAGEREF _Toc144634734 \h </w:instrText>
+              <w:instrText xml:space="preserve"> PAGEREF _Toc145344562 \h </w:instrText>
             </w:r>
             <w:r>
               <w:rPr>
@@ -1321,7 +1321,7 @@
               <w:szCs w:val="22"/>
             </w:rPr>
           </w:pPr>
-          <w:hyperlink w:anchor="_Toc144634735" w:history="1">
+          <w:hyperlink w:anchor="_Toc145344563" w:history="1">
             <w:r>
               <w:rPr>
                 <w:rStyle w:val="Hyperlink"/>
@@ -1348,7 +1348,7 @@
                 <w:noProof/>
                 <w:webHidden/>
               </w:rPr>
-              <w:instrText xml:space="preserve"> PAGEREF _Toc144634735 \h </w:instrText>
+              <w:instrText xml:space="preserve"> PAGEREF _Toc145344563 \h </w:instrText>
             </w:r>
             <w:r>
               <w:rPr>
@@ -1392,7 +1392,7 @@
               <w:szCs w:val="22"/>
             </w:rPr>
           </w:pPr>
-          <w:hyperlink w:anchor="_Toc144634736" w:history="1">
+          <w:hyperlink w:anchor="_Toc145344564" w:history="1">
             <w:r>
               <w:rPr>
                 <w:rStyle w:val="Hyperlink"/>
@@ -1419,7 +1419,7 @@
                 <w:noProof/>
                 <w:webHidden/>
               </w:rPr>
-              <w:instrText xml:space="preserve"> PAGEREF _Toc144634736 \h </w:instrText>
+              <w:instrText xml:space="preserve"> PAGEREF _Toc145344564 \h </w:instrText>
             </w:r>
             <w:r>
               <w:rPr>
@@ -1464,7 +1464,7 @@
               <w:szCs w:val="22"/>
             </w:rPr>
           </w:pPr>
-          <w:hyperlink w:anchor="_Toc144634737" w:history="1">
+          <w:hyperlink w:anchor="_Toc145344565" w:history="1">
             <w:r>
               <w:rPr>
                 <w:rStyle w:val="Hyperlink"/>
@@ -1507,7 +1507,7 @@
                 <w:noProof/>
                 <w:webHidden/>
               </w:rPr>
-              <w:instrText xml:space="preserve"> PAGEREF _Toc144634737 \h </w:instrText>
+              <w:instrText xml:space="preserve"> PAGEREF _Toc145344565 \h </w:instrText>
             </w:r>
             <w:r>
               <w:rPr>
@@ -1551,7 +1551,7 @@
               <w:szCs w:val="22"/>
             </w:rPr>
           </w:pPr>
-          <w:hyperlink w:anchor="_Toc144634738" w:history="1">
+          <w:hyperlink w:anchor="_Toc145344566" w:history="1">
             <w:r>
               <w:rPr>
                 <w:rStyle w:val="Hyperlink"/>
@@ -1578,7 +1578,7 @@
                 <w:noProof/>
                 <w:webHidden/>
               </w:rPr>
-              <w:instrText xml:space="preserve"> PAGEREF _Toc144634738 \h </w:instrText>
+              <w:instrText xml:space="preserve"> PAGEREF _Toc145344566 \h </w:instrText>
             </w:r>
             <w:r>
               <w:rPr>
@@ -1622,7 +1622,7 @@
               <w:szCs w:val="22"/>
             </w:rPr>
           </w:pPr>
-          <w:hyperlink w:anchor="_Toc144634739" w:history="1">
+          <w:hyperlink w:anchor="_Toc145344567" w:history="1">
             <w:r>
               <w:rPr>
                 <w:rStyle w:val="Hyperlink"/>
@@ -1649,7 +1649,7 @@
                 <w:noProof/>
                 <w:webHidden/>
               </w:rPr>
-              <w:instrText xml:space="preserve"> PAGEREF _Toc144634739 \h </w:instrText>
+              <w:instrText xml:space="preserve"> PAGEREF _Toc145344567 \h </w:instrText>
             </w:r>
             <w:r>
               <w:rPr>
@@ -1693,7 +1693,7 @@
               <w:szCs w:val="22"/>
             </w:rPr>
           </w:pPr>
-          <w:hyperlink w:anchor="_Toc144634740" w:history="1">
+          <w:hyperlink w:anchor="_Toc145344568" w:history="1">
             <w:r>
               <w:rPr>
                 <w:rStyle w:val="Hyperlink"/>
@@ -1720,7 +1720,7 @@
                 <w:noProof/>
                 <w:webHidden/>
               </w:rPr>
-              <w:instrText xml:space="preserve"> PAGEREF _Toc144634740 \h </w:instrText>
+              <w:instrText xml:space="preserve"> PAGEREF _Toc145344568 \h </w:instrText>
             </w:r>
             <w:r>
               <w:rPr>
@@ -1764,7 +1764,7 @@
               <w:szCs w:val="22"/>
             </w:rPr>
           </w:pPr>
-          <w:hyperlink w:anchor="_Toc144634741" w:history="1">
+          <w:hyperlink w:anchor="_Toc145344569" w:history="1">
             <w:r>
               <w:rPr>
                 <w:rStyle w:val="Hyperlink"/>
@@ -1791,7 +1791,7 @@
                 <w:noProof/>
                 <w:webHidden/>
               </w:rPr>
-              <w:instrText xml:space="preserve"> PAGEREF _Toc144634741 \h </w:instrText>
+              <w:instrText xml:space="preserve"> PAGEREF _Toc145344569 \h </w:instrText>
             </w:r>
             <w:r>
               <w:rPr>
@@ -1835,7 +1835,7 @@
               <w:szCs w:val="22"/>
             </w:rPr>
           </w:pPr>
-          <w:hyperlink w:anchor="_Toc144634742" w:history="1">
+          <w:hyperlink w:anchor="_Toc145344570" w:history="1">
             <w:r>
               <w:rPr>
                 <w:rStyle w:val="Hyperlink"/>
@@ -1862,7 +1862,7 @@
                 <w:noProof/>
                 <w:webHidden/>
               </w:rPr>
-              <w:instrText xml:space="preserve"> PAGEREF _Toc144634742 \h </w:instrText>
+              <w:instrText xml:space="preserve"> PAGEREF _Toc145344570 \h </w:instrText>
             </w:r>
             <w:r>
               <w:rPr>
@@ -1907,7 +1907,7 @@
               <w:szCs w:val="22"/>
             </w:rPr>
           </w:pPr>
-          <w:hyperlink w:anchor="_Toc144634743" w:history="1">
+          <w:hyperlink w:anchor="_Toc145344571" w:history="1">
             <w:r>
               <w:rPr>
                 <w:rStyle w:val="Hyperlink"/>
@@ -1950,7 +1950,7 @@
                 <w:noProof/>
                 <w:webHidden/>
               </w:rPr>
-              <w:instrText xml:space="preserve"> PAGEREF _Toc144634743 \h </w:instrText>
+              <w:instrText xml:space="preserve"> PAGEREF _Toc145344571 \h </w:instrText>
             </w:r>
             <w:r>
               <w:rPr>
@@ -1994,7 +1994,7 @@
               <w:szCs w:val="22"/>
             </w:rPr>
           </w:pPr>
-          <w:hyperlink w:anchor="_Toc144634744" w:history="1">
+          <w:hyperlink w:anchor="_Toc145344572" w:history="1">
             <w:r>
               <w:rPr>
                 <w:rStyle w:val="Hyperlink"/>
@@ -2021,7 +2021,7 @@
                 <w:noProof/>
                 <w:webHidden/>
               </w:rPr>
-              <w:instrText xml:space="preserve"> PAGEREF _Toc144634744 \h </w:instrText>
+              <w:instrText xml:space="preserve"> PAGEREF _Toc145344572 \h </w:instrText>
             </w:r>
             <w:r>
               <w:rPr>
@@ -2065,7 +2065,7 @@
               <w:szCs w:val="22"/>
             </w:rPr>
           </w:pPr>
-          <w:hyperlink w:anchor="_Toc144634745" w:history="1">
+          <w:hyperlink w:anchor="_Toc145344573" w:history="1">
             <w:r>
               <w:rPr>
                 <w:rStyle w:val="Hyperlink"/>
@@ -2092,7 +2092,7 @@
                 <w:noProof/>
                 <w:webHidden/>
               </w:rPr>
-              <w:instrText xml:space="preserve"> PAGEREF _Toc144634745 \h </w:instrText>
+              <w:instrText xml:space="preserve"> PAGEREF _Toc145344573 \h </w:instrText>
             </w:r>
             <w:r>
               <w:rPr>
@@ -2151,8 +2151,6 @@
           <w:noProof/>
         </w:rPr>
       </w:pPr>
-      <w:bookmarkStart w:id="0" w:name="_GoBack"/>
-      <w:bookmarkEnd w:id="0"/>
     </w:p>
     <w:p>
       <w:pPr>
@@ -2162,36 +2160,149 @@
         <w:rPr>
           <w:rFonts w:eastAsia="Times New Roman"/>
         </w:rPr>
-        <w:lastRenderedPageBreak/>
         <w:t xml:space="preserve"> </w:t>
       </w:r>
-      <w:bookmarkStart w:id="1" w:name="_Toc144634728"/>
+      <w:bookmarkStart w:id="0" w:name="_Toc145344556"/>
       <w:r>
         <w:rPr>
           <w:rFonts w:eastAsia="Times New Roman"/>
         </w:rPr>
         <w:t>Part I: Research Question</w:t>
       </w:r>
-      <w:bookmarkEnd w:id="1"/>
+      <w:bookmarkEnd w:id="0"/>
     </w:p>
     <w:p>
       <w:pPr>
         <w:pStyle w:val="Heading2"/>
       </w:pPr>
-      <w:bookmarkStart w:id="2" w:name="_Toc144634729"/>
+      <w:bookmarkStart w:id="1" w:name="_Toc145344557"/>
       <w:r>
         <w:t>Define PCA Research Question</w:t>
+      </w:r>
+      <w:bookmarkEnd w:id="1"/>
+    </w:p>
+    <w:p>
+      <w:pPr>
+        <w:shd w:val="clear" w:color="auto" w:fill="FFFFFF"/>
+        <w:spacing w:line="240" w:lineRule="auto"/>
+        <w:ind w:left="648" w:hanging="288"/>
+        <w:rPr>
+          <w:color w:val="333333"/>
+          <w:sz w:val="21"/>
+          <w:szCs w:val="21"/>
+        </w:rPr>
+      </w:pPr>
+      <w:r>
+        <w:rPr>
+          <w:color w:val="333333"/>
+          <w:sz w:val="21"/>
+          <w:szCs w:val="21"/>
+        </w:rPr>
+        <w:t xml:space="preserve">** </w:t>
+      </w:r>
+      <w:r>
+        <w:rPr>
+          <w:color w:val="333333"/>
+          <w:sz w:val="21"/>
+          <w:szCs w:val="21"/>
+        </w:rPr>
+        <w:t>Propose </w:t>
+      </w:r>
+      <w:r>
+        <w:rPr>
+          <w:b/>
+          <w:bCs/>
+          <w:color w:val="333333"/>
+          <w:sz w:val="21"/>
+          <w:szCs w:val="21"/>
+        </w:rPr>
+        <w:t>one</w:t>
+      </w:r>
+      <w:r>
+        <w:rPr>
+          <w:color w:val="333333"/>
+          <w:sz w:val="21"/>
+          <w:szCs w:val="21"/>
+        </w:rPr>
+        <w:t> question relevant to a real-world organizational situation that you will answer by using principal component analysis (PCA).</w:t>
+      </w:r>
+    </w:p>
+    <w:p/>
+    <w:p>
+      <w:r>
+        <w:t>In the interest of aiding in strategic planning for our hospitals, we will be asking the question</w:t>
+      </w:r>
+      <w:r>
+        <w:t xml:space="preserve"> “Given the dataset provided in </w:t>
+      </w:r>
+      <w:proofErr w:type="gramStart"/>
+      <w:r>
+        <w:t>the  “</w:t>
+      </w:r>
+      <w:proofErr w:type="gramEnd"/>
+      <w:r>
+        <w:t xml:space="preserve">medical_clean.csv” file, can we use Principal Component Analysis </w:t>
+      </w:r>
+      <w:r>
+        <w:t>uncover larger trends in our patient data</w:t>
+      </w:r>
+      <w:r>
+        <w:t>?”</w:t>
+      </w:r>
+    </w:p>
+    <w:p>
+      <w:pPr>
+        <w:pStyle w:val="Heading2"/>
+      </w:pPr>
+      <w:bookmarkStart w:id="2" w:name="_Toc145344558"/>
+      <w:r>
+        <w:t>Define PCA Goal</w:t>
       </w:r>
       <w:bookmarkEnd w:id="2"/>
     </w:p>
     <w:p>
       <w:pPr>
-        <w:pStyle w:val="Heading2"/>
+        <w:rPr>
+          <w:color w:val="333333"/>
+          <w:sz w:val="21"/>
+          <w:szCs w:val="21"/>
+          <w:shd w:val="clear" w:color="auto" w:fill="FFFFFF"/>
+        </w:rPr>
       </w:pPr>
-      <w:bookmarkStart w:id="3" w:name="_Toc144634730"/>
       <w:r>
-        <w:t>Define PCA Goal</w:t>
+        <w:t xml:space="preserve">** </w:t>
       </w:r>
+      <w:r>
+        <w:rPr>
+          <w:color w:val="333333"/>
+          <w:sz w:val="21"/>
+          <w:szCs w:val="21"/>
+          <w:shd w:val="clear" w:color="auto" w:fill="FFFFFF"/>
+        </w:rPr>
+        <w:t>Define </w:t>
+      </w:r>
+      <w:r>
+        <w:rPr>
+          <w:rStyle w:val="Strong"/>
+          <w:color w:val="333333"/>
+          <w:sz w:val="21"/>
+          <w:szCs w:val="21"/>
+          <w:shd w:val="clear" w:color="auto" w:fill="FFFFFF"/>
+        </w:rPr>
+        <w:t>one</w:t>
+      </w:r>
+      <w:r>
+        <w:rPr>
+          <w:color w:val="333333"/>
+          <w:sz w:val="21"/>
+          <w:szCs w:val="21"/>
+          <w:shd w:val="clear" w:color="auto" w:fill="FFFFFF"/>
+        </w:rPr>
+        <w:t> goal of the data analysis. Ensure that your goal is reasonable within the scope of the scenario and is represented in the available data.</w:t>
+      </w:r>
+    </w:p>
+    <w:p>
+      <w:bookmarkStart w:id="3" w:name="_GoBack"/>
       <w:bookmarkEnd w:id="3"/>
     </w:p>
     <w:p>
@@ -2199,9 +2310,10 @@
         <w:pStyle w:val="Heading1"/>
       </w:pPr>
       <w:r>
+        <w:lastRenderedPageBreak/>
         <w:t xml:space="preserve"> </w:t>
       </w:r>
-      <w:bookmarkStart w:id="4" w:name="_Toc144634731"/>
+      <w:bookmarkStart w:id="4" w:name="_Toc145344559"/>
       <w:r>
         <w:t>Part II: Method Justification</w:t>
       </w:r>
@@ -2211,21 +2323,73 @@
       <w:pPr>
         <w:pStyle w:val="Heading2"/>
       </w:pPr>
-      <w:bookmarkStart w:id="5" w:name="_Toc144634732"/>
+      <w:bookmarkStart w:id="5" w:name="_Toc145344560"/>
       <w:r>
         <w:t>Explain PCA analysis and expected outcomes</w:t>
       </w:r>
       <w:bookmarkEnd w:id="5"/>
     </w:p>
     <w:p>
+      <w:r>
+        <w:t>**</w:t>
+      </w:r>
+      <w:r>
+        <w:rPr>
+          <w:color w:val="333333"/>
+          <w:sz w:val="21"/>
+          <w:szCs w:val="21"/>
+          <w:shd w:val="clear" w:color="auto" w:fill="FFFFFF"/>
+        </w:rPr>
+        <w:t>Explain how PCA analyzes the selected data set. Include expected outcomes.</w:t>
+      </w:r>
+    </w:p>
+    <w:p>
+      <w:r>
+        <w:t>Principal Component analysis is used to help find patterns in high-dimensional datasets.</w:t>
+      </w:r>
+    </w:p>
+    <w:p>
       <w:pPr>
         <w:pStyle w:val="Heading2"/>
       </w:pPr>
-      <w:bookmarkStart w:id="6" w:name="_Toc144634733"/>
+      <w:bookmarkStart w:id="6" w:name="_Toc145344561"/>
       <w:r>
         <w:t>Summarize one assumption of PCA</w:t>
       </w:r>
       <w:bookmarkEnd w:id="6"/>
+    </w:p>
+    <w:p>
+      <w:r>
+        <w:t>**</w:t>
+      </w:r>
+      <w:r>
+        <w:rPr>
+          <w:color w:val="333333"/>
+          <w:sz w:val="21"/>
+          <w:szCs w:val="21"/>
+          <w:shd w:val="clear" w:color="auto" w:fill="FFFFFF"/>
+        </w:rPr>
+        <w:t>Summarize </w:t>
+      </w:r>
+      <w:r>
+        <w:rPr>
+          <w:rStyle w:val="Strong"/>
+          <w:color w:val="333333"/>
+          <w:sz w:val="21"/>
+          <w:szCs w:val="21"/>
+          <w:shd w:val="clear" w:color="auto" w:fill="FFFFFF"/>
+        </w:rPr>
+        <w:t>one</w:t>
+      </w:r>
+      <w:r>
+        <w:rPr>
+          <w:color w:val="333333"/>
+          <w:sz w:val="21"/>
+          <w:szCs w:val="21"/>
+          <w:shd w:val="clear" w:color="auto" w:fill="FFFFFF"/>
+        </w:rPr>
+        <w:t> assumption of PCA</w:t>
+      </w:r>
     </w:p>
     <w:p>
       <w:pPr>
@@ -2234,7 +2398,7 @@
       <w:r>
         <w:t xml:space="preserve"> </w:t>
       </w:r>
-      <w:bookmarkStart w:id="7" w:name="_Toc144634734"/>
+      <w:bookmarkStart w:id="7" w:name="_Toc145344562"/>
       <w:r>
         <w:t>Part III: Data Preparation</w:t>
       </w:r>
@@ -2244,30 +2408,65 @@
       <w:pPr>
         <w:pStyle w:val="Heading2"/>
       </w:pPr>
-      <w:bookmarkStart w:id="8" w:name="_Toc144634735"/>
+      <w:bookmarkStart w:id="8" w:name="_Toc145344563"/>
       <w:r>
         <w:t>Identify continuous dataset variables to answer research question</w:t>
       </w:r>
       <w:bookmarkEnd w:id="8"/>
     </w:p>
     <w:p>
+      <w:r>
+        <w:rPr>
+          <w:color w:val="333333"/>
+          <w:sz w:val="21"/>
+          <w:szCs w:val="21"/>
+          <w:shd w:val="clear" w:color="auto" w:fill="FFFFFF"/>
+        </w:rPr>
+        <w:t>**</w:t>
+      </w:r>
+      <w:r>
+        <w:rPr>
+          <w:color w:val="333333"/>
+          <w:sz w:val="21"/>
+          <w:szCs w:val="21"/>
+          <w:shd w:val="clear" w:color="auto" w:fill="FFFFFF"/>
+        </w:rPr>
+        <w:t>Identify the continuous dataset variables that you will need in order to answer the PCA question proposed in part A1</w:t>
+      </w:r>
+    </w:p>
+    <w:p>
       <w:pPr>
         <w:pStyle w:val="Heading2"/>
       </w:pPr>
-      <w:bookmarkStart w:id="9" w:name="_Toc144634736"/>
+      <w:bookmarkStart w:id="9" w:name="_Toc145344564"/>
       <w:r>
         <w:t>Standardize continuous dataset variables</w:t>
       </w:r>
       <w:bookmarkEnd w:id="9"/>
     </w:p>
     <w:p>
+      <w:r>
+        <w:t>**</w:t>
+      </w:r>
+      <w:r>
+        <w:rPr>
+          <w:color w:val="333333"/>
+          <w:sz w:val="21"/>
+          <w:szCs w:val="21"/>
+          <w:shd w:val="clear" w:color="auto" w:fill="FFFFFF"/>
+        </w:rPr>
+        <w:t>Standardize the continuous dataset variables identified in part C1. Include a copy of the cleaned dataset.</w:t>
+      </w:r>
+    </w:p>
+    <w:p>
       <w:pPr>
         <w:pStyle w:val="Heading1"/>
       </w:pPr>
       <w:r>
+        <w:lastRenderedPageBreak/>
         <w:t xml:space="preserve"> </w:t>
       </w:r>
-      <w:bookmarkStart w:id="10" w:name="_Toc144634737"/>
+      <w:bookmarkStart w:id="10" w:name="_Toc145344565"/>
       <w:r>
         <w:t>Part IV: Analysis</w:t>
       </w:r>
@@ -2277,49 +2476,193 @@
       <w:pPr>
         <w:pStyle w:val="Heading2"/>
       </w:pPr>
-      <w:bookmarkStart w:id="11" w:name="_Toc144634738"/>
+      <w:bookmarkStart w:id="11" w:name="_Toc145344566"/>
       <w:r>
         <w:t>Determine matrix of all principal components</w:t>
       </w:r>
       <w:bookmarkEnd w:id="11"/>
     </w:p>
     <w:p>
+      <w:r>
+        <w:rPr>
+          <w:color w:val="333333"/>
+          <w:sz w:val="21"/>
+          <w:szCs w:val="21"/>
+          <w:shd w:val="clear" w:color="auto" w:fill="FFFFFF"/>
+        </w:rPr>
+        <w:t>**</w:t>
+      </w:r>
+      <w:r>
+        <w:rPr>
+          <w:color w:val="333333"/>
+          <w:sz w:val="21"/>
+          <w:szCs w:val="21"/>
+          <w:shd w:val="clear" w:color="auto" w:fill="FFFFFF"/>
+        </w:rPr>
+        <w:t>Determine the matrix of </w:t>
+      </w:r>
+      <w:r>
+        <w:rPr>
+          <w:rStyle w:val="Emphasis"/>
+          <w:color w:val="333333"/>
+          <w:sz w:val="21"/>
+          <w:szCs w:val="21"/>
+          <w:shd w:val="clear" w:color="auto" w:fill="FFFFFF"/>
+        </w:rPr>
+        <w:t>all</w:t>
+      </w:r>
+      <w:r>
+        <w:rPr>
+          <w:color w:val="333333"/>
+          <w:sz w:val="21"/>
+          <w:szCs w:val="21"/>
+          <w:shd w:val="clear" w:color="auto" w:fill="FFFFFF"/>
+        </w:rPr>
+        <w:t> the principal components.</w:t>
+      </w:r>
+    </w:p>
+    <w:p>
       <w:pPr>
         <w:pStyle w:val="Heading2"/>
       </w:pPr>
-      <w:bookmarkStart w:id="12" w:name="_Toc144634739"/>
+      <w:bookmarkStart w:id="12" w:name="_Toc145344567"/>
       <w:r>
         <w:t>Identify the total number of principal components using elbow rule</w:t>
       </w:r>
       <w:bookmarkEnd w:id="12"/>
     </w:p>
     <w:p>
+      <w:r>
+        <w:t>**</w:t>
+      </w:r>
+      <w:r>
+        <w:rPr>
+          <w:color w:val="333333"/>
+          <w:sz w:val="21"/>
+          <w:szCs w:val="21"/>
+          <w:shd w:val="clear" w:color="auto" w:fill="FFFFFF"/>
+        </w:rPr>
+        <w:t> Identify the </w:t>
+      </w:r>
+      <w:r>
+        <w:rPr>
+          <w:rStyle w:val="Emphasis"/>
+          <w:color w:val="333333"/>
+          <w:sz w:val="21"/>
+          <w:szCs w:val="21"/>
+          <w:shd w:val="clear" w:color="auto" w:fill="FFFFFF"/>
+        </w:rPr>
+        <w:t>total</w:t>
+      </w:r>
+      <w:r>
+        <w:rPr>
+          <w:color w:val="333333"/>
+          <w:sz w:val="21"/>
+          <w:szCs w:val="21"/>
+          <w:shd w:val="clear" w:color="auto" w:fill="FFFFFF"/>
+        </w:rPr>
+        <w:t> number of principal components using the elbow rule or the Kaiser criterion. Include a screenshot of the scree plot.</w:t>
+      </w:r>
+    </w:p>
+    <w:p>
       <w:pPr>
         <w:pStyle w:val="Heading2"/>
       </w:pPr>
-      <w:bookmarkStart w:id="13" w:name="_Toc144634740"/>
+      <w:bookmarkStart w:id="13" w:name="_Toc145344568"/>
       <w:r>
-        <w:lastRenderedPageBreak/>
         <w:t>Identify variance of each principal component</w:t>
       </w:r>
       <w:bookmarkEnd w:id="13"/>
     </w:p>
     <w:p>
+      <w:r>
+        <w:rPr>
+          <w:color w:val="333333"/>
+          <w:sz w:val="21"/>
+          <w:szCs w:val="21"/>
+          <w:shd w:val="clear" w:color="auto" w:fill="FFFFFF"/>
+        </w:rPr>
+        <w:t>**</w:t>
+      </w:r>
+      <w:r>
+        <w:rPr>
+          <w:color w:val="333333"/>
+          <w:sz w:val="21"/>
+          <w:szCs w:val="21"/>
+          <w:shd w:val="clear" w:color="auto" w:fill="FFFFFF"/>
+        </w:rPr>
+        <w:t> Identify the variance of </w:t>
+      </w:r>
+      <w:r>
+        <w:rPr>
+          <w:rStyle w:val="Emphasis"/>
+          <w:color w:val="333333"/>
+          <w:sz w:val="21"/>
+          <w:szCs w:val="21"/>
+          <w:shd w:val="clear" w:color="auto" w:fill="FFFFFF"/>
+        </w:rPr>
+        <w:t>each</w:t>
+      </w:r>
+      <w:r>
+        <w:rPr>
+          <w:color w:val="333333"/>
+          <w:sz w:val="21"/>
+          <w:szCs w:val="21"/>
+          <w:shd w:val="clear" w:color="auto" w:fill="FFFFFF"/>
+        </w:rPr>
+        <w:t> of the principal components identified in part D2.</w:t>
+      </w:r>
+    </w:p>
+    <w:p>
       <w:pPr>
         <w:pStyle w:val="Heading2"/>
       </w:pPr>
-      <w:bookmarkStart w:id="14" w:name="_Toc144634741"/>
+      <w:bookmarkStart w:id="14" w:name="_Toc145344569"/>
       <w:r>
         <w:t>Identify total variance captured by the chosen principal components</w:t>
       </w:r>
       <w:bookmarkEnd w:id="14"/>
     </w:p>
     <w:p>
+      <w:r>
+        <w:t>**</w:t>
+      </w:r>
+      <w:r>
+        <w:rPr>
+          <w:color w:val="333333"/>
+          <w:sz w:val="21"/>
+          <w:szCs w:val="21"/>
+          <w:shd w:val="clear" w:color="auto" w:fill="FFFFFF"/>
+        </w:rPr>
+        <w:t>Identify the </w:t>
+      </w:r>
+      <w:r>
+        <w:rPr>
+          <w:rStyle w:val="Emphasis"/>
+          <w:color w:val="333333"/>
+          <w:sz w:val="21"/>
+          <w:szCs w:val="21"/>
+          <w:shd w:val="clear" w:color="auto" w:fill="FFFFFF"/>
+        </w:rPr>
+        <w:t>total</w:t>
+      </w:r>
+      <w:r>
+        <w:rPr>
+          <w:color w:val="333333"/>
+          <w:sz w:val="21"/>
+          <w:szCs w:val="21"/>
+          <w:shd w:val="clear" w:color="auto" w:fill="FFFFFF"/>
+        </w:rPr>
+        <w:t> variance captured by the principal components identified in part D2.</w:t>
+      </w:r>
+    </w:p>
+    <w:p>
       <w:pPr>
         <w:pStyle w:val="Heading2"/>
       </w:pPr>
-      <w:bookmarkStart w:id="15" w:name="_Toc144634742"/>
+      <w:bookmarkStart w:id="15" w:name="_Toc145344570"/>
       <w:r>
+        <w:lastRenderedPageBreak/>
         <w:t>Summarize results of analysis</w:t>
       </w:r>
       <w:bookmarkEnd w:id="15"/>
@@ -2331,7 +2674,7 @@
       <w:r>
         <w:t xml:space="preserve"> </w:t>
       </w:r>
-      <w:bookmarkStart w:id="16" w:name="_Toc144634743"/>
+      <w:bookmarkStart w:id="16" w:name="_Toc145344571"/>
       <w:r>
         <w:t>Part V: Attachments</w:t>
       </w:r>
@@ -2341,7 +2684,7 @@
       <w:pPr>
         <w:pStyle w:val="Heading2"/>
       </w:pPr>
-      <w:bookmarkStart w:id="17" w:name="_Toc144634744"/>
+      <w:bookmarkStart w:id="17" w:name="_Toc145344572"/>
       <w:r>
         <w:t>Code citations</w:t>
       </w:r>
@@ -2356,7 +2699,7 @@
           <w:szCs w:val="21"/>
         </w:rPr>
       </w:pPr>
-      <w:bookmarkStart w:id="18" w:name="_Toc144634745"/>
+      <w:bookmarkStart w:id="18" w:name="_Toc145344573"/>
       <w:r>
         <w:t>Bibliography</w:t>
       </w:r>
@@ -2457,7 +2800,7 @@
       <w:rPr>
         <w:noProof/>
       </w:rPr>
-      <w:t>4</w:t>
+      <w:t>3</w:t>
     </w:r>
     <w:r>
       <w:rPr>
@@ -24963,182 +25306,26 @@
 <file path=customXml/item2.xml><?xml version="1.0" encoding="utf-8"?>
 <b:Sources xmlns:b="http://schemas.openxmlformats.org/officeDocument/2006/bibliography" xmlns="http://schemas.openxmlformats.org/officeDocument/2006/bibliography" SelectedStyle="\APASixthEditionOfficeOnline.xsl" StyleName="APA" Version="6">
   <b:Source>
-    <b:Tag>Per17</b:Tag>
-    <b:SourceType>DocumentFromInternetSite</b:SourceType>
-    <b:Guid>{791B3234-2B6D-4A52-A7F6-B37178C803EC}</b:Guid>
-    <b:Author>
-      <b:Author>
-        <b:Corporate>Perceptive Analytics</b:Corporate>
-      </b:Author>
-    </b:Author>
-    <b:Title>Exploring Assumptions of K-means Clustering using R</b:Title>
-    <b:Year>2017</b:Year>
-    <b:URL>https://www.r-bloggers.com/2017/08/exploring-assumptions-of-k-means-clustering-using-r/</b:URL>
-    <b:InternetSiteTitle>r-bloggers</b:InternetSiteTitle>
-    <b:RefOrder>3</b:RefOrder>
-  </b:Source>
-  <b:Source>
-    <b:Tag>Dat</b:Tag>
-    <b:SourceType>DocumentFromInternetSite</b:SourceType>
-    <b:Guid>{7D8F38EB-9141-41C2-85F8-AAB3BF8897C2}</b:Guid>
-    <b:Title>Data preparation for cluster analysis</b:Title>
-    <b:URL>https://campus.datacamp.com/courses/cluster-analysis-in-python/introduction-to-clustering?ex=7</b:URL>
+    <b:Tag>ScreeMedium</b:Tag>
+    <b:SourceType>InternetSite</b:SourceType>
+    <b:Guid>{73AE8519-7759-4141-8959-D2A02F155AB8}</b:Guid>
     <b:Author>
       <b:Author>
         <b:NameList>
           <b:Person>
-            <b:Last>Daityari</b:Last>
-            <b:First>Shaumik</b:First>
+            <b:Last>Mangale</b:Last>
+            <b:First>Sanchita</b:First>
           </b:Person>
         </b:NameList>
       </b:Author>
     </b:Author>
-    <b:InternetSiteTitle>Data Camp</b:InternetSiteTitle>
-    <b:Year>2019</b:Year>
-    <b:RefOrder>5</b:RefOrder>
-  </b:Source>
-  <b:Source>
-    <b:Tag>Rco</b:Tag>
-    <b:SourceType>InternetSite</b:SourceType>
-    <b:Guid>{FFF760A8-2B2D-42AE-B9B1-9AD0418B124F}</b:Guid>
-    <b:Author>
-      <b:Author>
-        <b:NameList>
-          <b:Person>
-            <b:Last>Rcoder</b:Last>
-          </b:Person>
-        </b:NameList>
-      </b:Author>
-    </b:Author>
-    <b:Title>Lines and segments in seaborn charts</b:Title>
-    <b:InternetSiteTitle>Python Charts</b:InternetSiteTitle>
-    <b:URL>https://python-charts.com/seaborn/lines/#:~:text=If%20you%20want%20to%20add,end%20point%20of%20the%20line.</b:URL>
-    <b:RefOrder>6</b:RefOrder>
-  </b:Source>
-  <b:Source>
-    <b:Tag>Sha19</b:Tag>
-    <b:SourceType>InternetSite</b:SourceType>
-    <b:Guid>{83FA70A6-952A-49BA-B233-FFFE12FF788C}</b:Guid>
-    <b:Author>
-      <b:Author>
-        <b:NameList>
-          <b:Person>
-            <b:Last>Daityari</b:Last>
-            <b:First>Shaumik</b:First>
-          </b:Person>
-        </b:NameList>
-      </b:Author>
-    </b:Author>
-    <b:Title>Introduction to clustering</b:Title>
-    <b:InternetSiteTitle>DataCamp</b:InternetSiteTitle>
-    <b:Year>2019</b:Year>
-    <b:URL>https://campus.datacamp.com/courses/cluster-analysis-in-python/introduction-to-clustering?ex=4</b:URL>
+    <b:Title>Scree Plot Principal Comparison</b:Title>
+    <b:InternetSiteTitle>Medium</b:InternetSiteTitle>
+    <b:Year>2020</b:Year>
+    <b:Month>08</b:Month>
+    <b:Day>28</b:Day>
+    <b:URL>https://sanchitamangale12.medium.com/scree-plot-733ed72c8608</b:URL>
     <b:RefOrder>1</b:RefOrder>
-  </b:Source>
-  <b:Source>
-    <b:Tag>Ali</b:Tag>
-    <b:SourceType>InternetSite</b:SourceType>
-    <b:Guid>{D53F5BEC-98EF-453A-B8D3-AA3334B4C42F}</b:Guid>
-    <b:Author>
-      <b:Author>
-        <b:NameList>
-          <b:Person>
-            <b:Last>Gupta</b:Last>
-            <b:First>Alinda</b:First>
-          </b:Person>
-          <b:Person>
-            <b:Last>Majumder</b:Last>
-            <b:First>Dipankar</b:First>
-          </b:Person>
-        </b:NameList>
-      </b:Author>
-    </b:Author>
-    <b:Title>Elbow method for optimal value of k in kmeans</b:Title>
-    <b:InternetSiteTitle>Geeks for geeks</b:InternetSiteTitle>
-    <b:URL>https://www.geeksforgeeks.org/elbow-method-for-optimal-value-of-k-in-kmeans/</b:URL>
-    <b:RefOrder>4</b:RefOrder>
-  </b:Source>
-  <b:Source>
-    <b:Tag>Sha</b:Tag>
-    <b:SourceType>InternetSite</b:SourceType>
-    <b:Guid>{F8A3FFF8-3862-42F5-B152-3C8775025F31}</b:Guid>
-    <b:Title>Determining best number of clusters in K-Means</b:Title>
-    <b:InternetSiteTitle>Data Camp</b:InternetSiteTitle>
-    <b:URL>https://campus.datacamp.com/courses/cluster-analysis-in-python/k-means-clustering-3?ex=5</b:URL>
-    <b:Author>
-      <b:Author>
-        <b:NameList>
-          <b:Person>
-            <b:Last>Daityari</b:Last>
-            <b:First>Shaumik</b:First>
-          </b:Person>
-        </b:NameList>
-      </b:Author>
-    </b:Author>
-    <b:Year>2019</b:Year>
-    <b:RefOrder>2</b:RefOrder>
-  </b:Source>
-  <b:Source>
-    <b:Tag>Sha1</b:Tag>
-    <b:SourceType>InternetSite</b:SourceType>
-    <b:Guid>{ED6E403D-F371-4DED-9B79-8372BA43FE17}</b:Guid>
-    <b:Author>
-      <b:Author>
-        <b:NameList>
-          <b:Person>
-            <b:Last>Daityari</b:Last>
-            <b:First>Shaumik</b:First>
-          </b:Person>
-        </b:NameList>
-      </b:Author>
-    </b:Author>
-    <b:Title>K-Means clustering examples</b:Title>
-    <b:InternetSiteTitle>Data Camp</b:InternetSiteTitle>
-    <b:URL>src = https://campus.datacamp.com/courses/cluster-analysis-in-python/k-means-clustering-3?ex=5</b:URL>
-    <b:Year>2019</b:Year>
-    <b:RefOrder>7</b:RefOrder>
-  </b:Source>
-  <b:Source>
-    <b:Tag>AJW21</b:Tag>
-    <b:SourceType>InternetSite</b:SourceType>
-    <b:Guid>{2506066F-64E3-4C12-94B3-361FB4F265DE}</b:Guid>
-    <b:Author>
-      <b:Author>
-        <b:NameList>
-          <b:Person>
-            <b:Last>Welsh</b:Last>
-            <b:First>A.J.</b:First>
-          </b:Person>
-        </b:NameList>
-      </b:Author>
-    </b:Author>
-    <b:Title>How to Check If Any Value is NaN in a Pandas DataFrame</b:Title>
-    <b:InternetSiteTitle>Chartio</b:InternetSiteTitle>
-    <b:Year>2021</b:Year>
-    <b:URL>https://chartio.com/resources/tutorials/how-to-check-if-any-value-is-nan-in-a-pandas-dataframe</b:URL>
-    <b:RefOrder>8</b:RefOrder>
-  </b:Source>
-  <b:Source>
-    <b:Tag>Nat23</b:Tag>
-    <b:SourceType>InternetSite</b:SourceType>
-    <b:Guid>{889DC0AD-E09A-42AB-8165-F41A5FDA4172}</b:Guid>
-    <b:Author>
-      <b:Author>
-        <b:NameList>
-          <b:Person>
-            <b:Last>Sharma</b:Last>
-            <b:First>Natasha</b:First>
-          </b:Person>
-        </b:NameList>
-      </b:Author>
-    </b:Author>
-    <b:Title>K-Means Clustering Explained</b:Title>
-    <b:InternetSiteTitle>neptune ai</b:InternetSiteTitle>
-    <b:Year>2023</b:Year>
-    <b:Month>4</b:Month>
-    <b:Day>19</b:Day>
-    <b:URL>https://neptune.ai/blog/k-means-clustering</b:URL>
-    <b:RefOrder>9</b:RefOrder>
   </b:Source>
 </b:Sources>
 </file>
@@ -25152,7 +25339,7 @@
 </file>
 
 <file path=customXml/itemProps2.xml><?xml version="1.0" encoding="utf-8"?>
-<ds:datastoreItem xmlns:ds="http://schemas.openxmlformats.org/officeDocument/2006/customXml" ds:itemID="{3D13CE50-9633-4454-8681-AF25D7A93C62}">
+<ds:datastoreItem xmlns:ds="http://schemas.openxmlformats.org/officeDocument/2006/customXml" ds:itemID="{34D55071-C111-4DD0-9E7E-ADDD8D0310D3}">
   <ds:schemaRefs>
     <ds:schemaRef ds:uri="http://schemas.openxmlformats.org/officeDocument/2006/bibliography"/>
   </ds:schemaRefs>

</xml_diff>

<commit_message>
remove discrete vars from dataset in final code
</commit_message>
<xml_diff>
--- a/bracketts_d212_task2.docx
+++ b/bracketts_d212_task2.docx
@@ -2386,18 +2386,112 @@
         <w:t xml:space="preserve">Principal Component analysis is used to help </w:t>
       </w:r>
       <w:r>
-        <w:t>reduce the dimensionality of datasets with many features, and may suffer “the curse of dimensionality.”</w:t>
+        <w:t>reduce the dimensionality</w:t>
+      </w:r>
+      <w:r>
+        <w:t xml:space="preserve"> of datasets with many features. Datasets with a large number of features</w:t>
+      </w:r>
+      <w:r>
+        <w:t xml:space="preserve"> may suff</w:t>
+      </w:r>
+      <w:r>
+        <w:t>er “the curse of dimensionality</w:t>
+      </w:r>
+      <w:r>
+        <w:t>”</w:t>
+      </w:r>
+      <w:r>
+        <w:t xml:space="preserve"> which results in models trained on that data being over-fitted and having low accuracy for new data that the model was not trained on.</w:t>
+      </w:r>
+    </w:p>
+    <w:p>
+      <w:r>
+        <w:t>Excluding the unique iden</w:t>
+      </w:r>
+      <w:r>
+        <w:t>tification columns, there are 8</w:t>
+      </w:r>
+      <w:r>
+        <w:t xml:space="preserve"> columns that have continuous variables and are therefore compatible with the PCA technique</w:t>
+      </w:r>
+      <w:r>
+        <w:t>.</w:t>
+      </w:r>
+      <w:r>
+        <w:t xml:space="preserve"> </w:t>
+      </w:r>
+    </w:p>
+    <w:p/>
+    <w:p>
+      <w:bookmarkStart w:id="5" w:name="_GoBack"/>
+      <w:bookmarkEnd w:id="5"/>
+    </w:p>
+    <w:p/>
+    <w:p>
+      <w:r>
+        <w:rPr>
+          <w:noProof/>
+        </w:rPr>
+        <w:lastRenderedPageBreak/>
+        <w:drawing>
+          <wp:inline distT="0" distB="0" distL="0" distR="0" wp14:anchorId="502680B8" wp14:editId="45A403EA">
+            <wp:extent cx="5891530" cy="4848225"/>
+            <wp:effectExtent l="0" t="0" r="0" b="9525"/>
+            <wp:docPr id="1" name="Picture 1" descr="C:\Users\bracketts\AppData\Local\Microsoft\Windows\INetCache\Content.MSO\AD19EEA1.tmp"/>
+            <wp:cNvGraphicFramePr>
+              <a:graphicFrameLocks xmlns:a="http://schemas.openxmlformats.org/drawingml/2006/main" noChangeAspect="1"/>
+            </wp:cNvGraphicFramePr>
+            <a:graphic xmlns:a="http://schemas.openxmlformats.org/drawingml/2006/main">
+              <a:graphicData uri="http://schemas.openxmlformats.org/drawingml/2006/picture">
+                <pic:pic xmlns:pic="http://schemas.openxmlformats.org/drawingml/2006/picture">
+                  <pic:nvPicPr>
+                    <pic:cNvPr id="0" name="Picture 1" descr="C:\Users\bracketts\AppData\Local\Microsoft\Windows\INetCache\Content.MSO\AD19EEA1.tmp"/>
+                    <pic:cNvPicPr>
+                      <a:picLocks noChangeAspect="1" noChangeArrowheads="1"/>
+                    </pic:cNvPicPr>
+                  </pic:nvPicPr>
+                  <pic:blipFill>
+                    <a:blip r:embed="rId11">
+                      <a:extLst>
+                        <a:ext uri="{28A0092B-C50C-407E-A947-70E740481C1C}">
+                          <a14:useLocalDpi xmlns:a14="http://schemas.microsoft.com/office/drawing/2010/main" val="0"/>
+                        </a:ext>
+                      </a:extLst>
+                    </a:blip>
+                    <a:srcRect/>
+                    <a:stretch>
+                      <a:fillRect/>
+                    </a:stretch>
+                  </pic:blipFill>
+                  <pic:spPr bwMode="auto">
+                    <a:xfrm>
+                      <a:off x="0" y="0"/>
+                      <a:ext cx="5891530" cy="4848225"/>
+                    </a:xfrm>
+                    <a:prstGeom prst="rect">
+                      <a:avLst/>
+                    </a:prstGeom>
+                    <a:noFill/>
+                    <a:ln>
+                      <a:noFill/>
+                    </a:ln>
+                  </pic:spPr>
+                </pic:pic>
+              </a:graphicData>
+            </a:graphic>
+          </wp:inline>
+        </w:drawing>
       </w:r>
     </w:p>
     <w:p>
       <w:pPr>
         <w:pStyle w:val="Heading2"/>
       </w:pPr>
-      <w:bookmarkStart w:id="5" w:name="_Toc145605024"/>
+      <w:bookmarkStart w:id="6" w:name="_Toc145605024"/>
       <w:r>
         <w:t>Summarize one assumption of PCA</w:t>
       </w:r>
-      <w:bookmarkEnd w:id="5"/>
+      <w:bookmarkEnd w:id="6"/>
     </w:p>
     <w:p>
       <w:pPr>
@@ -2450,23 +2544,24 @@
         <w:pStyle w:val="Heading1"/>
       </w:pPr>
       <w:r>
+        <w:lastRenderedPageBreak/>
         <w:t xml:space="preserve"> </w:t>
       </w:r>
-      <w:bookmarkStart w:id="6" w:name="_Toc145605025"/>
+      <w:bookmarkStart w:id="7" w:name="_Toc145605025"/>
       <w:r>
         <w:t>Part III: Data Preparation</w:t>
       </w:r>
-      <w:bookmarkEnd w:id="6"/>
+      <w:bookmarkEnd w:id="7"/>
     </w:p>
     <w:p>
       <w:pPr>
         <w:pStyle w:val="Heading2"/>
       </w:pPr>
-      <w:bookmarkStart w:id="7" w:name="_Toc145605026"/>
+      <w:bookmarkStart w:id="8" w:name="_Toc145605026"/>
       <w:r>
         <w:t>Identify continuous dataset variables to answer research question</w:t>
       </w:r>
-      <w:bookmarkEnd w:id="7"/>
+      <w:bookmarkEnd w:id="8"/>
     </w:p>
     <w:p>
       <w:pPr>
@@ -2487,17 +2582,13 @@
         <w:t>**Identify the continuous dataset variables that you will need in order to answer the PCA question proposed in part A1</w:t>
       </w:r>
     </w:p>
-    <w:p>
-      <w:bookmarkStart w:id="8" w:name="_GoBack"/>
-      <w:bookmarkEnd w:id="8"/>
-    </w:p>
+    <w:p/>
     <w:p>
       <w:pPr>
         <w:pStyle w:val="Heading2"/>
       </w:pPr>
       <w:bookmarkStart w:id="9" w:name="_Toc145605027"/>
       <w:r>
-        <w:lastRenderedPageBreak/>
         <w:t>Standardize continuous dataset variables</w:t>
       </w:r>
       <w:bookmarkEnd w:id="9"/>
@@ -2658,6 +2749,7 @@
       </w:pPr>
       <w:bookmarkStart w:id="14" w:name="_Toc145605032"/>
       <w:r>
+        <w:lastRenderedPageBreak/>
         <w:t>Identify total variance captured by the chosen principal components</w:t>
       </w:r>
       <w:bookmarkEnd w:id="14"/>
@@ -2701,7 +2793,6 @@
       </w:pPr>
       <w:bookmarkStart w:id="15" w:name="_Toc145605033"/>
       <w:r>
-        <w:lastRenderedPageBreak/>
         <w:t>Summarize results of analysis</w:t>
       </w:r>
       <w:bookmarkEnd w:id="15"/>
@@ -2754,7 +2845,7 @@
       </w:pPr>
     </w:p>
     <w:sectPr>
-      <w:headerReference w:type="default" r:id="rId11"/>
+      <w:headerReference w:type="default" r:id="rId12"/>
       <w:pgSz w:w="12240" w:h="15840"/>
       <w:pgMar w:top="1440" w:right="1440" w:bottom="1440" w:left="1440" w:header="720" w:footer="720" w:gutter="0"/>
       <w:pgNumType w:start="0"/>
@@ -2839,7 +2930,7 @@
       <w:rPr>
         <w:noProof/>
       </w:rPr>
-      <w:t>3</w:t>
+      <w:t>6</w:t>
     </w:r>
     <w:r>
       <w:rPr>
@@ -25378,7 +25469,7 @@
 </file>
 
 <file path=customXml/itemProps2.xml><?xml version="1.0" encoding="utf-8"?>
-<ds:datastoreItem xmlns:ds="http://schemas.openxmlformats.org/officeDocument/2006/customXml" ds:itemID="{470DB050-8E6D-4B5B-91C8-55B71F9EF807}">
+<ds:datastoreItem xmlns:ds="http://schemas.openxmlformats.org/officeDocument/2006/customXml" ds:itemID="{AC90291E-729F-4C00-89CA-E9C86B02A832}">
   <ds:schemaRefs>
     <ds:schemaRef ds:uri="http://schemas.openxmlformats.org/officeDocument/2006/bibliography"/>
   </ds:schemaRefs>

</xml_diff>

<commit_message>
finished report and code
</commit_message>
<xml_diff>
--- a/bracketts_d212_task2.docx
+++ b/bracketts_d212_task2.docx
@@ -745,6 +745,10 @@
         <w:p>
           <w:pPr>
             <w:pStyle w:val="TOC1"/>
+            <w:tabs>
+              <w:tab w:val="left" w:pos="660"/>
+              <w:tab w:val="right" w:leader="dot" w:pos="9350"/>
+            </w:tabs>
             <w:rPr>
               <w:rFonts w:asciiTheme="minorHAnsi" w:eastAsiaTheme="minorEastAsia" w:hAnsiTheme="minorHAnsi" w:cstheme="minorBidi"/>
               <w:noProof/>
@@ -761,7 +765,7 @@
           <w:r>
             <w:fldChar w:fldCharType="separate"/>
           </w:r>
-          <w:hyperlink w:anchor="_Toc146217827" w:history="1">
+          <w:hyperlink w:anchor="_Toc146373240" w:history="1">
             <w:r>
               <w:rPr>
                 <w:rStyle w:val="Hyperlink"/>
@@ -804,7 +808,7 @@
                 <w:noProof/>
                 <w:webHidden/>
               </w:rPr>
-              <w:instrText xml:space="preserve"> PAGEREF _Toc146217827 \h </w:instrText>
+              <w:instrText xml:space="preserve"> PAGEREF _Toc146373240 \h </w:instrText>
             </w:r>
             <w:r>
               <w:rPr>
@@ -838,6 +842,9 @@
         <w:p>
           <w:pPr>
             <w:pStyle w:val="TOC2"/>
+            <w:tabs>
+              <w:tab w:val="right" w:leader="dot" w:pos="9350"/>
+            </w:tabs>
             <w:rPr>
               <w:rFonts w:asciiTheme="minorHAnsi" w:eastAsiaTheme="minorEastAsia" w:hAnsiTheme="minorHAnsi" w:cstheme="minorBidi"/>
               <w:noProof/>
@@ -845,7 +852,7 @@
               <w:szCs w:val="22"/>
             </w:rPr>
           </w:pPr>
-          <w:hyperlink w:anchor="_Toc146217828" w:history="1">
+          <w:hyperlink w:anchor="_Toc146373241" w:history="1">
             <w:r>
               <w:rPr>
                 <w:rStyle w:val="Hyperlink"/>
@@ -872,7 +879,7 @@
                 <w:noProof/>
                 <w:webHidden/>
               </w:rPr>
-              <w:instrText xml:space="preserve"> PAGEREF _Toc146217828 \h </w:instrText>
+              <w:instrText xml:space="preserve"> PAGEREF _Toc146373241 \h </w:instrText>
             </w:r>
             <w:r>
               <w:rPr>
@@ -906,6 +913,9 @@
         <w:p>
           <w:pPr>
             <w:pStyle w:val="TOC2"/>
+            <w:tabs>
+              <w:tab w:val="right" w:leader="dot" w:pos="9350"/>
+            </w:tabs>
             <w:rPr>
               <w:rFonts w:asciiTheme="minorHAnsi" w:eastAsiaTheme="minorEastAsia" w:hAnsiTheme="minorHAnsi" w:cstheme="minorBidi"/>
               <w:noProof/>
@@ -913,7 +923,7 @@
               <w:szCs w:val="22"/>
             </w:rPr>
           </w:pPr>
-          <w:hyperlink w:anchor="_Toc146217829" w:history="1">
+          <w:hyperlink w:anchor="_Toc146373242" w:history="1">
             <w:r>
               <w:rPr>
                 <w:rStyle w:val="Hyperlink"/>
@@ -940,7 +950,7 @@
                 <w:noProof/>
                 <w:webHidden/>
               </w:rPr>
-              <w:instrText xml:space="preserve"> PAGEREF _Toc146217829 \h </w:instrText>
+              <w:instrText xml:space="preserve"> PAGEREF _Toc146373242 \h </w:instrText>
             </w:r>
             <w:r>
               <w:rPr>
@@ -974,6 +984,10 @@
         <w:p>
           <w:pPr>
             <w:pStyle w:val="TOC1"/>
+            <w:tabs>
+              <w:tab w:val="left" w:pos="660"/>
+              <w:tab w:val="right" w:leader="dot" w:pos="9350"/>
+            </w:tabs>
             <w:rPr>
               <w:rFonts w:asciiTheme="minorHAnsi" w:eastAsiaTheme="minorEastAsia" w:hAnsiTheme="minorHAnsi" w:cstheme="minorBidi"/>
               <w:noProof/>
@@ -981,7 +995,7 @@
               <w:szCs w:val="22"/>
             </w:rPr>
           </w:pPr>
-          <w:hyperlink w:anchor="_Toc146217830" w:history="1">
+          <w:hyperlink w:anchor="_Toc146373243" w:history="1">
             <w:r>
               <w:rPr>
                 <w:rStyle w:val="Hyperlink"/>
@@ -1024,7 +1038,7 @@
                 <w:noProof/>
                 <w:webHidden/>
               </w:rPr>
-              <w:instrText xml:space="preserve"> PAGEREF _Toc146217830 \h </w:instrText>
+              <w:instrText xml:space="preserve"> PAGEREF _Toc146373243 \h </w:instrText>
             </w:r>
             <w:r>
               <w:rPr>
@@ -1058,6 +1072,9 @@
         <w:p>
           <w:pPr>
             <w:pStyle w:val="TOC2"/>
+            <w:tabs>
+              <w:tab w:val="right" w:leader="dot" w:pos="9350"/>
+            </w:tabs>
             <w:rPr>
               <w:rFonts w:asciiTheme="minorHAnsi" w:eastAsiaTheme="minorEastAsia" w:hAnsiTheme="minorHAnsi" w:cstheme="minorBidi"/>
               <w:noProof/>
@@ -1065,7 +1082,7 @@
               <w:szCs w:val="22"/>
             </w:rPr>
           </w:pPr>
-          <w:hyperlink w:anchor="_Toc146217831" w:history="1">
+          <w:hyperlink w:anchor="_Toc146373244" w:history="1">
             <w:r>
               <w:rPr>
                 <w:rStyle w:val="Hyperlink"/>
@@ -1092,7 +1109,7 @@
                 <w:noProof/>
                 <w:webHidden/>
               </w:rPr>
-              <w:instrText xml:space="preserve"> PAGEREF _Toc146217831 \h </w:instrText>
+              <w:instrText xml:space="preserve"> PAGEREF _Toc146373244 \h </w:instrText>
             </w:r>
             <w:r>
               <w:rPr>
@@ -1126,6 +1143,9 @@
         <w:p>
           <w:pPr>
             <w:pStyle w:val="TOC2"/>
+            <w:tabs>
+              <w:tab w:val="right" w:leader="dot" w:pos="9350"/>
+            </w:tabs>
             <w:rPr>
               <w:rFonts w:asciiTheme="minorHAnsi" w:eastAsiaTheme="minorEastAsia" w:hAnsiTheme="minorHAnsi" w:cstheme="minorBidi"/>
               <w:noProof/>
@@ -1133,7 +1153,7 @@
               <w:szCs w:val="22"/>
             </w:rPr>
           </w:pPr>
-          <w:hyperlink w:anchor="_Toc146217832" w:history="1">
+          <w:hyperlink w:anchor="_Toc146373245" w:history="1">
             <w:r>
               <w:rPr>
                 <w:rStyle w:val="Hyperlink"/>
@@ -1160,7 +1180,7 @@
                 <w:noProof/>
                 <w:webHidden/>
               </w:rPr>
-              <w:instrText xml:space="preserve"> PAGEREF _Toc146217832 \h </w:instrText>
+              <w:instrText xml:space="preserve"> PAGEREF _Toc146373245 \h </w:instrText>
             </w:r>
             <w:r>
               <w:rPr>
@@ -1194,6 +1214,10 @@
         <w:p>
           <w:pPr>
             <w:pStyle w:val="TOC1"/>
+            <w:tabs>
+              <w:tab w:val="left" w:pos="660"/>
+              <w:tab w:val="right" w:leader="dot" w:pos="9350"/>
+            </w:tabs>
             <w:rPr>
               <w:rFonts w:asciiTheme="minorHAnsi" w:eastAsiaTheme="minorEastAsia" w:hAnsiTheme="minorHAnsi" w:cstheme="minorBidi"/>
               <w:noProof/>
@@ -1201,7 +1225,7 @@
               <w:szCs w:val="22"/>
             </w:rPr>
           </w:pPr>
-          <w:hyperlink w:anchor="_Toc146217833" w:history="1">
+          <w:hyperlink w:anchor="_Toc146373246" w:history="1">
             <w:r>
               <w:rPr>
                 <w:rStyle w:val="Hyperlink"/>
@@ -1244,7 +1268,7 @@
                 <w:noProof/>
                 <w:webHidden/>
               </w:rPr>
-              <w:instrText xml:space="preserve"> PAGEREF _Toc146217833 \h </w:instrText>
+              <w:instrText xml:space="preserve"> PAGEREF _Toc146373246 \h </w:instrText>
             </w:r>
             <w:r>
               <w:rPr>
@@ -1278,6 +1302,9 @@
         <w:p>
           <w:pPr>
             <w:pStyle w:val="TOC2"/>
+            <w:tabs>
+              <w:tab w:val="right" w:leader="dot" w:pos="9350"/>
+            </w:tabs>
             <w:rPr>
               <w:rFonts w:asciiTheme="minorHAnsi" w:eastAsiaTheme="minorEastAsia" w:hAnsiTheme="minorHAnsi" w:cstheme="minorBidi"/>
               <w:noProof/>
@@ -1285,7 +1312,7 @@
               <w:szCs w:val="22"/>
             </w:rPr>
           </w:pPr>
-          <w:hyperlink w:anchor="_Toc146217834" w:history="1">
+          <w:hyperlink w:anchor="_Toc146373247" w:history="1">
             <w:r>
               <w:rPr>
                 <w:rStyle w:val="Hyperlink"/>
@@ -1312,7 +1339,7 @@
                 <w:noProof/>
                 <w:webHidden/>
               </w:rPr>
-              <w:instrText xml:space="preserve"> PAGEREF _Toc146217834 \h </w:instrText>
+              <w:instrText xml:space="preserve"> PAGEREF _Toc146373247 \h </w:instrText>
             </w:r>
             <w:r>
               <w:rPr>
@@ -1346,6 +1373,9 @@
         <w:p>
           <w:pPr>
             <w:pStyle w:val="TOC2"/>
+            <w:tabs>
+              <w:tab w:val="right" w:leader="dot" w:pos="9350"/>
+            </w:tabs>
             <w:rPr>
               <w:rFonts w:asciiTheme="minorHAnsi" w:eastAsiaTheme="minorEastAsia" w:hAnsiTheme="minorHAnsi" w:cstheme="minorBidi"/>
               <w:noProof/>
@@ -1353,7 +1383,7 @@
               <w:szCs w:val="22"/>
             </w:rPr>
           </w:pPr>
-          <w:hyperlink w:anchor="_Toc146217835" w:history="1">
+          <w:hyperlink w:anchor="_Toc146373248" w:history="1">
             <w:r>
               <w:rPr>
                 <w:rStyle w:val="Hyperlink"/>
@@ -1380,7 +1410,7 @@
                 <w:noProof/>
                 <w:webHidden/>
               </w:rPr>
-              <w:instrText xml:space="preserve"> PAGEREF _Toc146217835 \h </w:instrText>
+              <w:instrText xml:space="preserve"> PAGEREF _Toc146373248 \h </w:instrText>
             </w:r>
             <w:r>
               <w:rPr>
@@ -1414,6 +1444,10 @@
         <w:p>
           <w:pPr>
             <w:pStyle w:val="TOC1"/>
+            <w:tabs>
+              <w:tab w:val="left" w:pos="660"/>
+              <w:tab w:val="right" w:leader="dot" w:pos="9350"/>
+            </w:tabs>
             <w:rPr>
               <w:rFonts w:asciiTheme="minorHAnsi" w:eastAsiaTheme="minorEastAsia" w:hAnsiTheme="minorHAnsi" w:cstheme="minorBidi"/>
               <w:noProof/>
@@ -1421,7 +1455,7 @@
               <w:szCs w:val="22"/>
             </w:rPr>
           </w:pPr>
-          <w:hyperlink w:anchor="_Toc146217836" w:history="1">
+          <w:hyperlink w:anchor="_Toc146373249" w:history="1">
             <w:r>
               <w:rPr>
                 <w:rStyle w:val="Hyperlink"/>
@@ -1464,7 +1498,7 @@
                 <w:noProof/>
                 <w:webHidden/>
               </w:rPr>
-              <w:instrText xml:space="preserve"> PAGEREF _Toc146217836 \h </w:instrText>
+              <w:instrText xml:space="preserve"> PAGEREF _Toc146373249 \h </w:instrText>
             </w:r>
             <w:r>
               <w:rPr>
@@ -1498,6 +1532,9 @@
         <w:p>
           <w:pPr>
             <w:pStyle w:val="TOC2"/>
+            <w:tabs>
+              <w:tab w:val="right" w:leader="dot" w:pos="9350"/>
+            </w:tabs>
             <w:rPr>
               <w:rFonts w:asciiTheme="minorHAnsi" w:eastAsiaTheme="minorEastAsia" w:hAnsiTheme="minorHAnsi" w:cstheme="minorBidi"/>
               <w:noProof/>
@@ -1505,7 +1542,7 @@
               <w:szCs w:val="22"/>
             </w:rPr>
           </w:pPr>
-          <w:hyperlink w:anchor="_Toc146217837" w:history="1">
+          <w:hyperlink w:anchor="_Toc146373250" w:history="1">
             <w:r>
               <w:rPr>
                 <w:rStyle w:val="Hyperlink"/>
@@ -1532,7 +1569,7 @@
                 <w:noProof/>
                 <w:webHidden/>
               </w:rPr>
-              <w:instrText xml:space="preserve"> PAGEREF _Toc146217837 \h </w:instrText>
+              <w:instrText xml:space="preserve"> PAGEREF _Toc146373250 \h </w:instrText>
             </w:r>
             <w:r>
               <w:rPr>
@@ -1566,6 +1603,9 @@
         <w:p>
           <w:pPr>
             <w:pStyle w:val="TOC2"/>
+            <w:tabs>
+              <w:tab w:val="right" w:leader="dot" w:pos="9350"/>
+            </w:tabs>
             <w:rPr>
               <w:rFonts w:asciiTheme="minorHAnsi" w:eastAsiaTheme="minorEastAsia" w:hAnsiTheme="minorHAnsi" w:cstheme="minorBidi"/>
               <w:noProof/>
@@ -1573,7 +1613,7 @@
               <w:szCs w:val="22"/>
             </w:rPr>
           </w:pPr>
-          <w:hyperlink w:anchor="_Toc146217838" w:history="1">
+          <w:hyperlink w:anchor="_Toc146373251" w:history="1">
             <w:r>
               <w:rPr>
                 <w:rStyle w:val="Hyperlink"/>
@@ -1600,7 +1640,7 @@
                 <w:noProof/>
                 <w:webHidden/>
               </w:rPr>
-              <w:instrText xml:space="preserve"> PAGEREF _Toc146217838 \h </w:instrText>
+              <w:instrText xml:space="preserve"> PAGEREF _Toc146373251 \h </w:instrText>
             </w:r>
             <w:r>
               <w:rPr>
@@ -1620,7 +1660,7 @@
                 <w:noProof/>
                 <w:webHidden/>
               </w:rPr>
-              <w:t>12</w:t>
+              <w:t>11</w:t>
             </w:r>
             <w:r>
               <w:rPr>
@@ -1634,6 +1674,9 @@
         <w:p>
           <w:pPr>
             <w:pStyle w:val="TOC2"/>
+            <w:tabs>
+              <w:tab w:val="right" w:leader="dot" w:pos="9350"/>
+            </w:tabs>
             <w:rPr>
               <w:rFonts w:asciiTheme="minorHAnsi" w:eastAsiaTheme="minorEastAsia" w:hAnsiTheme="minorHAnsi" w:cstheme="minorBidi"/>
               <w:noProof/>
@@ -1641,7 +1684,7 @@
               <w:szCs w:val="22"/>
             </w:rPr>
           </w:pPr>
-          <w:hyperlink w:anchor="_Toc146217839" w:history="1">
+          <w:hyperlink w:anchor="_Toc146373252" w:history="1">
             <w:r>
               <w:rPr>
                 <w:rStyle w:val="Hyperlink"/>
@@ -1668,7 +1711,7 @@
                 <w:noProof/>
                 <w:webHidden/>
               </w:rPr>
-              <w:instrText xml:space="preserve"> PAGEREF _Toc146217839 \h </w:instrText>
+              <w:instrText xml:space="preserve"> PAGEREF _Toc146373252 \h </w:instrText>
             </w:r>
             <w:r>
               <w:rPr>
@@ -1688,7 +1731,7 @@
                 <w:noProof/>
                 <w:webHidden/>
               </w:rPr>
-              <w:t>13</w:t>
+              <w:t>12</w:t>
             </w:r>
             <w:r>
               <w:rPr>
@@ -1702,6 +1745,9 @@
         <w:p>
           <w:pPr>
             <w:pStyle w:val="TOC2"/>
+            <w:tabs>
+              <w:tab w:val="right" w:leader="dot" w:pos="9350"/>
+            </w:tabs>
             <w:rPr>
               <w:rFonts w:asciiTheme="minorHAnsi" w:eastAsiaTheme="minorEastAsia" w:hAnsiTheme="minorHAnsi" w:cstheme="minorBidi"/>
               <w:noProof/>
@@ -1709,7 +1755,7 @@
               <w:szCs w:val="22"/>
             </w:rPr>
           </w:pPr>
-          <w:hyperlink w:anchor="_Toc146217840" w:history="1">
+          <w:hyperlink w:anchor="_Toc146373253" w:history="1">
             <w:r>
               <w:rPr>
                 <w:rStyle w:val="Hyperlink"/>
@@ -1736,7 +1782,7 @@
                 <w:noProof/>
                 <w:webHidden/>
               </w:rPr>
-              <w:instrText xml:space="preserve"> PAGEREF _Toc146217840 \h </w:instrText>
+              <w:instrText xml:space="preserve"> PAGEREF _Toc146373253 \h </w:instrText>
             </w:r>
             <w:r>
               <w:rPr>
@@ -1756,7 +1802,7 @@
                 <w:noProof/>
                 <w:webHidden/>
               </w:rPr>
-              <w:t>13</w:t>
+              <w:t>12</w:t>
             </w:r>
             <w:r>
               <w:rPr>
@@ -1770,6 +1816,9 @@
         <w:p>
           <w:pPr>
             <w:pStyle w:val="TOC2"/>
+            <w:tabs>
+              <w:tab w:val="right" w:leader="dot" w:pos="9350"/>
+            </w:tabs>
             <w:rPr>
               <w:rFonts w:asciiTheme="minorHAnsi" w:eastAsiaTheme="minorEastAsia" w:hAnsiTheme="minorHAnsi" w:cstheme="minorBidi"/>
               <w:noProof/>
@@ -1777,7 +1826,7 @@
               <w:szCs w:val="22"/>
             </w:rPr>
           </w:pPr>
-          <w:hyperlink w:anchor="_Toc146217841" w:history="1">
+          <w:hyperlink w:anchor="_Toc146373254" w:history="1">
             <w:r>
               <w:rPr>
                 <w:rStyle w:val="Hyperlink"/>
@@ -1804,7 +1853,7 @@
                 <w:noProof/>
                 <w:webHidden/>
               </w:rPr>
-              <w:instrText xml:space="preserve"> PAGEREF _Toc146217841 \h </w:instrText>
+              <w:instrText xml:space="preserve"> PAGEREF _Toc146373254 \h </w:instrText>
             </w:r>
             <w:r>
               <w:rPr>
@@ -1838,6 +1887,10 @@
         <w:p>
           <w:pPr>
             <w:pStyle w:val="TOC1"/>
+            <w:tabs>
+              <w:tab w:val="left" w:pos="660"/>
+              <w:tab w:val="right" w:leader="dot" w:pos="9350"/>
+            </w:tabs>
             <w:rPr>
               <w:rFonts w:asciiTheme="minorHAnsi" w:eastAsiaTheme="minorEastAsia" w:hAnsiTheme="minorHAnsi" w:cstheme="minorBidi"/>
               <w:noProof/>
@@ -1845,7 +1898,7 @@
               <w:szCs w:val="22"/>
             </w:rPr>
           </w:pPr>
-          <w:hyperlink w:anchor="_Toc146217842" w:history="1">
+          <w:hyperlink w:anchor="_Toc146373255" w:history="1">
             <w:r>
               <w:rPr>
                 <w:rStyle w:val="Hyperlink"/>
@@ -1888,7 +1941,7 @@
                 <w:noProof/>
                 <w:webHidden/>
               </w:rPr>
-              <w:instrText xml:space="preserve"> PAGEREF _Toc146217842 \h </w:instrText>
+              <w:instrText xml:space="preserve"> PAGEREF _Toc146373255 \h </w:instrText>
             </w:r>
             <w:r>
               <w:rPr>
@@ -1908,7 +1961,7 @@
                 <w:noProof/>
                 <w:webHidden/>
               </w:rPr>
-              <w:t>13</w:t>
+              <w:t>14</w:t>
             </w:r>
             <w:r>
               <w:rPr>
@@ -1922,6 +1975,9 @@
         <w:p>
           <w:pPr>
             <w:pStyle w:val="TOC2"/>
+            <w:tabs>
+              <w:tab w:val="right" w:leader="dot" w:pos="9350"/>
+            </w:tabs>
             <w:rPr>
               <w:rFonts w:asciiTheme="minorHAnsi" w:eastAsiaTheme="minorEastAsia" w:hAnsiTheme="minorHAnsi" w:cstheme="minorBidi"/>
               <w:noProof/>
@@ -1929,7 +1985,7 @@
               <w:szCs w:val="22"/>
             </w:rPr>
           </w:pPr>
-          <w:hyperlink w:anchor="_Toc146217843" w:history="1">
+          <w:hyperlink w:anchor="_Toc146373256" w:history="1">
             <w:r>
               <w:rPr>
                 <w:rStyle w:val="Hyperlink"/>
@@ -1956,7 +2012,7 @@
                 <w:noProof/>
                 <w:webHidden/>
               </w:rPr>
-              <w:instrText xml:space="preserve"> PAGEREF _Toc146217843 \h </w:instrText>
+              <w:instrText xml:space="preserve"> PAGEREF _Toc146373256 \h </w:instrText>
             </w:r>
             <w:r>
               <w:rPr>
@@ -1976,7 +2032,7 @@
                 <w:noProof/>
                 <w:webHidden/>
               </w:rPr>
-              <w:t>13</w:t>
+              <w:t>14</w:t>
             </w:r>
             <w:r>
               <w:rPr>
@@ -1990,6 +2046,9 @@
         <w:p>
           <w:pPr>
             <w:pStyle w:val="TOC2"/>
+            <w:tabs>
+              <w:tab w:val="right" w:leader="dot" w:pos="9350"/>
+            </w:tabs>
             <w:rPr>
               <w:rFonts w:asciiTheme="minorHAnsi" w:eastAsiaTheme="minorEastAsia" w:hAnsiTheme="minorHAnsi" w:cstheme="minorBidi"/>
               <w:noProof/>
@@ -1997,7 +2056,7 @@
               <w:szCs w:val="22"/>
             </w:rPr>
           </w:pPr>
-          <w:hyperlink w:anchor="_Toc146217844" w:history="1">
+          <w:hyperlink w:anchor="_Toc146373257" w:history="1">
             <w:r>
               <w:rPr>
                 <w:rStyle w:val="Hyperlink"/>
@@ -2024,7 +2083,7 @@
                 <w:noProof/>
                 <w:webHidden/>
               </w:rPr>
-              <w:instrText xml:space="preserve"> PAGEREF _Toc146217844 \h </w:instrText>
+              <w:instrText xml:space="preserve"> PAGEREF _Toc146373257 \h </w:instrText>
             </w:r>
             <w:r>
               <w:rPr>
@@ -2094,7 +2153,7 @@
         </w:rPr>
         <w:t xml:space="preserve"> </w:t>
       </w:r>
-      <w:bookmarkStart w:id="0" w:name="_Toc146217827"/>
+      <w:bookmarkStart w:id="0" w:name="_Toc146373240"/>
       <w:r>
         <w:rPr>
           <w:rFonts w:eastAsia="Times New Roman"/>
@@ -2107,31 +2166,12 @@
       <w:pPr>
         <w:pStyle w:val="Heading2"/>
       </w:pPr>
-      <w:bookmarkStart w:id="1" w:name="_Toc146217828"/>
+      <w:bookmarkStart w:id="1" w:name="_Toc146373241"/>
       <w:r>
-        <w:t>Define PCA Research Question</w:t>
+        <w:t>Define Research Question</w:t>
       </w:r>
       <w:bookmarkEnd w:id="1"/>
     </w:p>
-    <w:p>
-      <w:r>
-        <w:t xml:space="preserve">** </w:t>
-      </w:r>
-      <w:r>
-        <w:t>Propose </w:t>
-      </w:r>
-      <w:r>
-        <w:rPr>
-          <w:b/>
-          <w:bCs/>
-        </w:rPr>
-        <w:t>one</w:t>
-      </w:r>
-      <w:r>
-        <w:t> question relevant to a real-world organizational situation that you will answer by using principal component analysis (PCA).</w:t>
-      </w:r>
-    </w:p>
-    <w:p/>
     <w:p>
       <w:r>
         <w:t>To aid</w:t>
@@ -2174,43 +2214,11 @@
       <w:pPr>
         <w:pStyle w:val="Heading2"/>
       </w:pPr>
-      <w:bookmarkStart w:id="2" w:name="_Toc146217829"/>
+      <w:bookmarkStart w:id="2" w:name="_Toc146373242"/>
       <w:r>
-        <w:t>Define PCA Goal</w:t>
+        <w:t>Define Goal</w:t>
       </w:r>
       <w:bookmarkEnd w:id="2"/>
-    </w:p>
-    <w:p>
-      <w:pPr>
-        <w:rPr>
-          <w:shd w:val="clear" w:color="auto" w:fill="FFFFFF"/>
-        </w:rPr>
-      </w:pPr>
-      <w:r>
-        <w:t xml:space="preserve">** </w:t>
-      </w:r>
-      <w:r>
-        <w:rPr>
-          <w:shd w:val="clear" w:color="auto" w:fill="FFFFFF"/>
-        </w:rPr>
-        <w:t>Define </w:t>
-      </w:r>
-      <w:r>
-        <w:rPr>
-          <w:rStyle w:val="Strong"/>
-          <w:color w:val="333333"/>
-          <w:sz w:val="21"/>
-          <w:szCs w:val="21"/>
-          <w:shd w:val="clear" w:color="auto" w:fill="FFFFFF"/>
-        </w:rPr>
-        <w:t>one</w:t>
-      </w:r>
-      <w:r>
-        <w:rPr>
-          <w:shd w:val="clear" w:color="auto" w:fill="FFFFFF"/>
-        </w:rPr>
-        <w:t> goal of the data analysis. Ensure that your goal is reasonable within the scope of the scenario and is represented in the available data.</w:t>
-      </w:r>
     </w:p>
     <w:p>
       <w:pPr>
@@ -2246,11 +2254,7 @@
         <w:t>were</w:t>
       </w:r>
       <w:r>
-        <w:t xml:space="preserve"> able to </w:t>
-      </w:r>
-      <w:r>
-        <w:lastRenderedPageBreak/>
-        <w:t xml:space="preserve">accomplish this goal, we </w:t>
+        <w:t xml:space="preserve"> able to accomplish this goal, we </w:t>
       </w:r>
       <w:r>
         <w:t>would</w:t>
@@ -2284,9 +2288,10 @@
         <w:pStyle w:val="Heading1"/>
       </w:pPr>
       <w:r>
+        <w:lastRenderedPageBreak/>
         <w:t xml:space="preserve"> </w:t>
       </w:r>
-      <w:bookmarkStart w:id="3" w:name="_Toc146217830"/>
+      <w:bookmarkStart w:id="3" w:name="_Toc146373243"/>
       <w:r>
         <w:t>Part II: Method Justification</w:t>
       </w:r>
@@ -2296,22 +2301,11 @@
       <w:pPr>
         <w:pStyle w:val="Heading2"/>
       </w:pPr>
-      <w:bookmarkStart w:id="4" w:name="_Toc146217831"/>
+      <w:bookmarkStart w:id="4" w:name="_Toc146373244"/>
       <w:r>
         <w:t>Explain PCA analysis and expected outcomes</w:t>
       </w:r>
       <w:bookmarkEnd w:id="4"/>
-    </w:p>
-    <w:p>
-      <w:r>
-        <w:t>**</w:t>
-      </w:r>
-      <w:r>
-        <w:rPr>
-          <w:shd w:val="clear" w:color="auto" w:fill="FFFFFF"/>
-        </w:rPr>
-        <w:t>Explain how PCA analyzes the selected data set. Include expected outcomes.</w:t>
-      </w:r>
     </w:p>
     <w:p>
       <w:r>
@@ -2490,7 +2484,7 @@
       <w:pPr>
         <w:pStyle w:val="Heading2"/>
       </w:pPr>
-      <w:bookmarkStart w:id="5" w:name="_Toc146217832"/>
+      <w:bookmarkStart w:id="5" w:name="_Toc146373245"/>
       <w:r>
         <w:t>Summarize one assumption of PCA</w:t>
       </w:r>
@@ -2550,7 +2544,7 @@
       <w:r>
         <w:t xml:space="preserve"> </w:t>
       </w:r>
-      <w:bookmarkStart w:id="6" w:name="_Toc146217833"/>
+      <w:bookmarkStart w:id="6" w:name="_Toc146373246"/>
       <w:r>
         <w:t>Part III: Data Preparation</w:t>
       </w:r>
@@ -2560,7 +2554,7 @@
       <w:pPr>
         <w:pStyle w:val="Heading2"/>
       </w:pPr>
-      <w:bookmarkStart w:id="7" w:name="_Toc146217834"/>
+      <w:bookmarkStart w:id="7" w:name="_Toc146373247"/>
       <w:r>
         <w:t>Identify continuous dataset variables to answer research question</w:t>
       </w:r>
@@ -7591,7 +7585,19 @@
         <w:rPr>
           <w:shd w:val="clear" w:color="auto" w:fill="FFFFFF"/>
         </w:rPr>
-        <w:t>A table representation of the filtered variables is below:</w:t>
+        <w:t xml:space="preserve">A table representation of the </w:t>
+      </w:r>
+      <w:r>
+        <w:rPr>
+          <w:shd w:val="clear" w:color="auto" w:fill="FFFFFF"/>
+        </w:rPr>
+        <w:t>selected</w:t>
+      </w:r>
+      <w:r>
+        <w:rPr>
+          <w:shd w:val="clear" w:color="auto" w:fill="FFFFFF"/>
+        </w:rPr>
+        <w:t xml:space="preserve"> variables is below:</w:t>
       </w:r>
     </w:p>
     <w:tbl>
@@ -7620,11 +7626,13 @@
           <w:p>
             <w:pPr>
               <w:rPr>
+                <w:b/>
                 <w:shd w:val="clear" w:color="auto" w:fill="FFFFFF"/>
               </w:rPr>
             </w:pPr>
             <w:r>
               <w:rPr>
+                <w:b/>
                 <w:shd w:val="clear" w:color="auto" w:fill="FFFFFF"/>
               </w:rPr>
               <w:t>Variable Name</w:t>
@@ -7640,11 +7648,13 @@
           <w:p>
             <w:pPr>
               <w:rPr>
+                <w:b/>
                 <w:shd w:val="clear" w:color="auto" w:fill="FFFFFF"/>
               </w:rPr>
             </w:pPr>
             <w:r>
               <w:rPr>
+                <w:b/>
                 <w:shd w:val="clear" w:color="auto" w:fill="FFFFFF"/>
               </w:rPr>
               <w:t>Standardized Name</w:t>
@@ -7660,11 +7670,13 @@
           <w:p>
             <w:pPr>
               <w:rPr>
+                <w:b/>
                 <w:shd w:val="clear" w:color="auto" w:fill="FFFFFF"/>
               </w:rPr>
             </w:pPr>
             <w:r>
               <w:rPr>
+                <w:b/>
                 <w:shd w:val="clear" w:color="auto" w:fill="FFFFFF"/>
               </w:rPr>
               <w:t>Data Type</w:t>
@@ -7680,11 +7692,13 @@
           <w:p>
             <w:pPr>
               <w:rPr>
+                <w:b/>
                 <w:shd w:val="clear" w:color="auto" w:fill="FFFFFF"/>
               </w:rPr>
             </w:pPr>
             <w:r>
               <w:rPr>
+                <w:b/>
                 <w:shd w:val="clear" w:color="auto" w:fill="FFFFFF"/>
               </w:rPr>
               <w:t>Sub Type</w:t>
@@ -7754,6 +7768,8 @@
               </w:rPr>
               <w:t>Quantitative</w:t>
             </w:r>
+            <w:bookmarkStart w:id="8" w:name="_GoBack"/>
+            <w:bookmarkEnd w:id="8"/>
           </w:p>
         </w:tc>
         <w:tc>
@@ -8386,11 +8402,11 @@
       <w:pPr>
         <w:pStyle w:val="Heading2"/>
       </w:pPr>
-      <w:bookmarkStart w:id="8" w:name="_Toc146217835"/>
+      <w:bookmarkStart w:id="9" w:name="_Toc146373248"/>
       <w:r>
         <w:t>Standardize continuous dataset variables</w:t>
       </w:r>
-      <w:bookmarkEnd w:id="8"/>
+      <w:bookmarkEnd w:id="9"/>
     </w:p>
     <w:p>
       <w:r>
@@ -8407,21 +8423,21 @@
       <w:r>
         <w:t xml:space="preserve"> </w:t>
       </w:r>
-      <w:bookmarkStart w:id="9" w:name="_Toc146217836"/>
+      <w:bookmarkStart w:id="10" w:name="_Toc146373249"/>
       <w:r>
         <w:t>Part IV: Analysis</w:t>
       </w:r>
-      <w:bookmarkEnd w:id="9"/>
+      <w:bookmarkEnd w:id="10"/>
     </w:p>
     <w:p>
       <w:pPr>
         <w:pStyle w:val="Heading2"/>
       </w:pPr>
-      <w:bookmarkStart w:id="10" w:name="_Toc146217837"/>
+      <w:bookmarkStart w:id="11" w:name="_Toc146373250"/>
       <w:r>
         <w:t>Determine matrix of all principal components</w:t>
       </w:r>
-      <w:bookmarkEnd w:id="10"/>
+      <w:bookmarkEnd w:id="11"/>
     </w:p>
     <w:p>
       <w:r>
@@ -11492,12 +11508,12 @@
       <w:pPr>
         <w:pStyle w:val="Heading2"/>
       </w:pPr>
-      <w:bookmarkStart w:id="11" w:name="_Toc146217838"/>
+      <w:bookmarkStart w:id="12" w:name="_Toc146373251"/>
       <w:r>
         <w:lastRenderedPageBreak/>
         <w:t>Identify the total number of principal components</w:t>
       </w:r>
-      <w:bookmarkEnd w:id="11"/>
+      <w:bookmarkEnd w:id="12"/>
     </w:p>
     <w:p>
       <w:pPr>
@@ -11527,7 +11543,31 @@
         <w:rPr>
           <w:shd w:val="clear" w:color="auto" w:fill="FFFFFF"/>
         </w:rPr>
-        <w:t xml:space="preserve"> which we plotted against their eigenvalues below. The elbow method </w:t>
+        <w:t xml:space="preserve"> which we plotted against their eigenvalues below</w:t>
+      </w:r>
+      <w:r>
+        <w:fldChar w:fldCharType="begin"/>
+      </w:r>
+      <w:r>
+        <w:instrText xml:space="preserve"> CITATION ScreeMedium \l 1033 </w:instrText>
+      </w:r>
+      <w:r>
+        <w:fldChar w:fldCharType="separate"/>
+      </w:r>
+      <w:r>
+        <w:rPr>
+          <w:noProof/>
+        </w:rPr>
+        <w:t xml:space="preserve"> (Mangale, 2020)</w:t>
+      </w:r>
+      <w:r>
+        <w:fldChar w:fldCharType="end"/>
+      </w:r>
+      <w:r>
+        <w:rPr>
+          <w:shd w:val="clear" w:color="auto" w:fill="FFFFFF"/>
+        </w:rPr>
+        <w:t xml:space="preserve">. The elbow method </w:t>
       </w:r>
       <w:r>
         <w:rPr>
@@ -11680,6 +11720,7 @@
         <w:pStyle w:val="Code"/>
       </w:pPr>
       <w:r>
+        <w:lastRenderedPageBreak/>
         <w:t>[1.9922474 , 1.71333875, 1.11332099, 1.0121942 ]</w:t>
       </w:r>
     </w:p>
@@ -11728,11 +11769,11 @@
       <w:pPr>
         <w:pStyle w:val="Heading2"/>
       </w:pPr>
-      <w:bookmarkStart w:id="12" w:name="_Toc146217839"/>
+      <w:bookmarkStart w:id="13" w:name="_Toc146373252"/>
       <w:r>
         <w:t>Identify variance of each principal component</w:t>
       </w:r>
-      <w:bookmarkEnd w:id="12"/>
+      <w:bookmarkEnd w:id="13"/>
     </w:p>
     <w:p>
       <w:r>
@@ -12742,14 +12783,13 @@
       <w:pPr>
         <w:pStyle w:val="Heading2"/>
       </w:pPr>
-      <w:bookmarkStart w:id="13" w:name="_Toc146217840"/>
+      <w:bookmarkStart w:id="14" w:name="_Toc146373253"/>
       <w:r>
         <w:t>Identify total variance captured by the chosen principal components</w:t>
       </w:r>
-      <w:bookmarkEnd w:id="13"/>
+      <w:bookmarkEnd w:id="14"/>
     </w:p>
     <w:p>
-      <w:bookmarkStart w:id="14" w:name="_Toc146217841"/>
       <w:r>
         <w:t xml:space="preserve">To obtain the combined variance explained by these principal components, we manually added up the bottom row of the table in the previous section: </w:t>
       </w:r>
@@ -12878,6 +12918,11 @@
       </w:pPr>
     </w:p>
     <w:p>
+      <w:pPr>
+        <w:pStyle w:val="Code"/>
+      </w:pPr>
+    </w:p>
+    <w:p>
       <w:r>
         <w:t xml:space="preserve">Lastly, using the built-in </w:t>
       </w:r>
@@ -12905,8 +12950,6 @@
       <w:r>
         <w:t xml:space="preserve">, which agrees that the 4 components explain 72.89% of the variance in the dataset </w:t>
       </w:r>
-      <w:bookmarkStart w:id="15" w:name="_GoBack"/>
-      <w:bookmarkEnd w:id="15"/>
       <w:r>
         <w:t>(see figure below):</w:t>
       </w:r>
@@ -12975,10 +13018,38 @@
       <w:pPr>
         <w:pStyle w:val="Heading2"/>
       </w:pPr>
+      <w:bookmarkStart w:id="15" w:name="_Toc146373254"/>
       <w:r>
+        <w:lastRenderedPageBreak/>
         <w:t>Summarize results of analysis</w:t>
       </w:r>
-      <w:bookmarkEnd w:id="14"/>
+      <w:bookmarkEnd w:id="15"/>
+    </w:p>
+    <w:p>
+      <w:r>
+        <w:t xml:space="preserve">Only 8 </w:t>
+      </w:r>
+      <w:r>
+        <w:t xml:space="preserve">features </w:t>
+      </w:r>
+      <w:r>
+        <w:t xml:space="preserve">from the </w:t>
+      </w:r>
+      <w:r>
+        <w:t xml:space="preserve">provided </w:t>
+      </w:r>
+      <w:r>
+        <w:t>data</w:t>
+      </w:r>
+      <w:r>
+        <w:t xml:space="preserve">set are continuous, and therefore those were the only variables we could use for </w:t>
+      </w:r>
+      <w:r>
+        <w:t>Principal Component Analysis.</w:t>
+      </w:r>
+      <w:r>
+        <w:t xml:space="preserve"> By scaling our variables and performing Principal Component Analysis on that data, we were able to create 8 total Principal Components. Of those 8 components, we selected 4 based on the Kaiser Criteria. The answer to our original research question is yes, we were able to reduce the dimensionality of the original dataset using Principal Component Analysis. However, any further work done by our peers should bear in mind that these four components capture 72.89% of the explained variance.</w:t>
+      </w:r>
     </w:p>
     <w:p/>
     <w:p>
@@ -12986,10 +13057,9 @@
         <w:pStyle w:val="Heading1"/>
       </w:pPr>
       <w:r>
-        <w:lastRenderedPageBreak/>
         <w:t xml:space="preserve"> </w:t>
       </w:r>
-      <w:bookmarkStart w:id="16" w:name="_Toc146217842"/>
+      <w:bookmarkStart w:id="16" w:name="_Toc146373255"/>
       <w:r>
         <w:t>Part V: Attachments</w:t>
       </w:r>
@@ -12999,7 +13069,7 @@
       <w:pPr>
         <w:pStyle w:val="Heading2"/>
       </w:pPr>
-      <w:bookmarkStart w:id="17" w:name="_Toc146217843"/>
+      <w:bookmarkStart w:id="17" w:name="_Toc146373256"/>
       <w:r>
         <w:t>Code citations</w:t>
       </w:r>
@@ -13007,55 +13077,277 @@
     </w:p>
     <w:p>
       <w:pPr>
+        <w:pStyle w:val="Bibliography"/>
+        <w:ind w:left="720" w:hanging="720"/>
         <w:rPr>
-          <w:rStyle w:val="Hyperlink"/>
-          <w:rFonts w:eastAsiaTheme="majorEastAsia"/>
-          <w:iCs/>
-          <w:color w:val="000000" w:themeColor="text1"/>
+          <w:noProof/>
         </w:rPr>
       </w:pPr>
       <w:r>
+        <w:fldChar w:fldCharType="begin"/>
+      </w:r>
+      <w:r>
+        <w:instrText xml:space="preserve"> BIBLIOGRAPHY \m Jer211  \l 1033 </w:instrText>
+      </w:r>
+      <w:r>
+        <w:fldChar w:fldCharType="separate"/>
+      </w:r>
+      <w:r>
         <w:rPr>
+          <w:noProof/>
+        </w:rPr>
+        <w:t xml:space="preserve">Boeye, J. (2021). </w:t>
+      </w:r>
+      <w:r>
+        <w:rPr>
+          <w:i/>
           <w:iCs/>
-          <w:color w:val="000000" w:themeColor="text1"/>
+          <w:noProof/>
         </w:rPr>
-        <w:t xml:space="preserve">Middleton, K. M. (2022). Getting started with PCA [Slides]. Https://Westerngovernorsuniversity-My.Sharepoint.Com/. </w:t>
+        <w:t>Feature selection</w:t>
       </w:r>
-      <w:hyperlink r:id="rId14" w:history="1">
-        <w:r>
-          <w:rPr>
-            <w:rStyle w:val="Hyperlink"/>
-            <w:rFonts w:eastAsiaTheme="majorEastAsia"/>
-            <w:iCs/>
-            <w:color w:val="000000" w:themeColor="text1"/>
-          </w:rPr>
-          <w:t>https://westerngovernorsuniversity-my.sharepoint.com/personal/keiona_middleton_wgu_edu/_layouts/15/onedrive.aspx?id=%2Fpersonal%2Fkeiona%5Fmiddleton%5Fwgu%5Fedu%2FDocuments%2FDocuments%2FD206%2FUnderstanding%20PCA%2Epdf&amp;parent=%2Fpersonal%2Fkeiona%5Fmiddleton%5Fwgu%5Fedu%2FDocuments%2FDocuments%2FD206&amp;ga=1</w:t>
-        </w:r>
-      </w:hyperlink>
+      <w:r>
+        <w:rPr>
+          <w:noProof/>
+        </w:rPr>
+        <w:t>. Retrieved from DataCamp: https://campus.datacamp.com/courses/dimensionality-reduction-in-python/feature-selection-i-selecting-for-feature-information?ex=9*</w:t>
+      </w:r>
     </w:p>
-    <w:p/>
+    <w:p>
+      <w:pPr>
+        <w:pStyle w:val="Bibliography"/>
+        <w:ind w:left="720" w:hanging="720"/>
+        <w:rPr>
+          <w:noProof/>
+        </w:rPr>
+      </w:pPr>
+      <w:r>
+        <w:fldChar w:fldCharType="begin"/>
+      </w:r>
+      <w:r>
+        <w:instrText xml:space="preserve"> BIBLIOGRAPHY \m Kei  \l 1033 </w:instrText>
+      </w:r>
+      <w:r>
+        <w:fldChar w:fldCharType="separate"/>
+      </w:r>
+      <w:r>
+        <w:rPr>
+          <w:noProof/>
+        </w:rPr>
+        <w:t xml:space="preserve">Middleton, K. (n.d.). </w:t>
+      </w:r>
+      <w:r>
+        <w:rPr>
+          <w:i/>
+          <w:iCs/>
+          <w:noProof/>
+        </w:rPr>
+        <w:t>Getting started with PCA [Slides]</w:t>
+      </w:r>
+      <w:r>
+        <w:rPr>
+          <w:noProof/>
+        </w:rPr>
+        <w:t>. Retrieved from WGU Data Analysis Webinar: https://westerngovernorsuniversity-my.sharepoint.com/personal/keiona_middleton_wgu_edu/_layouts/15/onedrive.aspx?id=%2Fpersonal%2Fkeiona%5Fm</w:t>
+      </w:r>
+    </w:p>
+    <w:p>
+      <w:pPr>
+        <w:pStyle w:val="Bibliography"/>
+        <w:ind w:left="720" w:hanging="720"/>
+        <w:rPr>
+          <w:noProof/>
+        </w:rPr>
+      </w:pPr>
+      <w:r>
+        <w:lastRenderedPageBreak/>
+        <w:fldChar w:fldCharType="end"/>
+      </w:r>
+      <w:r>
+        <w:fldChar w:fldCharType="begin"/>
+      </w:r>
+      <w:r>
+        <w:instrText xml:space="preserve"> BIBLIOGRAPHY \m Zah15  \l 1033 </w:instrText>
+      </w:r>
+      <w:r>
+        <w:fldChar w:fldCharType="separate"/>
+      </w:r>
+      <w:r>
+        <w:rPr>
+          <w:noProof/>
+        </w:rPr>
+        <w:t xml:space="preserve">Zahra. (2015). </w:t>
+      </w:r>
+      <w:r>
+        <w:rPr>
+          <w:i/>
+          <w:iCs/>
+          <w:noProof/>
+        </w:rPr>
+        <w:t>Obtain eigen values and vectors from sklearn pca</w:t>
+      </w:r>
+      <w:r>
+        <w:rPr>
+          <w:noProof/>
+        </w:rPr>
+        <w:t>. Retrieved from Stack OVerflow: https://stackoverflow.com/questions/31909945/obtain-eigen-values-and-vectors-from-sklearn-pca</w:t>
+      </w:r>
+    </w:p>
+    <w:p>
+      <w:pPr>
+        <w:ind w:left="0"/>
+      </w:pPr>
+      <w:r>
+        <w:fldChar w:fldCharType="end"/>
+      </w:r>
+    </w:p>
+    <w:p>
+      <w:r>
+        <w:fldChar w:fldCharType="end"/>
+      </w:r>
+    </w:p>
     <w:p>
       <w:pPr>
         <w:pStyle w:val="Heading2"/>
-        <w:rPr>
-          <w:color w:val="333333"/>
-          <w:sz w:val="21"/>
-          <w:szCs w:val="21"/>
-        </w:rPr>
       </w:pPr>
-      <w:bookmarkStart w:id="18" w:name="_Toc146217844"/>
+      <w:bookmarkStart w:id="18" w:name="_Toc146373257"/>
       <w:r>
         <w:t>Bibliography</w:t>
       </w:r>
       <w:bookmarkEnd w:id="18"/>
     </w:p>
-    <w:p>
-      <w:pPr>
-        <w:pStyle w:val="Heading1"/>
-      </w:pPr>
-    </w:p>
+    <w:sdt>
+      <w:sdtPr>
+        <w:id w:val="-612361197"/>
+        <w:docPartObj>
+          <w:docPartGallery w:val="Bibliographies"/>
+          <w:docPartUnique/>
+        </w:docPartObj>
+      </w:sdtPr>
+      <w:sdtEndPr>
+        <w:rPr>
+          <w:b/>
+          <w:bCs/>
+        </w:rPr>
+      </w:sdtEndPr>
+      <w:sdtContent>
+        <w:p>
+          <w:pPr>
+            <w:ind w:left="0"/>
+            <w:rPr>
+              <w:noProof/>
+            </w:rPr>
+          </w:pPr>
+          <w:r>
+            <w:fldChar w:fldCharType="begin"/>
+          </w:r>
+          <w:r>
+            <w:instrText xml:space="preserve"> BIBLIOGRAPHY </w:instrText>
+          </w:r>
+          <w:r>
+            <w:fldChar w:fldCharType="separate"/>
+          </w:r>
+          <w:r>
+            <w:rPr>
+              <w:noProof/>
+            </w:rPr>
+            <w:t>Boeye, J. (2021). Exploring High Dimensional Data., (pp. https://campus.datacamp.com/courses/dimensionality-reduction-in-python/exploring-high-dimensional-data?ex=4).</w:t>
+          </w:r>
+        </w:p>
+        <w:p>
+          <w:pPr>
+            <w:pStyle w:val="Bibliography"/>
+            <w:ind w:left="720" w:hanging="720"/>
+            <w:rPr>
+              <w:noProof/>
+            </w:rPr>
+          </w:pPr>
+          <w:r>
+            <w:rPr>
+              <w:noProof/>
+            </w:rPr>
+            <w:t xml:space="preserve">Boeye, J. (2021). </w:t>
+          </w:r>
+          <w:r>
+            <w:rPr>
+              <w:i/>
+              <w:iCs/>
+              <w:noProof/>
+            </w:rPr>
+            <w:t>Feature selection</w:t>
+          </w:r>
+          <w:r>
+            <w:rPr>
+              <w:noProof/>
+            </w:rPr>
+            <w:t>. Retrieved from DataCamp: https://campus.datacamp.com/courses/dimensionality-reduction-in-python/feature-selection-i-selecting-for-feature-information?ex=9*</w:t>
+          </w:r>
+        </w:p>
+        <w:p>
+          <w:pPr>
+            <w:pStyle w:val="Bibliography"/>
+            <w:ind w:left="720" w:hanging="720"/>
+            <w:rPr>
+              <w:noProof/>
+            </w:rPr>
+          </w:pPr>
+          <w:r>
+            <w:rPr>
+              <w:noProof/>
+            </w:rPr>
+            <w:t>Keboola. (2022). A Guide to Principal Component Analysis (PCA) for Machine Learning., (pp. https://www.keboola.com/blog/pca-machine-learning).</w:t>
+          </w:r>
+        </w:p>
+        <w:p>
+          <w:pPr>
+            <w:pStyle w:val="Bibliography"/>
+            <w:ind w:left="720" w:hanging="720"/>
+            <w:rPr>
+              <w:noProof/>
+            </w:rPr>
+          </w:pPr>
+          <w:r>
+            <w:rPr>
+              <w:noProof/>
+            </w:rPr>
+            <w:t xml:space="preserve">Mangale, S. (2020, 08 28). </w:t>
+          </w:r>
+          <w:r>
+            <w:rPr>
+              <w:i/>
+              <w:iCs/>
+              <w:noProof/>
+            </w:rPr>
+            <w:t>Scree Plot Principal Comparison</w:t>
+          </w:r>
+          <w:r>
+            <w:rPr>
+              <w:noProof/>
+            </w:rPr>
+            <w:t>. Retrieved from Medium: https://sanchitamangale12.medium.com/scree-plot-733ed72c8608</w:t>
+          </w:r>
+        </w:p>
+        <w:p>
+          <w:pPr>
+            <w:pStyle w:val="Bibliography"/>
+            <w:ind w:left="0"/>
+            <w:rPr>
+              <w:noProof/>
+            </w:rPr>
+          </w:pPr>
+          <w:r>
+            <w:rPr>
+              <w:b/>
+              <w:bCs/>
+            </w:rPr>
+            <w:fldChar w:fldCharType="end"/>
+          </w:r>
+        </w:p>
+      </w:sdtContent>
+    </w:sdt>
+    <w:p/>
     <w:sectPr>
-      <w:headerReference w:type="default" r:id="rId15"/>
+      <w:headerReference w:type="default" r:id="rId14"/>
       <w:pgSz w:w="12240" w:h="15840"/>
       <w:pgMar w:top="1440" w:right="1440" w:bottom="1440" w:left="1440" w:header="720" w:footer="720" w:gutter="0"/>
       <w:pgNumType w:start="0"/>
@@ -13131,7 +13423,7 @@
       <w:rPr>
         <w:noProof/>
       </w:rPr>
-      <w:t>13</w:t>
+      <w:t>15</w:t>
     </w:r>
     <w:r>
       <w:rPr>
@@ -14566,6 +14858,7 @@
   <w:style w:type="character" w:default="1" w:styleId="DefaultParagraphFont">
     <w:name w:val="Default Paragraph Font"/>
     <w:uiPriority w:val="1"/>
+    <w:semiHidden/>
     <w:unhideWhenUsed/>
   </w:style>
   <w:style w:type="table" w:default="1" w:styleId="TableNormal">
@@ -35659,7 +35952,7 @@
     <b:Month>08</b:Month>
     <b:Day>28</b:Day>
     <b:URL>https://sanchitamangale12.medium.com/scree-plot-733ed72c8608</b:URL>
-    <b:RefOrder>1</b:RefOrder>
+    <b:RefOrder>3</b:RefOrder>
   </b:Source>
   <b:Source>
     <b:Tag>Keb22</b:Tag>
@@ -35673,7 +35966,7 @@
     <b:Title>A Guide to Principal Component Analysis (PCA) for Machine Learning</b:Title>
     <b:Pages>https://www.keboola.com/blog/pca-machine-learning</b:Pages>
     <b:Year>2022</b:Year>
-    <b:RefOrder>2</b:RefOrder>
+    <b:RefOrder>1</b:RefOrder>
   </b:Source>
   <b:Source>
     <b:Tag>Jer21</b:Tag>
@@ -35692,7 +35985,65 @@
     <b:Title>Exploring High Dimensional Data</b:Title>
     <b:Pages>https://campus.datacamp.com/courses/dimensionality-reduction-in-python/exploring-high-dimensional-data?ex=4</b:Pages>
     <b:Year>2021</b:Year>
-    <b:RefOrder>3</b:RefOrder>
+    <b:RefOrder>2</b:RefOrder>
+  </b:Source>
+  <b:Source>
+    <b:Tag>Jer211</b:Tag>
+    <b:SourceType>InternetSite</b:SourceType>
+    <b:Guid>{88C717E6-23FB-41F0-B2CF-28F9E7000070}</b:Guid>
+    <b:Title>Feature selection</b:Title>
+    <b:Year>2021</b:Year>
+    <b:Author>
+      <b:Author>
+        <b:NameList>
+          <b:Person>
+            <b:Last>Boeye</b:Last>
+            <b:First>Jeroen</b:First>
+          </b:Person>
+        </b:NameList>
+      </b:Author>
+    </b:Author>
+    <b:InternetSiteTitle>DataCamp</b:InternetSiteTitle>
+    <b:URL>https://campus.datacamp.com/courses/dimensionality-reduction-in-python/feature-selection-i-selecting-for-feature-information?ex=9*</b:URL>
+    <b:RefOrder>4</b:RefOrder>
+  </b:Source>
+  <b:Source>
+    <b:Tag>Kei</b:Tag>
+    <b:SourceType>InternetSite</b:SourceType>
+    <b:Guid>{52AD3C5B-C6CA-441C-BF98-7D7115E235D0}</b:Guid>
+    <b:Title>Getting started with PCA [Slides]</b:Title>
+    <b:InternetSiteTitle>WGU Data Analysis Webinar</b:InternetSiteTitle>
+    <b:URL>https://westerngovernorsuniversity-my.sharepoint.com/personal/keiona_middleton_wgu_edu/_layouts/15/onedrive.aspx?id=%2Fpersonal%2Fkeiona%5Fm</b:URL>
+    <b:Author>
+      <b:Author>
+        <b:NameList>
+          <b:Person>
+            <b:Last>Middleton</b:Last>
+            <b:First>Keiona</b:First>
+          </b:Person>
+        </b:NameList>
+      </b:Author>
+    </b:Author>
+    <b:RefOrder>5</b:RefOrder>
+  </b:Source>
+  <b:Source>
+    <b:Tag>Zah15</b:Tag>
+    <b:SourceType>InternetSite</b:SourceType>
+    <b:Guid>{7F5B15B2-5B54-4A09-B7D9-953670301CA5}</b:Guid>
+    <b:Author>
+      <b:Author>
+        <b:NameList>
+          <b:Person>
+            <b:Last>Zahra</b:Last>
+          </b:Person>
+        </b:NameList>
+      </b:Author>
+    </b:Author>
+    <b:Title>Obtain eigen values and vectors from sklearn pca</b:Title>
+    <b:InternetSiteTitle>Stack OVerflow</b:InternetSiteTitle>
+    <b:Year>2015</b:Year>
+    <b:URL>https://stackoverflow.com/questions/31909945/obtain-eigen-values-and-vectors-from-sklearn-pca</b:URL>
+    <b:RefOrder>6</b:RefOrder>
   </b:Source>
 </b:Sources>
 </file>
@@ -35706,7 +36057,7 @@
 </file>
 
 <file path=customXml/itemProps2.xml><?xml version="1.0" encoding="utf-8"?>
-<ds:datastoreItem xmlns:ds="http://schemas.openxmlformats.org/officeDocument/2006/customXml" ds:itemID="{ED241C55-E075-4748-8F23-1A05F74BA44A}">
+<ds:datastoreItem xmlns:ds="http://schemas.openxmlformats.org/officeDocument/2006/customXml" ds:itemID="{3DC5651D-16D3-4E5D-9ED0-ECF1EBAB999E}">
   <ds:schemaRefs>
     <ds:schemaRef ds:uri="http://schemas.openxmlformats.org/officeDocument/2006/bibliography"/>
   </ds:schemaRefs>

</xml_diff>

<commit_message>
corrected issues with B2 of report
</commit_message>
<xml_diff>
--- a/bracketts_d212_task2.docx
+++ b/bracketts_d212_task2.docx
@@ -1288,7 +1288,7 @@
                 <w:noProof/>
                 <w:webHidden/>
               </w:rPr>
-              <w:t>5</w:t>
+              <w:t>6</w:t>
             </w:r>
             <w:r>
               <w:rPr>
@@ -1359,7 +1359,7 @@
                 <w:noProof/>
                 <w:webHidden/>
               </w:rPr>
-              <w:t>5</w:t>
+              <w:t>6</w:t>
             </w:r>
             <w:r>
               <w:rPr>
@@ -1430,7 +1430,7 @@
                 <w:noProof/>
                 <w:webHidden/>
               </w:rPr>
-              <w:t>10</w:t>
+              <w:t>9</w:t>
             </w:r>
             <w:r>
               <w:rPr>
@@ -1660,7 +1660,7 @@
                 <w:noProof/>
                 <w:webHidden/>
               </w:rPr>
-              <w:t>11</w:t>
+              <w:t>10</w:t>
             </w:r>
             <w:r>
               <w:rPr>
@@ -2103,7 +2103,7 @@
                 <w:noProof/>
                 <w:webHidden/>
               </w:rPr>
-              <w:t>14</w:t>
+              <w:t>15</w:t>
             </w:r>
             <w:r>
               <w:rPr>
@@ -2288,7 +2288,6 @@
         <w:pStyle w:val="Heading1"/>
       </w:pPr>
       <w:r>
-        <w:lastRenderedPageBreak/>
         <w:t xml:space="preserve"> </w:t>
       </w:r>
       <w:bookmarkStart w:id="3" w:name="_Toc146373243"/>
@@ -2309,7 +2308,10 @@
     </w:p>
     <w:p>
       <w:r>
-        <w:t xml:space="preserve">Principal Component analysis is used to help </w:t>
+        <w:t>Principal Component A</w:t>
+      </w:r>
+      <w:r>
+        <w:t xml:space="preserve">nalysis is used to help </w:t>
       </w:r>
       <w:r>
         <w:t>reduce the dimensionality</w:t>
@@ -2348,11 +2350,124 @@
         <w:t>”</w:t>
       </w:r>
       <w:r>
-        <w:t xml:space="preserve"> which results in models trained on that data being over-fitted and having low accuracy for new data that the model was not trained on.</w:t>
+        <w:t xml:space="preserve"> which results in models trained on that data being over-fitted and having low accuracy for new data that the model was not trained on</w:t>
+      </w:r>
+      <w:r>
+        <w:t xml:space="preserve"> </w:t>
+      </w:r>
+      <w:r>
+        <w:fldChar w:fldCharType="begin"/>
+      </w:r>
+      <w:r>
+        <w:instrText xml:space="preserve"> CITATION Tur23 \l 1033 </w:instrText>
+      </w:r>
+      <w:r>
+        <w:fldChar w:fldCharType="separate"/>
+      </w:r>
+      <w:r>
+        <w:rPr>
+          <w:noProof/>
+        </w:rPr>
+        <w:t>(Turing Co., 2023)</w:t>
+      </w:r>
+      <w:r>
+        <w:fldChar w:fldCharType="end"/>
+      </w:r>
+      <w:r>
+        <w:t>.</w:t>
       </w:r>
     </w:p>
     <w:p>
       <w:r>
+        <w:t>PCA involves the following steps:</w:t>
+      </w:r>
+    </w:p>
+    <w:p>
+      <w:pPr>
+        <w:pStyle w:val="ListParagraph"/>
+        <w:numPr>
+          <w:ilvl w:val="0"/>
+          <w:numId w:val="10"/>
+        </w:numPr>
+      </w:pPr>
+      <w:r>
+        <w:t>Standardize the data so that all values are between -1 and +1</w:t>
+      </w:r>
+    </w:p>
+    <w:p>
+      <w:pPr>
+        <w:pStyle w:val="ListParagraph"/>
+        <w:numPr>
+          <w:ilvl w:val="0"/>
+          <w:numId w:val="10"/>
+        </w:numPr>
+      </w:pPr>
+      <w:r>
+        <w:t>Perform Covariance Matrix Computation to find variation in data and remove redundant/interrelated variables</w:t>
+      </w:r>
+    </w:p>
+    <w:p>
+      <w:pPr>
+        <w:pStyle w:val="ListParagraph"/>
+        <w:numPr>
+          <w:ilvl w:val="0"/>
+          <w:numId w:val="10"/>
+        </w:numPr>
+      </w:pPr>
+      <w:r>
+        <w:t xml:space="preserve">Calculate the feature </w:t>
+      </w:r>
+      <w:proofErr w:type="spellStart"/>
+      <w:r>
+        <w:t>eigen</w:t>
+      </w:r>
+      <w:proofErr w:type="spellEnd"/>
+      <w:r>
+        <w:t xml:space="preserve"> values and vectors</w:t>
+      </w:r>
+    </w:p>
+    <w:p>
+      <w:pPr>
+        <w:pStyle w:val="ListParagraph"/>
+        <w:numPr>
+          <w:ilvl w:val="0"/>
+          <w:numId w:val="10"/>
+        </w:numPr>
+      </w:pPr>
+      <w:r>
+        <w:t>Adjust the standardized original data according to the calculated feature vectors</w:t>
+      </w:r>
+    </w:p>
+    <w:p>
+      <w:r>
+        <w:t>To extract the most meaningful components of the data PCA works by calculating vectors and then adjusting the original data to create a modified set of data that explains variance in the data without including redundant supportive data</w:t>
+      </w:r>
+      <w:r>
+        <w:fldChar w:fldCharType="begin"/>
+      </w:r>
+      <w:r>
+        <w:instrText xml:space="preserve"> CITATION Tur23 \l 1033 </w:instrText>
+      </w:r>
+      <w:r>
+        <w:fldChar w:fldCharType="separate"/>
+      </w:r>
+      <w:r>
+        <w:rPr>
+          <w:noProof/>
+        </w:rPr>
+        <w:t xml:space="preserve"> (Turing Co., 2023)</w:t>
+      </w:r>
+      <w:r>
+        <w:fldChar w:fldCharType="end"/>
+      </w:r>
+      <w:r>
+        <w:t>.</w:t>
+      </w:r>
+    </w:p>
+    <w:p/>
+    <w:p>
+      <w:r>
+        <w:lastRenderedPageBreak/>
         <w:t>Excluding the unique iden</w:t>
       </w:r>
       <w:r>
@@ -2388,7 +2503,23 @@
     </w:p>
     <w:p>
       <w:r>
-        <w:t>By creating a Heat Map of the correlation between the variables, we can see that total_charge and initial_days have a correlation of .99. Additionally, we can see that additional_charges and age have a correlation of .72</w:t>
+        <w:t xml:space="preserve">By creating a Heat Map of the correlation between the variables, we can see that total_charge and </w:t>
+      </w:r>
+      <w:proofErr w:type="spellStart"/>
+      <w:r>
+        <w:t>initial_days</w:t>
+      </w:r>
+      <w:proofErr w:type="spellEnd"/>
+      <w:r>
+        <w:t xml:space="preserve"> have a correlation of .99. Additionally, we can see that </w:t>
+      </w:r>
+      <w:proofErr w:type="spellStart"/>
+      <w:r>
+        <w:t>additional_charges</w:t>
+      </w:r>
+      <w:proofErr w:type="spellEnd"/>
+      <w:r>
+        <w:t xml:space="preserve"> and age have a correlation of .72</w:t>
       </w:r>
       <w:r>
         <w:t xml:space="preserve"> (see figure below)</w:t>
@@ -2403,7 +2534,6 @@
         <w:rPr>
           <w:noProof/>
         </w:rPr>
-        <w:lastRenderedPageBreak/>
         <w:drawing>
           <wp:inline distT="0" distB="0" distL="0" distR="0" wp14:anchorId="71DA7A70" wp14:editId="7E605EFE">
             <wp:extent cx="5779770" cy="4848225"/>
@@ -2456,6 +2586,7 @@
     </w:p>
     <w:p>
       <w:r>
+        <w:lastRenderedPageBreak/>
         <w:t xml:space="preserve">If we use all of these variables for PCA, I would expect the outcome to be similar in terms of the amount of information that explains variance if we were to drop one variable from each of these strongly correlating pairs. </w:t>
       </w:r>
     </w:p>
@@ -2476,10 +2607,6 @@
         <w:t>and still explain a large portion of the variance in the data.</w:t>
       </w:r>
     </w:p>
-    <w:p/>
-    <w:p/>
-    <w:p/>
-    <w:p/>
     <w:p>
       <w:pPr>
         <w:pStyle w:val="Heading2"/>
@@ -2492,34 +2619,13 @@
     </w:p>
     <w:p>
       <w:r>
-        <w:t>It is assumed that the data is scaled before performing PCA</w:t>
-      </w:r>
-      <w:r>
-        <w:t xml:space="preserve"> (Keboola, 2022)</w:t>
-      </w:r>
-      <w:r>
-        <w:t>.</w:t>
-      </w:r>
-      <w:r>
-        <w:t xml:space="preserve"> Because PCA compares the </w:t>
-      </w:r>
-      <w:r>
-        <w:t>number ranges across variables, it is very important that the variables are represented in the same scale. It is</w:t>
-      </w:r>
-      <w:r>
-        <w:t xml:space="preserve"> standard practice to use a scaling function to convert all variables to scaled values between -1 and 1 so that they are compar</w:t>
-      </w:r>
-      <w:r>
-        <w:t>a</w:t>
-      </w:r>
-      <w:r>
-        <w:t>ble</w:t>
+        <w:t>PCA assumes that the relationship between features is linear</w:t>
       </w:r>
       <w:r>
         <w:fldChar w:fldCharType="begin"/>
       </w:r>
       <w:r>
-        <w:instrText xml:space="preserve"> CITATION Jer21 \l 1033 </w:instrText>
+        <w:instrText xml:space="preserve"> CITATION Keb22 \l 1033 </w:instrText>
       </w:r>
       <w:r>
         <w:fldChar w:fldCharType="separate"/>
@@ -2528,37 +2634,187 @@
         <w:rPr>
           <w:noProof/>
         </w:rPr>
-        <w:t xml:space="preserve"> (Boeye, 2021)</w:t>
+        <w:t xml:space="preserve"> (Keboola, 2022)</w:t>
       </w:r>
       <w:r>
         <w:fldChar w:fldCharType="end"/>
       </w:r>
       <w:r>
+        <w:t xml:space="preserve">. </w:t>
+      </w:r>
+      <w:r>
+        <w:t xml:space="preserve">It is possible to check linearity </w:t>
+      </w:r>
+      <w:r>
+        <w:t xml:space="preserve">between variables </w:t>
+      </w:r>
+      <w:r>
+        <w:t xml:space="preserve">using </w:t>
+      </w:r>
+      <w:r>
+        <w:t>scatterplot</w:t>
+      </w:r>
+      <w:r>
+        <w:t xml:space="preserve"> matrices</w:t>
+      </w:r>
+      <w:r>
+        <w:t>, but i</w:t>
+      </w:r>
+      <w:r>
+        <w:t xml:space="preserve">n practice it can be difficult to test </w:t>
+      </w:r>
+      <w:r>
+        <w:t>all</w:t>
+      </w:r>
+      <w:r>
+        <w:t xml:space="preserve"> of your variables </w:t>
+      </w:r>
+      <w:r>
+        <w:t xml:space="preserve">for linearity </w:t>
+      </w:r>
+      <w:r>
+        <w:t>if y</w:t>
+      </w:r>
+      <w:r>
+        <w:t>ou have extremely high-dimensional data</w:t>
+      </w:r>
+      <w:sdt>
+        <w:sdtPr>
+          <w:id w:val="-592250088"/>
+          <w:citation/>
+        </w:sdtPr>
+        <w:sdtContent>
+          <w:r>
+            <w:fldChar w:fldCharType="begin"/>
+          </w:r>
+          <w:r>
+            <w:instrText xml:space="preserve"> CITATION Lae \l 1033 </w:instrText>
+          </w:r>
+          <w:r>
+            <w:fldChar w:fldCharType="separate"/>
+          </w:r>
+          <w:r>
+            <w:rPr>
+              <w:noProof/>
+            </w:rPr>
+            <w:t xml:space="preserve"> (Laerd Statistics, n.d.)</w:t>
+          </w:r>
+          <w:r>
+            <w:fldChar w:fldCharType="end"/>
+          </w:r>
+        </w:sdtContent>
+      </w:sdt>
+      <w:r>
+        <w:rPr>
+          <w:color w:val="000000"/>
+        </w:rPr>
         <w:t>.</w:t>
       </w:r>
+      <w:r>
+        <w:rPr>
+          <w:color w:val="000000"/>
+        </w:rPr>
+        <w:t xml:space="preserve"> </w:t>
+      </w:r>
+      <w:r>
+        <w:rPr>
+          <w:color w:val="000000"/>
+        </w:rPr>
+        <w:t xml:space="preserve">One </w:t>
+      </w:r>
+      <w:r>
+        <w:rPr>
+          <w:color w:val="000000"/>
+        </w:rPr>
+        <w:t xml:space="preserve">practical </w:t>
+      </w:r>
+      <w:r>
+        <w:rPr>
+          <w:color w:val="000000"/>
+        </w:rPr>
+        <w:t xml:space="preserve">method that can be employed when you have too many variables to effectively review using scatterplot matrices </w:t>
+      </w:r>
+      <w:r>
+        <w:rPr>
+          <w:color w:val="000000"/>
+        </w:rPr>
+        <w:t xml:space="preserve">is </w:t>
+      </w:r>
+      <w:r>
+        <w:rPr>
+          <w:color w:val="000000"/>
+        </w:rPr>
+        <w:t xml:space="preserve">to confirm this </w:t>
+      </w:r>
+      <w:r>
+        <w:rPr>
+          <w:color w:val="000000"/>
+        </w:rPr>
+        <w:t>assumption by reviewing</w:t>
+      </w:r>
+      <w:r>
+        <w:rPr>
+          <w:color w:val="000000"/>
+        </w:rPr>
+        <w:t xml:space="preserve"> the </w:t>
+      </w:r>
+      <w:r>
+        <w:rPr>
+          <w:color w:val="000000"/>
+        </w:rPr>
+        <w:t>eigenvalues to see if they are consistent with a linear dataset</w:t>
+      </w:r>
+      <w:r>
+        <w:fldChar w:fldCharType="begin"/>
+      </w:r>
+      <w:r>
+        <w:instrText xml:space="preserve"> CITATION Adi22 \l 1033 </w:instrText>
+      </w:r>
+      <w:r>
+        <w:fldChar w:fldCharType="separate"/>
+      </w:r>
+      <w:r>
+        <w:rPr>
+          <w:noProof/>
+        </w:rPr>
+        <w:t xml:space="preserve"> (Dutt, 2022)</w:t>
+      </w:r>
+      <w:r>
+        <w:fldChar w:fldCharType="end"/>
+      </w:r>
+      <w:r>
+        <w:rPr>
+          <w:color w:val="000000"/>
+        </w:rPr>
+        <w:t>.</w:t>
+      </w:r>
+      <w:bookmarkStart w:id="6" w:name="_GoBack"/>
+      <w:bookmarkEnd w:id="6"/>
     </w:p>
+    <w:p/>
     <w:p>
       <w:pPr>
         <w:pStyle w:val="Heading1"/>
       </w:pPr>
       <w:r>
+        <w:lastRenderedPageBreak/>
         <w:t xml:space="preserve"> </w:t>
       </w:r>
-      <w:bookmarkStart w:id="6" w:name="_Toc146373246"/>
+      <w:bookmarkStart w:id="7" w:name="_Toc146373246"/>
       <w:r>
         <w:t>Part III: Data Preparation</w:t>
       </w:r>
-      <w:bookmarkEnd w:id="6"/>
+      <w:bookmarkEnd w:id="7"/>
     </w:p>
     <w:p>
       <w:pPr>
         <w:pStyle w:val="Heading2"/>
       </w:pPr>
-      <w:bookmarkStart w:id="7" w:name="_Toc146373247"/>
+      <w:bookmarkStart w:id="8" w:name="_Toc146373247"/>
       <w:r>
         <w:t>Identify continuous dataset variables to answer research question</w:t>
       </w:r>
-      <w:bookmarkEnd w:id="7"/>
+      <w:bookmarkEnd w:id="8"/>
     </w:p>
     <w:p>
       <w:pPr>
@@ -2632,7 +2888,7 @@
       </w:tblPr>
       <w:tblGrid>
         <w:gridCol w:w="3541"/>
-        <w:gridCol w:w="3586"/>
+        <w:gridCol w:w="3389"/>
         <w:gridCol w:w="2689"/>
         <w:gridCol w:w="1719"/>
       </w:tblGrid>
@@ -2648,12 +2904,15 @@
           </w:tcPr>
           <w:p>
             <w:pPr>
-              <w:rPr>
+              <w:pStyle w:val="NoSpacing"/>
+              <w:rPr>
+                <w:b/>
                 <w:shd w:val="clear" w:color="auto" w:fill="FFFFFF"/>
               </w:rPr>
             </w:pPr>
             <w:r>
               <w:rPr>
+                <w:b/>
                 <w:shd w:val="clear" w:color="auto" w:fill="FFFFFF"/>
               </w:rPr>
               <w:t>Variable Name</w:t>
@@ -2668,12 +2927,15 @@
           </w:tcPr>
           <w:p>
             <w:pPr>
-              <w:rPr>
+              <w:pStyle w:val="NoSpacing"/>
+              <w:rPr>
+                <w:b/>
                 <w:shd w:val="clear" w:color="auto" w:fill="FFFFFF"/>
               </w:rPr>
             </w:pPr>
             <w:r>
               <w:rPr>
+                <w:b/>
                 <w:shd w:val="clear" w:color="auto" w:fill="FFFFFF"/>
               </w:rPr>
               <w:t>Standardized Name</w:t>
@@ -2688,12 +2950,15 @@
           </w:tcPr>
           <w:p>
             <w:pPr>
-              <w:rPr>
+              <w:pStyle w:val="NoSpacing"/>
+              <w:rPr>
+                <w:b/>
                 <w:shd w:val="clear" w:color="auto" w:fill="FFFFFF"/>
               </w:rPr>
             </w:pPr>
             <w:r>
               <w:rPr>
+                <w:b/>
                 <w:shd w:val="clear" w:color="auto" w:fill="FFFFFF"/>
               </w:rPr>
               <w:t xml:space="preserve">Data Type </w:t>
@@ -2708,12 +2973,15 @@
           </w:tcPr>
           <w:p>
             <w:pPr>
-              <w:rPr>
+              <w:pStyle w:val="NoSpacing"/>
+              <w:rPr>
+                <w:b/>
                 <w:shd w:val="clear" w:color="auto" w:fill="FFFFFF"/>
               </w:rPr>
             </w:pPr>
             <w:r>
               <w:rPr>
+                <w:b/>
                 <w:shd w:val="clear" w:color="auto" w:fill="FFFFFF"/>
               </w:rPr>
               <w:t>Sub Type</w:t>
@@ -2733,16 +3001,19 @@
           </w:tcPr>
           <w:p>
             <w:pPr>
+              <w:pStyle w:val="NoSpacing"/>
               <w:rPr>
                 <w:shd w:val="clear" w:color="auto" w:fill="FFFFFF"/>
               </w:rPr>
             </w:pPr>
+            <w:proofErr w:type="spellStart"/>
             <w:r>
               <w:rPr>
                 <w:shd w:val="clear" w:color="auto" w:fill="FFFFFF"/>
               </w:rPr>
               <w:t>CaseOrder</w:t>
             </w:r>
+            <w:proofErr w:type="spellEnd"/>
           </w:p>
         </w:tc>
         <w:tc>
@@ -2753,16 +3024,19 @@
           </w:tcPr>
           <w:p>
             <w:pPr>
+              <w:pStyle w:val="NoSpacing"/>
               <w:rPr>
                 <w:shd w:val="clear" w:color="auto" w:fill="FFFFFF"/>
               </w:rPr>
             </w:pPr>
+            <w:proofErr w:type="spellStart"/>
             <w:r>
               <w:rPr>
                 <w:shd w:val="clear" w:color="auto" w:fill="FFFFFF"/>
               </w:rPr>
               <w:t>case_order</w:t>
             </w:r>
+            <w:proofErr w:type="spellEnd"/>
           </w:p>
         </w:tc>
         <w:tc>
@@ -2773,6 +3047,7 @@
           </w:tcPr>
           <w:p>
             <w:pPr>
+              <w:pStyle w:val="NoSpacing"/>
               <w:rPr>
                 <w:shd w:val="clear" w:color="auto" w:fill="FFFFFF"/>
               </w:rPr>
@@ -2793,6 +3068,7 @@
           </w:tcPr>
           <w:p>
             <w:pPr>
+              <w:pStyle w:val="NoSpacing"/>
               <w:rPr>
                 <w:shd w:val="clear" w:color="auto" w:fill="FFFFFF"/>
               </w:rPr>
@@ -2818,16 +3094,19 @@
           </w:tcPr>
           <w:p>
             <w:pPr>
+              <w:pStyle w:val="NoSpacing"/>
               <w:rPr>
                 <w:shd w:val="clear" w:color="auto" w:fill="FFFFFF"/>
               </w:rPr>
             </w:pPr>
+            <w:proofErr w:type="spellStart"/>
             <w:r>
               <w:rPr>
                 <w:shd w:val="clear" w:color="auto" w:fill="FFFFFF"/>
               </w:rPr>
               <w:t>Customer_id</w:t>
             </w:r>
+            <w:proofErr w:type="spellEnd"/>
           </w:p>
         </w:tc>
         <w:tc>
@@ -2838,16 +3117,19 @@
           </w:tcPr>
           <w:p>
             <w:pPr>
+              <w:pStyle w:val="NoSpacing"/>
               <w:rPr>
                 <w:shd w:val="clear" w:color="auto" w:fill="FFFFFF"/>
               </w:rPr>
             </w:pPr>
+            <w:proofErr w:type="spellStart"/>
             <w:r>
               <w:rPr>
                 <w:shd w:val="clear" w:color="auto" w:fill="FFFFFF"/>
               </w:rPr>
               <w:t>customer_id</w:t>
             </w:r>
+            <w:proofErr w:type="spellEnd"/>
           </w:p>
         </w:tc>
         <w:tc>
@@ -2858,6 +3140,7 @@
           </w:tcPr>
           <w:p>
             <w:pPr>
+              <w:pStyle w:val="NoSpacing"/>
               <w:rPr>
                 <w:shd w:val="clear" w:color="auto" w:fill="FFFFFF"/>
               </w:rPr>
@@ -2878,6 +3161,7 @@
           </w:tcPr>
           <w:p>
             <w:pPr>
+              <w:pStyle w:val="NoSpacing"/>
               <w:rPr>
                 <w:shd w:val="clear" w:color="auto" w:fill="FFFFFF"/>
               </w:rPr>
@@ -2903,6 +3187,7 @@
           </w:tcPr>
           <w:p>
             <w:pPr>
+              <w:pStyle w:val="NoSpacing"/>
               <w:rPr>
                 <w:shd w:val="clear" w:color="auto" w:fill="FFFFFF"/>
               </w:rPr>
@@ -2923,6 +3208,7 @@
           </w:tcPr>
           <w:p>
             <w:pPr>
+              <w:pStyle w:val="NoSpacing"/>
               <w:rPr>
                 <w:shd w:val="clear" w:color="auto" w:fill="FFFFFF"/>
               </w:rPr>
@@ -2943,6 +3229,7 @@
           </w:tcPr>
           <w:p>
             <w:pPr>
+              <w:pStyle w:val="NoSpacing"/>
               <w:rPr>
                 <w:shd w:val="clear" w:color="auto" w:fill="FFFFFF"/>
               </w:rPr>
@@ -2963,6 +3250,7 @@
           </w:tcPr>
           <w:p>
             <w:pPr>
+              <w:pStyle w:val="NoSpacing"/>
               <w:rPr>
                 <w:shd w:val="clear" w:color="auto" w:fill="FFFFFF"/>
               </w:rPr>
@@ -2988,6 +3276,7 @@
           </w:tcPr>
           <w:p>
             <w:pPr>
+              <w:pStyle w:val="NoSpacing"/>
               <w:rPr>
                 <w:shd w:val="clear" w:color="auto" w:fill="FFFFFF"/>
               </w:rPr>
@@ -2996,7 +3285,6 @@
               <w:rPr>
                 <w:shd w:val="clear" w:color="auto" w:fill="FFFFFF"/>
               </w:rPr>
-              <w:lastRenderedPageBreak/>
               <w:t>UID</w:t>
             </w:r>
           </w:p>
@@ -3009,16 +3297,19 @@
           </w:tcPr>
           <w:p>
             <w:pPr>
+              <w:pStyle w:val="NoSpacing"/>
               <w:rPr>
                 <w:shd w:val="clear" w:color="auto" w:fill="FFFFFF"/>
               </w:rPr>
             </w:pPr>
+            <w:proofErr w:type="spellStart"/>
             <w:r>
               <w:rPr>
                 <w:shd w:val="clear" w:color="auto" w:fill="FFFFFF"/>
               </w:rPr>
               <w:t>uid</w:t>
             </w:r>
+            <w:proofErr w:type="spellEnd"/>
           </w:p>
         </w:tc>
         <w:tc>
@@ -3029,6 +3320,7 @@
           </w:tcPr>
           <w:p>
             <w:pPr>
+              <w:pStyle w:val="NoSpacing"/>
               <w:rPr>
                 <w:shd w:val="clear" w:color="auto" w:fill="FFFFFF"/>
               </w:rPr>
@@ -3049,6 +3341,7 @@
           </w:tcPr>
           <w:p>
             <w:pPr>
+              <w:pStyle w:val="NoSpacing"/>
               <w:rPr>
                 <w:shd w:val="clear" w:color="auto" w:fill="FFFFFF"/>
               </w:rPr>
@@ -3074,6 +3367,7 @@
           </w:tcPr>
           <w:p>
             <w:pPr>
+              <w:pStyle w:val="NoSpacing"/>
               <w:rPr>
                 <w:shd w:val="clear" w:color="auto" w:fill="FFFFFF"/>
               </w:rPr>
@@ -3094,6 +3388,7 @@
           </w:tcPr>
           <w:p>
             <w:pPr>
+              <w:pStyle w:val="NoSpacing"/>
               <w:rPr>
                 <w:shd w:val="clear" w:color="auto" w:fill="FFFFFF"/>
               </w:rPr>
@@ -3114,6 +3409,7 @@
           </w:tcPr>
           <w:p>
             <w:pPr>
+              <w:pStyle w:val="NoSpacing"/>
               <w:rPr>
                 <w:shd w:val="clear" w:color="auto" w:fill="FFFFFF"/>
               </w:rPr>
@@ -3134,6 +3430,7 @@
           </w:tcPr>
           <w:p>
             <w:pPr>
+              <w:pStyle w:val="NoSpacing"/>
               <w:rPr>
                 <w:shd w:val="clear" w:color="auto" w:fill="FFFFFF"/>
               </w:rPr>
@@ -3159,6 +3456,7 @@
           </w:tcPr>
           <w:p>
             <w:pPr>
+              <w:pStyle w:val="NoSpacing"/>
               <w:rPr>
                 <w:shd w:val="clear" w:color="auto" w:fill="FFFFFF"/>
               </w:rPr>
@@ -3179,6 +3477,7 @@
           </w:tcPr>
           <w:p>
             <w:pPr>
+              <w:pStyle w:val="NoSpacing"/>
               <w:rPr>
                 <w:shd w:val="clear" w:color="auto" w:fill="FFFFFF"/>
               </w:rPr>
@@ -3199,6 +3498,7 @@
           </w:tcPr>
           <w:p>
             <w:pPr>
+              <w:pStyle w:val="NoSpacing"/>
               <w:rPr>
                 <w:shd w:val="clear" w:color="auto" w:fill="FFFFFF"/>
               </w:rPr>
@@ -3219,6 +3519,7 @@
           </w:tcPr>
           <w:p>
             <w:pPr>
+              <w:pStyle w:val="NoSpacing"/>
               <w:rPr>
                 <w:shd w:val="clear" w:color="auto" w:fill="FFFFFF"/>
               </w:rPr>
@@ -3244,6 +3545,7 @@
           </w:tcPr>
           <w:p>
             <w:pPr>
+              <w:pStyle w:val="NoSpacing"/>
               <w:rPr>
                 <w:shd w:val="clear" w:color="auto" w:fill="FFFFFF"/>
               </w:rPr>
@@ -3264,6 +3566,7 @@
           </w:tcPr>
           <w:p>
             <w:pPr>
+              <w:pStyle w:val="NoSpacing"/>
               <w:rPr>
                 <w:shd w:val="clear" w:color="auto" w:fill="FFFFFF"/>
               </w:rPr>
@@ -3284,6 +3587,7 @@
           </w:tcPr>
           <w:p>
             <w:pPr>
+              <w:pStyle w:val="NoSpacing"/>
               <w:rPr>
                 <w:shd w:val="clear" w:color="auto" w:fill="FFFFFF"/>
               </w:rPr>
@@ -3304,6 +3608,7 @@
           </w:tcPr>
           <w:p>
             <w:pPr>
+              <w:pStyle w:val="NoSpacing"/>
               <w:rPr>
                 <w:shd w:val="clear" w:color="auto" w:fill="FFFFFF"/>
               </w:rPr>
@@ -3329,6 +3634,7 @@
           </w:tcPr>
           <w:p>
             <w:pPr>
+              <w:pStyle w:val="NoSpacing"/>
               <w:rPr>
                 <w:shd w:val="clear" w:color="auto" w:fill="FFFFFF"/>
               </w:rPr>
@@ -3349,6 +3655,7 @@
           </w:tcPr>
           <w:p>
             <w:pPr>
+              <w:pStyle w:val="NoSpacing"/>
               <w:rPr>
                 <w:shd w:val="clear" w:color="auto" w:fill="FFFFFF"/>
               </w:rPr>
@@ -3369,6 +3676,7 @@
           </w:tcPr>
           <w:p>
             <w:pPr>
+              <w:pStyle w:val="NoSpacing"/>
               <w:rPr>
                 <w:shd w:val="clear" w:color="auto" w:fill="FFFFFF"/>
               </w:rPr>
@@ -3389,6 +3697,7 @@
           </w:tcPr>
           <w:p>
             <w:pPr>
+              <w:pStyle w:val="NoSpacing"/>
               <w:rPr>
                 <w:shd w:val="clear" w:color="auto" w:fill="FFFFFF"/>
               </w:rPr>
@@ -3414,16 +3723,19 @@
           </w:tcPr>
           <w:p>
             <w:pPr>
+              <w:pStyle w:val="NoSpacing"/>
               <w:rPr>
                 <w:shd w:val="clear" w:color="auto" w:fill="FFFFFF"/>
               </w:rPr>
             </w:pPr>
+            <w:proofErr w:type="spellStart"/>
             <w:r>
               <w:rPr>
                 <w:shd w:val="clear" w:color="auto" w:fill="FFFFFF"/>
               </w:rPr>
               <w:t>Lat</w:t>
             </w:r>
+            <w:proofErr w:type="spellEnd"/>
           </w:p>
         </w:tc>
         <w:tc>
@@ -3434,16 +3746,19 @@
           </w:tcPr>
           <w:p>
             <w:pPr>
+              <w:pStyle w:val="NoSpacing"/>
               <w:rPr>
                 <w:shd w:val="clear" w:color="auto" w:fill="FFFFFF"/>
               </w:rPr>
             </w:pPr>
+            <w:proofErr w:type="spellStart"/>
             <w:r>
               <w:rPr>
                 <w:shd w:val="clear" w:color="auto" w:fill="FFFFFF"/>
               </w:rPr>
               <w:t>lat</w:t>
             </w:r>
+            <w:proofErr w:type="spellEnd"/>
           </w:p>
         </w:tc>
         <w:tc>
@@ -3454,6 +3769,7 @@
           </w:tcPr>
           <w:p>
             <w:pPr>
+              <w:pStyle w:val="NoSpacing"/>
               <w:rPr>
                 <w:shd w:val="clear" w:color="auto" w:fill="FFFFFF"/>
               </w:rPr>
@@ -3474,6 +3790,7 @@
           </w:tcPr>
           <w:p>
             <w:pPr>
+              <w:pStyle w:val="NoSpacing"/>
               <w:rPr>
                 <w:shd w:val="clear" w:color="auto" w:fill="FFFFFF"/>
               </w:rPr>
@@ -3499,16 +3816,19 @@
           </w:tcPr>
           <w:p>
             <w:pPr>
+              <w:pStyle w:val="NoSpacing"/>
               <w:rPr>
                 <w:shd w:val="clear" w:color="auto" w:fill="FFFFFF"/>
               </w:rPr>
             </w:pPr>
+            <w:proofErr w:type="spellStart"/>
             <w:r>
               <w:rPr>
                 <w:shd w:val="clear" w:color="auto" w:fill="FFFFFF"/>
               </w:rPr>
               <w:t>Lng</w:t>
             </w:r>
+            <w:proofErr w:type="spellEnd"/>
           </w:p>
         </w:tc>
         <w:tc>
@@ -3519,16 +3839,19 @@
           </w:tcPr>
           <w:p>
             <w:pPr>
+              <w:pStyle w:val="NoSpacing"/>
               <w:rPr>
                 <w:shd w:val="clear" w:color="auto" w:fill="FFFFFF"/>
               </w:rPr>
             </w:pPr>
+            <w:proofErr w:type="spellStart"/>
             <w:r>
               <w:rPr>
                 <w:shd w:val="clear" w:color="auto" w:fill="FFFFFF"/>
               </w:rPr>
               <w:t>lng</w:t>
             </w:r>
+            <w:proofErr w:type="spellEnd"/>
           </w:p>
         </w:tc>
         <w:tc>
@@ -3539,6 +3862,7 @@
           </w:tcPr>
           <w:p>
             <w:pPr>
+              <w:pStyle w:val="NoSpacing"/>
               <w:rPr>
                 <w:shd w:val="clear" w:color="auto" w:fill="FFFFFF"/>
               </w:rPr>
@@ -3559,6 +3883,7 @@
           </w:tcPr>
           <w:p>
             <w:pPr>
+              <w:pStyle w:val="NoSpacing"/>
               <w:rPr>
                 <w:shd w:val="clear" w:color="auto" w:fill="FFFFFF"/>
               </w:rPr>
@@ -3584,6 +3909,7 @@
           </w:tcPr>
           <w:p>
             <w:pPr>
+              <w:pStyle w:val="NoSpacing"/>
               <w:rPr>
                 <w:shd w:val="clear" w:color="auto" w:fill="FFFFFF"/>
               </w:rPr>
@@ -3604,6 +3930,7 @@
           </w:tcPr>
           <w:p>
             <w:pPr>
+              <w:pStyle w:val="NoSpacing"/>
               <w:rPr>
                 <w:shd w:val="clear" w:color="auto" w:fill="FFFFFF"/>
               </w:rPr>
@@ -3624,6 +3951,7 @@
           </w:tcPr>
           <w:p>
             <w:pPr>
+              <w:pStyle w:val="NoSpacing"/>
               <w:rPr>
                 <w:shd w:val="clear" w:color="auto" w:fill="FFFFFF"/>
               </w:rPr>
@@ -3644,6 +3972,7 @@
           </w:tcPr>
           <w:p>
             <w:pPr>
+              <w:pStyle w:val="NoSpacing"/>
               <w:rPr>
                 <w:shd w:val="clear" w:color="auto" w:fill="FFFFFF"/>
               </w:rPr>
@@ -3669,6 +3998,7 @@
           </w:tcPr>
           <w:p>
             <w:pPr>
+              <w:pStyle w:val="NoSpacing"/>
               <w:rPr>
                 <w:shd w:val="clear" w:color="auto" w:fill="FFFFFF"/>
               </w:rPr>
@@ -3689,6 +4019,7 @@
           </w:tcPr>
           <w:p>
             <w:pPr>
+              <w:pStyle w:val="NoSpacing"/>
               <w:rPr>
                 <w:shd w:val="clear" w:color="auto" w:fill="FFFFFF"/>
               </w:rPr>
@@ -3709,6 +4040,7 @@
           </w:tcPr>
           <w:p>
             <w:pPr>
+              <w:pStyle w:val="NoSpacing"/>
               <w:rPr>
                 <w:shd w:val="clear" w:color="auto" w:fill="FFFFFF"/>
               </w:rPr>
@@ -3729,6 +4061,7 @@
           </w:tcPr>
           <w:p>
             <w:pPr>
+              <w:pStyle w:val="NoSpacing"/>
               <w:rPr>
                 <w:shd w:val="clear" w:color="auto" w:fill="FFFFFF"/>
               </w:rPr>
@@ -3754,16 +4087,19 @@
           </w:tcPr>
           <w:p>
             <w:pPr>
+              <w:pStyle w:val="NoSpacing"/>
               <w:rPr>
                 <w:shd w:val="clear" w:color="auto" w:fill="FFFFFF"/>
               </w:rPr>
             </w:pPr>
+            <w:proofErr w:type="spellStart"/>
             <w:r>
               <w:rPr>
                 <w:shd w:val="clear" w:color="auto" w:fill="FFFFFF"/>
               </w:rPr>
               <w:t>TimeZone</w:t>
             </w:r>
+            <w:proofErr w:type="spellEnd"/>
           </w:p>
         </w:tc>
         <w:tc>
@@ -3774,16 +4110,19 @@
           </w:tcPr>
           <w:p>
             <w:pPr>
+              <w:pStyle w:val="NoSpacing"/>
               <w:rPr>
                 <w:shd w:val="clear" w:color="auto" w:fill="FFFFFF"/>
               </w:rPr>
             </w:pPr>
+            <w:proofErr w:type="spellStart"/>
             <w:r>
               <w:rPr>
                 <w:shd w:val="clear" w:color="auto" w:fill="FFFFFF"/>
               </w:rPr>
               <w:t>tiemzone</w:t>
             </w:r>
+            <w:proofErr w:type="spellEnd"/>
           </w:p>
         </w:tc>
         <w:tc>
@@ -3794,6 +4133,7 @@
           </w:tcPr>
           <w:p>
             <w:pPr>
+              <w:pStyle w:val="NoSpacing"/>
               <w:rPr>
                 <w:shd w:val="clear" w:color="auto" w:fill="FFFFFF"/>
               </w:rPr>
@@ -3814,6 +4154,7 @@
           </w:tcPr>
           <w:p>
             <w:pPr>
+              <w:pStyle w:val="NoSpacing"/>
               <w:rPr>
                 <w:shd w:val="clear" w:color="auto" w:fill="FFFFFF"/>
               </w:rPr>
@@ -3839,6 +4180,7 @@
           </w:tcPr>
           <w:p>
             <w:pPr>
+              <w:pStyle w:val="NoSpacing"/>
               <w:rPr>
                 <w:shd w:val="clear" w:color="auto" w:fill="FFFFFF"/>
               </w:rPr>
@@ -3859,6 +4201,7 @@
           </w:tcPr>
           <w:p>
             <w:pPr>
+              <w:pStyle w:val="NoSpacing"/>
               <w:rPr>
                 <w:shd w:val="clear" w:color="auto" w:fill="FFFFFF"/>
               </w:rPr>
@@ -3879,6 +4222,7 @@
           </w:tcPr>
           <w:p>
             <w:pPr>
+              <w:pStyle w:val="NoSpacing"/>
               <w:rPr>
                 <w:shd w:val="clear" w:color="auto" w:fill="FFFFFF"/>
               </w:rPr>
@@ -3899,6 +4243,7 @@
           </w:tcPr>
           <w:p>
             <w:pPr>
+              <w:pStyle w:val="NoSpacing"/>
               <w:rPr>
                 <w:shd w:val="clear" w:color="auto" w:fill="FFFFFF"/>
               </w:rPr>
@@ -3924,6 +4269,7 @@
           </w:tcPr>
           <w:p>
             <w:pPr>
+              <w:pStyle w:val="NoSpacing"/>
               <w:rPr>
                 <w:shd w:val="clear" w:color="auto" w:fill="FFFFFF"/>
               </w:rPr>
@@ -3944,6 +4290,7 @@
           </w:tcPr>
           <w:p>
             <w:pPr>
+              <w:pStyle w:val="NoSpacing"/>
               <w:rPr>
                 <w:shd w:val="clear" w:color="auto" w:fill="FFFFFF"/>
               </w:rPr>
@@ -3964,6 +4311,7 @@
           </w:tcPr>
           <w:p>
             <w:pPr>
+              <w:pStyle w:val="NoSpacing"/>
               <w:rPr>
                 <w:shd w:val="clear" w:color="auto" w:fill="FFFFFF"/>
               </w:rPr>
@@ -3984,6 +4332,7 @@
           </w:tcPr>
           <w:p>
             <w:pPr>
+              <w:pStyle w:val="NoSpacing"/>
               <w:rPr>
                 <w:shd w:val="clear" w:color="auto" w:fill="FFFFFF"/>
               </w:rPr>
@@ -4009,6 +4358,7 @@
           </w:tcPr>
           <w:p>
             <w:pPr>
+              <w:pStyle w:val="NoSpacing"/>
               <w:rPr>
                 <w:shd w:val="clear" w:color="auto" w:fill="FFFFFF"/>
               </w:rPr>
@@ -4029,6 +4379,7 @@
           </w:tcPr>
           <w:p>
             <w:pPr>
+              <w:pStyle w:val="NoSpacing"/>
               <w:rPr>
                 <w:shd w:val="clear" w:color="auto" w:fill="FFFFFF"/>
               </w:rPr>
@@ -4049,6 +4400,7 @@
           </w:tcPr>
           <w:p>
             <w:pPr>
+              <w:pStyle w:val="NoSpacing"/>
               <w:rPr>
                 <w:shd w:val="clear" w:color="auto" w:fill="FFFFFF"/>
               </w:rPr>
@@ -4069,6 +4421,7 @@
           </w:tcPr>
           <w:p>
             <w:pPr>
+              <w:pStyle w:val="NoSpacing"/>
               <w:rPr>
                 <w:shd w:val="clear" w:color="auto" w:fill="FFFFFF"/>
               </w:rPr>
@@ -4094,6 +4447,7 @@
           </w:tcPr>
           <w:p>
             <w:pPr>
+              <w:pStyle w:val="NoSpacing"/>
               <w:rPr>
                 <w:shd w:val="clear" w:color="auto" w:fill="FFFFFF"/>
               </w:rPr>
@@ -4114,6 +4468,7 @@
           </w:tcPr>
           <w:p>
             <w:pPr>
+              <w:pStyle w:val="NoSpacing"/>
               <w:rPr>
                 <w:shd w:val="clear" w:color="auto" w:fill="FFFFFF"/>
               </w:rPr>
@@ -4134,6 +4489,7 @@
           </w:tcPr>
           <w:p>
             <w:pPr>
+              <w:pStyle w:val="NoSpacing"/>
               <w:rPr>
                 <w:shd w:val="clear" w:color="auto" w:fill="FFFFFF"/>
               </w:rPr>
@@ -4154,6 +4510,7 @@
           </w:tcPr>
           <w:p>
             <w:pPr>
+              <w:pStyle w:val="NoSpacing"/>
               <w:rPr>
                 <w:shd w:val="clear" w:color="auto" w:fill="FFFFFF"/>
               </w:rPr>
@@ -4179,6 +4536,7 @@
           </w:tcPr>
           <w:p>
             <w:pPr>
+              <w:pStyle w:val="NoSpacing"/>
               <w:rPr>
                 <w:shd w:val="clear" w:color="auto" w:fill="FFFFFF"/>
               </w:rPr>
@@ -4199,6 +4557,7 @@
           </w:tcPr>
           <w:p>
             <w:pPr>
+              <w:pStyle w:val="NoSpacing"/>
               <w:rPr>
                 <w:shd w:val="clear" w:color="auto" w:fill="FFFFFF"/>
               </w:rPr>
@@ -4219,6 +4578,7 @@
           </w:tcPr>
           <w:p>
             <w:pPr>
+              <w:pStyle w:val="NoSpacing"/>
               <w:rPr>
                 <w:shd w:val="clear" w:color="auto" w:fill="FFFFFF"/>
               </w:rPr>
@@ -4239,6 +4599,7 @@
           </w:tcPr>
           <w:p>
             <w:pPr>
+              <w:pStyle w:val="NoSpacing"/>
               <w:rPr>
                 <w:shd w:val="clear" w:color="auto" w:fill="FFFFFF"/>
               </w:rPr>
@@ -4264,6 +4625,7 @@
           </w:tcPr>
           <w:p>
             <w:pPr>
+              <w:pStyle w:val="NoSpacing"/>
               <w:rPr>
                 <w:shd w:val="clear" w:color="auto" w:fill="FFFFFF"/>
               </w:rPr>
@@ -4284,6 +4646,7 @@
           </w:tcPr>
           <w:p>
             <w:pPr>
+              <w:pStyle w:val="NoSpacing"/>
               <w:rPr>
                 <w:shd w:val="clear" w:color="auto" w:fill="FFFFFF"/>
               </w:rPr>
@@ -4304,6 +4667,7 @@
           </w:tcPr>
           <w:p>
             <w:pPr>
+              <w:pStyle w:val="NoSpacing"/>
               <w:rPr>
                 <w:shd w:val="clear" w:color="auto" w:fill="FFFFFF"/>
               </w:rPr>
@@ -4324,6 +4688,7 @@
           </w:tcPr>
           <w:p>
             <w:pPr>
+              <w:pStyle w:val="NoSpacing"/>
               <w:rPr>
                 <w:shd w:val="clear" w:color="auto" w:fill="FFFFFF"/>
               </w:rPr>
@@ -4349,6 +4714,7 @@
           </w:tcPr>
           <w:p>
             <w:pPr>
+              <w:pStyle w:val="NoSpacing"/>
               <w:rPr>
                 <w:shd w:val="clear" w:color="auto" w:fill="FFFFFF"/>
               </w:rPr>
@@ -4369,6 +4735,7 @@
           </w:tcPr>
           <w:p>
             <w:pPr>
+              <w:pStyle w:val="NoSpacing"/>
               <w:rPr>
                 <w:shd w:val="clear" w:color="auto" w:fill="FFFFFF"/>
               </w:rPr>
@@ -4389,6 +4756,7 @@
           </w:tcPr>
           <w:p>
             <w:pPr>
+              <w:pStyle w:val="NoSpacing"/>
               <w:rPr>
                 <w:shd w:val="clear" w:color="auto" w:fill="FFFFFF"/>
               </w:rPr>
@@ -4409,6 +4777,7 @@
           </w:tcPr>
           <w:p>
             <w:pPr>
+              <w:pStyle w:val="NoSpacing"/>
               <w:rPr>
                 <w:shd w:val="clear" w:color="auto" w:fill="FFFFFF"/>
               </w:rPr>
@@ -4434,6 +4803,7 @@
           </w:tcPr>
           <w:p>
             <w:pPr>
+              <w:pStyle w:val="NoSpacing"/>
               <w:rPr>
                 <w:shd w:val="clear" w:color="auto" w:fill="FFFFFF"/>
               </w:rPr>
@@ -4454,6 +4824,7 @@
           </w:tcPr>
           <w:p>
             <w:pPr>
+              <w:pStyle w:val="NoSpacing"/>
               <w:rPr>
                 <w:shd w:val="clear" w:color="auto" w:fill="FFFFFF"/>
               </w:rPr>
@@ -4474,6 +4845,7 @@
           </w:tcPr>
           <w:p>
             <w:pPr>
+              <w:pStyle w:val="NoSpacing"/>
               <w:rPr>
                 <w:shd w:val="clear" w:color="auto" w:fill="FFFFFF"/>
               </w:rPr>
@@ -4494,6 +4866,7 @@
           </w:tcPr>
           <w:p>
             <w:pPr>
+              <w:pStyle w:val="NoSpacing"/>
               <w:rPr>
                 <w:shd w:val="clear" w:color="auto" w:fill="FFFFFF"/>
               </w:rPr>
@@ -4519,16 +4892,19 @@
           </w:tcPr>
           <w:p>
             <w:pPr>
+              <w:pStyle w:val="NoSpacing"/>
               <w:rPr>
                 <w:shd w:val="clear" w:color="auto" w:fill="FFFFFF"/>
               </w:rPr>
             </w:pPr>
+            <w:proofErr w:type="spellStart"/>
             <w:r>
               <w:rPr>
                 <w:shd w:val="clear" w:color="auto" w:fill="FFFFFF"/>
               </w:rPr>
               <w:t>ReAdmis</w:t>
             </w:r>
+            <w:proofErr w:type="spellEnd"/>
           </w:p>
         </w:tc>
         <w:tc>
@@ -4539,6 +4915,7 @@
           </w:tcPr>
           <w:p>
             <w:pPr>
+              <w:pStyle w:val="NoSpacing"/>
               <w:rPr>
                 <w:shd w:val="clear" w:color="auto" w:fill="FFFFFF"/>
               </w:rPr>
@@ -4559,6 +4936,7 @@
           </w:tcPr>
           <w:p>
             <w:pPr>
+              <w:pStyle w:val="NoSpacing"/>
               <w:rPr>
                 <w:shd w:val="clear" w:color="auto" w:fill="FFFFFF"/>
               </w:rPr>
@@ -4579,6 +4957,7 @@
           </w:tcPr>
           <w:p>
             <w:pPr>
+              <w:pStyle w:val="NoSpacing"/>
               <w:rPr>
                 <w:shd w:val="clear" w:color="auto" w:fill="FFFFFF"/>
               </w:rPr>
@@ -4604,16 +4983,20 @@
           </w:tcPr>
           <w:p>
             <w:pPr>
+              <w:pStyle w:val="NoSpacing"/>
               <w:rPr>
                 <w:shd w:val="clear" w:color="auto" w:fill="FFFFFF"/>
               </w:rPr>
             </w:pPr>
-            <w:r>
-              <w:rPr>
-                <w:shd w:val="clear" w:color="auto" w:fill="FFFFFF"/>
-              </w:rPr>
+            <w:proofErr w:type="spellStart"/>
+            <w:r>
+              <w:rPr>
+                <w:shd w:val="clear" w:color="auto" w:fill="FFFFFF"/>
+              </w:rPr>
+              <w:lastRenderedPageBreak/>
               <w:t>VitD_levels</w:t>
             </w:r>
+            <w:proofErr w:type="spellEnd"/>
           </w:p>
         </w:tc>
         <w:tc>
@@ -4624,16 +5007,19 @@
           </w:tcPr>
           <w:p>
             <w:pPr>
+              <w:pStyle w:val="NoSpacing"/>
               <w:rPr>
                 <w:shd w:val="clear" w:color="auto" w:fill="FFFFFF"/>
               </w:rPr>
             </w:pPr>
+            <w:proofErr w:type="spellStart"/>
             <w:r>
               <w:rPr>
                 <w:shd w:val="clear" w:color="auto" w:fill="FFFFFF"/>
               </w:rPr>
               <w:t>vit_d_levels</w:t>
             </w:r>
+            <w:proofErr w:type="spellEnd"/>
           </w:p>
         </w:tc>
         <w:tc>
@@ -4644,6 +5030,7 @@
           </w:tcPr>
           <w:p>
             <w:pPr>
+              <w:pStyle w:val="NoSpacing"/>
               <w:rPr>
                 <w:shd w:val="clear" w:color="auto" w:fill="FFFFFF"/>
               </w:rPr>
@@ -4664,6 +5051,7 @@
           </w:tcPr>
           <w:p>
             <w:pPr>
+              <w:pStyle w:val="NoSpacing"/>
               <w:rPr>
                 <w:shd w:val="clear" w:color="auto" w:fill="FFFFFF"/>
               </w:rPr>
@@ -4689,16 +5077,19 @@
           </w:tcPr>
           <w:p>
             <w:pPr>
+              <w:pStyle w:val="NoSpacing"/>
               <w:rPr>
                 <w:shd w:val="clear" w:color="auto" w:fill="FFFFFF"/>
               </w:rPr>
             </w:pPr>
+            <w:proofErr w:type="spellStart"/>
             <w:r>
               <w:rPr>
                 <w:shd w:val="clear" w:color="auto" w:fill="FFFFFF"/>
               </w:rPr>
               <w:t>Doc_visits</w:t>
             </w:r>
+            <w:proofErr w:type="spellEnd"/>
           </w:p>
         </w:tc>
         <w:tc>
@@ -4709,16 +5100,19 @@
           </w:tcPr>
           <w:p>
             <w:pPr>
+              <w:pStyle w:val="NoSpacing"/>
               <w:rPr>
                 <w:shd w:val="clear" w:color="auto" w:fill="FFFFFF"/>
               </w:rPr>
             </w:pPr>
+            <w:proofErr w:type="spellStart"/>
             <w:r>
               <w:rPr>
                 <w:shd w:val="clear" w:color="auto" w:fill="FFFFFF"/>
               </w:rPr>
               <w:t>doc_visits</w:t>
             </w:r>
+            <w:proofErr w:type="spellEnd"/>
           </w:p>
         </w:tc>
         <w:tc>
@@ -4729,6 +5123,7 @@
           </w:tcPr>
           <w:p>
             <w:pPr>
+              <w:pStyle w:val="NoSpacing"/>
               <w:rPr>
                 <w:shd w:val="clear" w:color="auto" w:fill="FFFFFF"/>
               </w:rPr>
@@ -4749,6 +5144,7 @@
           </w:tcPr>
           <w:p>
             <w:pPr>
+              <w:pStyle w:val="NoSpacing"/>
               <w:rPr>
                 <w:shd w:val="clear" w:color="auto" w:fill="FFFFFF"/>
               </w:rPr>
@@ -4774,16 +5170,19 @@
           </w:tcPr>
           <w:p>
             <w:pPr>
+              <w:pStyle w:val="NoSpacing"/>
               <w:rPr>
                 <w:shd w:val="clear" w:color="auto" w:fill="FFFFFF"/>
               </w:rPr>
             </w:pPr>
+            <w:proofErr w:type="spellStart"/>
             <w:r>
               <w:rPr>
                 <w:shd w:val="clear" w:color="auto" w:fill="FFFFFF"/>
               </w:rPr>
               <w:t>Full_meals_eaten</w:t>
             </w:r>
+            <w:proofErr w:type="spellEnd"/>
           </w:p>
         </w:tc>
         <w:tc>
@@ -4794,16 +5193,19 @@
           </w:tcPr>
           <w:p>
             <w:pPr>
+              <w:pStyle w:val="NoSpacing"/>
               <w:rPr>
                 <w:shd w:val="clear" w:color="auto" w:fill="FFFFFF"/>
               </w:rPr>
             </w:pPr>
+            <w:proofErr w:type="spellStart"/>
             <w:r>
               <w:rPr>
                 <w:shd w:val="clear" w:color="auto" w:fill="FFFFFF"/>
               </w:rPr>
               <w:t>full_meals_eaten</w:t>
             </w:r>
+            <w:proofErr w:type="spellEnd"/>
           </w:p>
         </w:tc>
         <w:tc>
@@ -4814,6 +5216,7 @@
           </w:tcPr>
           <w:p>
             <w:pPr>
+              <w:pStyle w:val="NoSpacing"/>
               <w:rPr>
                 <w:shd w:val="clear" w:color="auto" w:fill="FFFFFF"/>
               </w:rPr>
@@ -4834,6 +5237,7 @@
           </w:tcPr>
           <w:p>
             <w:pPr>
+              <w:pStyle w:val="NoSpacing"/>
               <w:rPr>
                 <w:shd w:val="clear" w:color="auto" w:fill="FFFFFF"/>
               </w:rPr>
@@ -4859,17 +5263,19 @@
           </w:tcPr>
           <w:p>
             <w:pPr>
+              <w:pStyle w:val="NoSpacing"/>
               <w:rPr>
                 <w:shd w:val="clear" w:color="auto" w:fill="FFFFFF"/>
               </w:rPr>
             </w:pPr>
-            <w:r>
-              <w:rPr>
-                <w:shd w:val="clear" w:color="auto" w:fill="FFFFFF"/>
-              </w:rPr>
-              <w:lastRenderedPageBreak/>
+            <w:proofErr w:type="spellStart"/>
+            <w:r>
+              <w:rPr>
+                <w:shd w:val="clear" w:color="auto" w:fill="FFFFFF"/>
+              </w:rPr>
               <w:t>vitD_supp</w:t>
             </w:r>
+            <w:proofErr w:type="spellEnd"/>
           </w:p>
         </w:tc>
         <w:tc>
@@ -4880,16 +5286,19 @@
           </w:tcPr>
           <w:p>
             <w:pPr>
+              <w:pStyle w:val="NoSpacing"/>
               <w:rPr>
                 <w:shd w:val="clear" w:color="auto" w:fill="FFFFFF"/>
               </w:rPr>
             </w:pPr>
+            <w:proofErr w:type="spellStart"/>
             <w:r>
               <w:rPr>
                 <w:shd w:val="clear" w:color="auto" w:fill="FFFFFF"/>
               </w:rPr>
               <w:t>vit_d_supp</w:t>
             </w:r>
+            <w:proofErr w:type="spellEnd"/>
           </w:p>
         </w:tc>
         <w:tc>
@@ -4900,6 +5309,7 @@
           </w:tcPr>
           <w:p>
             <w:pPr>
+              <w:pStyle w:val="NoSpacing"/>
               <w:rPr>
                 <w:shd w:val="clear" w:color="auto" w:fill="FFFFFF"/>
               </w:rPr>
@@ -4920,6 +5330,7 @@
           </w:tcPr>
           <w:p>
             <w:pPr>
+              <w:pStyle w:val="NoSpacing"/>
               <w:rPr>
                 <w:shd w:val="clear" w:color="auto" w:fill="FFFFFF"/>
               </w:rPr>
@@ -4945,16 +5356,19 @@
           </w:tcPr>
           <w:p>
             <w:pPr>
+              <w:pStyle w:val="NoSpacing"/>
               <w:rPr>
                 <w:shd w:val="clear" w:color="auto" w:fill="FFFFFF"/>
               </w:rPr>
             </w:pPr>
+            <w:proofErr w:type="spellStart"/>
             <w:r>
               <w:rPr>
                 <w:shd w:val="clear" w:color="auto" w:fill="FFFFFF"/>
               </w:rPr>
               <w:t>Soft_drink</w:t>
             </w:r>
+            <w:proofErr w:type="spellEnd"/>
           </w:p>
         </w:tc>
         <w:tc>
@@ -4965,16 +5379,19 @@
           </w:tcPr>
           <w:p>
             <w:pPr>
+              <w:pStyle w:val="NoSpacing"/>
               <w:rPr>
                 <w:shd w:val="clear" w:color="auto" w:fill="FFFFFF"/>
               </w:rPr>
             </w:pPr>
+            <w:proofErr w:type="spellStart"/>
             <w:r>
               <w:rPr>
                 <w:shd w:val="clear" w:color="auto" w:fill="FFFFFF"/>
               </w:rPr>
               <w:t>soft_drink</w:t>
             </w:r>
+            <w:proofErr w:type="spellEnd"/>
           </w:p>
         </w:tc>
         <w:tc>
@@ -4985,6 +5402,7 @@
           </w:tcPr>
           <w:p>
             <w:pPr>
+              <w:pStyle w:val="NoSpacing"/>
               <w:rPr>
                 <w:shd w:val="clear" w:color="auto" w:fill="FFFFFF"/>
               </w:rPr>
@@ -5005,6 +5423,7 @@
           </w:tcPr>
           <w:p>
             <w:pPr>
+              <w:pStyle w:val="NoSpacing"/>
               <w:rPr>
                 <w:shd w:val="clear" w:color="auto" w:fill="FFFFFF"/>
               </w:rPr>
@@ -5030,16 +5449,19 @@
           </w:tcPr>
           <w:p>
             <w:pPr>
+              <w:pStyle w:val="NoSpacing"/>
               <w:rPr>
                 <w:shd w:val="clear" w:color="auto" w:fill="FFFFFF"/>
               </w:rPr>
             </w:pPr>
+            <w:proofErr w:type="spellStart"/>
             <w:r>
               <w:rPr>
                 <w:shd w:val="clear" w:color="auto" w:fill="FFFFFF"/>
               </w:rPr>
               <w:t>Initial_admin</w:t>
             </w:r>
+            <w:proofErr w:type="spellEnd"/>
           </w:p>
         </w:tc>
         <w:tc>
@@ -5050,16 +5472,19 @@
           </w:tcPr>
           <w:p>
             <w:pPr>
+              <w:pStyle w:val="NoSpacing"/>
               <w:rPr>
                 <w:shd w:val="clear" w:color="auto" w:fill="FFFFFF"/>
               </w:rPr>
             </w:pPr>
+            <w:proofErr w:type="spellStart"/>
             <w:r>
               <w:rPr>
                 <w:shd w:val="clear" w:color="auto" w:fill="FFFFFF"/>
               </w:rPr>
               <w:t>initial_admin</w:t>
             </w:r>
+            <w:proofErr w:type="spellEnd"/>
           </w:p>
         </w:tc>
         <w:tc>
@@ -5070,6 +5495,7 @@
           </w:tcPr>
           <w:p>
             <w:pPr>
+              <w:pStyle w:val="NoSpacing"/>
               <w:rPr>
                 <w:shd w:val="clear" w:color="auto" w:fill="FFFFFF"/>
               </w:rPr>
@@ -5090,6 +5516,7 @@
           </w:tcPr>
           <w:p>
             <w:pPr>
+              <w:pStyle w:val="NoSpacing"/>
               <w:rPr>
                 <w:shd w:val="clear" w:color="auto" w:fill="FFFFFF"/>
               </w:rPr>
@@ -5115,16 +5542,19 @@
           </w:tcPr>
           <w:p>
             <w:pPr>
+              <w:pStyle w:val="NoSpacing"/>
               <w:rPr>
                 <w:shd w:val="clear" w:color="auto" w:fill="FFFFFF"/>
               </w:rPr>
             </w:pPr>
+            <w:proofErr w:type="spellStart"/>
             <w:r>
               <w:rPr>
                 <w:shd w:val="clear" w:color="auto" w:fill="FFFFFF"/>
               </w:rPr>
               <w:t>HighBlood</w:t>
             </w:r>
+            <w:proofErr w:type="spellEnd"/>
           </w:p>
         </w:tc>
         <w:tc>
@@ -5135,16 +5565,19 @@
           </w:tcPr>
           <w:p>
             <w:pPr>
+              <w:pStyle w:val="NoSpacing"/>
               <w:rPr>
                 <w:shd w:val="clear" w:color="auto" w:fill="FFFFFF"/>
               </w:rPr>
             </w:pPr>
+            <w:proofErr w:type="spellStart"/>
             <w:r>
               <w:rPr>
                 <w:shd w:val="clear" w:color="auto" w:fill="FFFFFF"/>
               </w:rPr>
               <w:t>high_blood</w:t>
             </w:r>
+            <w:proofErr w:type="spellEnd"/>
           </w:p>
         </w:tc>
         <w:tc>
@@ -5155,6 +5588,7 @@
           </w:tcPr>
           <w:p>
             <w:pPr>
+              <w:pStyle w:val="NoSpacing"/>
               <w:rPr>
                 <w:shd w:val="clear" w:color="auto" w:fill="FFFFFF"/>
               </w:rPr>
@@ -5175,6 +5609,7 @@
           </w:tcPr>
           <w:p>
             <w:pPr>
+              <w:pStyle w:val="NoSpacing"/>
               <w:rPr>
                 <w:shd w:val="clear" w:color="auto" w:fill="FFFFFF"/>
               </w:rPr>
@@ -5200,6 +5635,7 @@
           </w:tcPr>
           <w:p>
             <w:pPr>
+              <w:pStyle w:val="NoSpacing"/>
               <w:rPr>
                 <w:shd w:val="clear" w:color="auto" w:fill="FFFFFF"/>
               </w:rPr>
@@ -5220,6 +5656,7 @@
           </w:tcPr>
           <w:p>
             <w:pPr>
+              <w:pStyle w:val="NoSpacing"/>
               <w:rPr>
                 <w:shd w:val="clear" w:color="auto" w:fill="FFFFFF"/>
               </w:rPr>
@@ -5240,6 +5677,7 @@
           </w:tcPr>
           <w:p>
             <w:pPr>
+              <w:pStyle w:val="NoSpacing"/>
               <w:rPr>
                 <w:shd w:val="clear" w:color="auto" w:fill="FFFFFF"/>
               </w:rPr>
@@ -5260,6 +5698,7 @@
           </w:tcPr>
           <w:p>
             <w:pPr>
+              <w:pStyle w:val="NoSpacing"/>
               <w:rPr>
                 <w:shd w:val="clear" w:color="auto" w:fill="FFFFFF"/>
               </w:rPr>
@@ -5285,16 +5724,19 @@
           </w:tcPr>
           <w:p>
             <w:pPr>
+              <w:pStyle w:val="NoSpacing"/>
               <w:rPr>
                 <w:shd w:val="clear" w:color="auto" w:fill="FFFFFF"/>
               </w:rPr>
             </w:pPr>
+            <w:proofErr w:type="spellStart"/>
             <w:r>
               <w:rPr>
                 <w:shd w:val="clear" w:color="auto" w:fill="FFFFFF"/>
               </w:rPr>
               <w:t>Complication_risk</w:t>
             </w:r>
+            <w:proofErr w:type="spellEnd"/>
           </w:p>
         </w:tc>
         <w:tc>
@@ -5305,16 +5747,19 @@
           </w:tcPr>
           <w:p>
             <w:pPr>
+              <w:pStyle w:val="NoSpacing"/>
               <w:rPr>
                 <w:shd w:val="clear" w:color="auto" w:fill="FFFFFF"/>
               </w:rPr>
             </w:pPr>
+            <w:proofErr w:type="spellStart"/>
             <w:r>
               <w:rPr>
                 <w:shd w:val="clear" w:color="auto" w:fill="FFFFFF"/>
               </w:rPr>
               <w:t>complication_risk</w:t>
             </w:r>
+            <w:proofErr w:type="spellEnd"/>
           </w:p>
         </w:tc>
         <w:tc>
@@ -5325,6 +5770,7 @@
           </w:tcPr>
           <w:p>
             <w:pPr>
+              <w:pStyle w:val="NoSpacing"/>
               <w:rPr>
                 <w:shd w:val="clear" w:color="auto" w:fill="FFFFFF"/>
               </w:rPr>
@@ -5345,6 +5791,7 @@
           </w:tcPr>
           <w:p>
             <w:pPr>
+              <w:pStyle w:val="NoSpacing"/>
               <w:rPr>
                 <w:shd w:val="clear" w:color="auto" w:fill="FFFFFF"/>
               </w:rPr>
@@ -5370,6 +5817,7 @@
           </w:tcPr>
           <w:p>
             <w:pPr>
+              <w:pStyle w:val="NoSpacing"/>
               <w:rPr>
                 <w:shd w:val="clear" w:color="auto" w:fill="FFFFFF"/>
               </w:rPr>
@@ -5390,6 +5838,7 @@
           </w:tcPr>
           <w:p>
             <w:pPr>
+              <w:pStyle w:val="NoSpacing"/>
               <w:rPr>
                 <w:shd w:val="clear" w:color="auto" w:fill="FFFFFF"/>
               </w:rPr>
@@ -5410,6 +5859,7 @@
           </w:tcPr>
           <w:p>
             <w:pPr>
+              <w:pStyle w:val="NoSpacing"/>
               <w:rPr>
                 <w:shd w:val="clear" w:color="auto" w:fill="FFFFFF"/>
               </w:rPr>
@@ -5430,6 +5880,7 @@
           </w:tcPr>
           <w:p>
             <w:pPr>
+              <w:pStyle w:val="NoSpacing"/>
               <w:rPr>
                 <w:shd w:val="clear" w:color="auto" w:fill="FFFFFF"/>
               </w:rPr>
@@ -5455,6 +5906,7 @@
           </w:tcPr>
           <w:p>
             <w:pPr>
+              <w:pStyle w:val="NoSpacing"/>
               <w:rPr>
                 <w:shd w:val="clear" w:color="auto" w:fill="FFFFFF"/>
               </w:rPr>
@@ -5475,6 +5927,7 @@
           </w:tcPr>
           <w:p>
             <w:pPr>
+              <w:pStyle w:val="NoSpacing"/>
               <w:rPr>
                 <w:shd w:val="clear" w:color="auto" w:fill="FFFFFF"/>
               </w:rPr>
@@ -5495,6 +5948,7 @@
           </w:tcPr>
           <w:p>
             <w:pPr>
+              <w:pStyle w:val="NoSpacing"/>
               <w:rPr>
                 <w:shd w:val="clear" w:color="auto" w:fill="FFFFFF"/>
               </w:rPr>
@@ -5515,6 +5969,7 @@
           </w:tcPr>
           <w:p>
             <w:pPr>
+              <w:pStyle w:val="NoSpacing"/>
               <w:rPr>
                 <w:shd w:val="clear" w:color="auto" w:fill="FFFFFF"/>
               </w:rPr>
@@ -5540,6 +5995,7 @@
           </w:tcPr>
           <w:p>
             <w:pPr>
+              <w:pStyle w:val="NoSpacing"/>
               <w:rPr>
                 <w:shd w:val="clear" w:color="auto" w:fill="FFFFFF"/>
               </w:rPr>
@@ -5560,6 +6016,7 @@
           </w:tcPr>
           <w:p>
             <w:pPr>
+              <w:pStyle w:val="NoSpacing"/>
               <w:rPr>
                 <w:shd w:val="clear" w:color="auto" w:fill="FFFFFF"/>
               </w:rPr>
@@ -5580,6 +6037,7 @@
           </w:tcPr>
           <w:p>
             <w:pPr>
+              <w:pStyle w:val="NoSpacing"/>
               <w:rPr>
                 <w:shd w:val="clear" w:color="auto" w:fill="FFFFFF"/>
               </w:rPr>
@@ -5600,6 +6058,7 @@
           </w:tcPr>
           <w:p>
             <w:pPr>
+              <w:pStyle w:val="NoSpacing"/>
               <w:rPr>
                 <w:shd w:val="clear" w:color="auto" w:fill="FFFFFF"/>
               </w:rPr>
@@ -5625,6 +6084,7 @@
           </w:tcPr>
           <w:p>
             <w:pPr>
+              <w:pStyle w:val="NoSpacing"/>
               <w:rPr>
                 <w:shd w:val="clear" w:color="auto" w:fill="FFFFFF"/>
               </w:rPr>
@@ -5645,6 +6105,7 @@
           </w:tcPr>
           <w:p>
             <w:pPr>
+              <w:pStyle w:val="NoSpacing"/>
               <w:rPr>
                 <w:shd w:val="clear" w:color="auto" w:fill="FFFFFF"/>
               </w:rPr>
@@ -5665,6 +6126,7 @@
           </w:tcPr>
           <w:p>
             <w:pPr>
+              <w:pStyle w:val="NoSpacing"/>
               <w:rPr>
                 <w:shd w:val="clear" w:color="auto" w:fill="FFFFFF"/>
               </w:rPr>
@@ -5685,6 +6147,7 @@
           </w:tcPr>
           <w:p>
             <w:pPr>
+              <w:pStyle w:val="NoSpacing"/>
               <w:rPr>
                 <w:shd w:val="clear" w:color="auto" w:fill="FFFFFF"/>
               </w:rPr>
@@ -5710,16 +6173,19 @@
           </w:tcPr>
           <w:p>
             <w:pPr>
+              <w:pStyle w:val="NoSpacing"/>
               <w:rPr>
                 <w:shd w:val="clear" w:color="auto" w:fill="FFFFFF"/>
               </w:rPr>
             </w:pPr>
+            <w:proofErr w:type="spellStart"/>
             <w:r>
               <w:rPr>
                 <w:shd w:val="clear" w:color="auto" w:fill="FFFFFF"/>
               </w:rPr>
               <w:t>BackPain</w:t>
             </w:r>
+            <w:proofErr w:type="spellEnd"/>
           </w:p>
         </w:tc>
         <w:tc>
@@ -5730,16 +6196,19 @@
           </w:tcPr>
           <w:p>
             <w:pPr>
+              <w:pStyle w:val="NoSpacing"/>
               <w:rPr>
                 <w:shd w:val="clear" w:color="auto" w:fill="FFFFFF"/>
               </w:rPr>
             </w:pPr>
+            <w:proofErr w:type="spellStart"/>
             <w:r>
               <w:rPr>
                 <w:shd w:val="clear" w:color="auto" w:fill="FFFFFF"/>
               </w:rPr>
               <w:t>back_pain</w:t>
             </w:r>
+            <w:proofErr w:type="spellEnd"/>
           </w:p>
         </w:tc>
         <w:tc>
@@ -5750,6 +6219,7 @@
           </w:tcPr>
           <w:p>
             <w:pPr>
+              <w:pStyle w:val="NoSpacing"/>
               <w:rPr>
                 <w:shd w:val="clear" w:color="auto" w:fill="FFFFFF"/>
               </w:rPr>
@@ -5770,6 +6240,7 @@
           </w:tcPr>
           <w:p>
             <w:pPr>
+              <w:pStyle w:val="NoSpacing"/>
               <w:rPr>
                 <w:shd w:val="clear" w:color="auto" w:fill="FFFFFF"/>
               </w:rPr>
@@ -5795,6 +6266,7 @@
           </w:tcPr>
           <w:p>
             <w:pPr>
+              <w:pStyle w:val="NoSpacing"/>
               <w:rPr>
                 <w:shd w:val="clear" w:color="auto" w:fill="FFFFFF"/>
               </w:rPr>
@@ -5815,6 +6287,7 @@
           </w:tcPr>
           <w:p>
             <w:pPr>
+              <w:pStyle w:val="NoSpacing"/>
               <w:rPr>
                 <w:shd w:val="clear" w:color="auto" w:fill="FFFFFF"/>
               </w:rPr>
@@ -5835,6 +6308,7 @@
           </w:tcPr>
           <w:p>
             <w:pPr>
+              <w:pStyle w:val="NoSpacing"/>
               <w:rPr>
                 <w:shd w:val="clear" w:color="auto" w:fill="FFFFFF"/>
               </w:rPr>
@@ -5855,6 +6329,7 @@
           </w:tcPr>
           <w:p>
             <w:pPr>
+              <w:pStyle w:val="NoSpacing"/>
               <w:rPr>
                 <w:shd w:val="clear" w:color="auto" w:fill="FFFFFF"/>
               </w:rPr>
@@ -5880,16 +6355,19 @@
           </w:tcPr>
           <w:p>
             <w:pPr>
+              <w:pStyle w:val="NoSpacing"/>
               <w:rPr>
                 <w:shd w:val="clear" w:color="auto" w:fill="FFFFFF"/>
               </w:rPr>
             </w:pPr>
+            <w:proofErr w:type="spellStart"/>
             <w:r>
               <w:rPr>
                 <w:shd w:val="clear" w:color="auto" w:fill="FFFFFF"/>
               </w:rPr>
               <w:t>Allergic_rhinitis</w:t>
             </w:r>
+            <w:proofErr w:type="spellEnd"/>
           </w:p>
         </w:tc>
         <w:tc>
@@ -5900,16 +6378,19 @@
           </w:tcPr>
           <w:p>
             <w:pPr>
+              <w:pStyle w:val="NoSpacing"/>
               <w:rPr>
                 <w:shd w:val="clear" w:color="auto" w:fill="FFFFFF"/>
               </w:rPr>
             </w:pPr>
+            <w:proofErr w:type="spellStart"/>
             <w:r>
               <w:rPr>
                 <w:shd w:val="clear" w:color="auto" w:fill="FFFFFF"/>
               </w:rPr>
               <w:t>allergic_rhinitis</w:t>
             </w:r>
+            <w:proofErr w:type="spellEnd"/>
           </w:p>
         </w:tc>
         <w:tc>
@@ -5920,6 +6401,7 @@
           </w:tcPr>
           <w:p>
             <w:pPr>
+              <w:pStyle w:val="NoSpacing"/>
               <w:rPr>
                 <w:shd w:val="clear" w:color="auto" w:fill="FFFFFF"/>
               </w:rPr>
@@ -5940,6 +6422,7 @@
           </w:tcPr>
           <w:p>
             <w:pPr>
+              <w:pStyle w:val="NoSpacing"/>
               <w:rPr>
                 <w:shd w:val="clear" w:color="auto" w:fill="FFFFFF"/>
               </w:rPr>
@@ -5965,16 +6448,19 @@
           </w:tcPr>
           <w:p>
             <w:pPr>
+              <w:pStyle w:val="NoSpacing"/>
               <w:rPr>
                 <w:shd w:val="clear" w:color="auto" w:fill="FFFFFF"/>
               </w:rPr>
             </w:pPr>
+            <w:proofErr w:type="spellStart"/>
             <w:r>
               <w:rPr>
                 <w:shd w:val="clear" w:color="auto" w:fill="FFFFFF"/>
               </w:rPr>
               <w:t>Reflux_esophagitis</w:t>
             </w:r>
+            <w:proofErr w:type="spellEnd"/>
           </w:p>
         </w:tc>
         <w:tc>
@@ -5985,16 +6471,19 @@
           </w:tcPr>
           <w:p>
             <w:pPr>
+              <w:pStyle w:val="NoSpacing"/>
               <w:rPr>
                 <w:shd w:val="clear" w:color="auto" w:fill="FFFFFF"/>
               </w:rPr>
             </w:pPr>
+            <w:proofErr w:type="spellStart"/>
             <w:r>
               <w:rPr>
                 <w:shd w:val="clear" w:color="auto" w:fill="FFFFFF"/>
               </w:rPr>
               <w:t>reflux_esophagitis</w:t>
             </w:r>
+            <w:proofErr w:type="spellEnd"/>
           </w:p>
         </w:tc>
         <w:tc>
@@ -6005,6 +6494,7 @@
           </w:tcPr>
           <w:p>
             <w:pPr>
+              <w:pStyle w:val="NoSpacing"/>
               <w:rPr>
                 <w:shd w:val="clear" w:color="auto" w:fill="FFFFFF"/>
               </w:rPr>
@@ -6025,6 +6515,7 @@
           </w:tcPr>
           <w:p>
             <w:pPr>
+              <w:pStyle w:val="NoSpacing"/>
               <w:rPr>
                 <w:shd w:val="clear" w:color="auto" w:fill="FFFFFF"/>
               </w:rPr>
@@ -6050,6 +6541,7 @@
           </w:tcPr>
           <w:p>
             <w:pPr>
+              <w:pStyle w:val="NoSpacing"/>
               <w:rPr>
                 <w:shd w:val="clear" w:color="auto" w:fill="FFFFFF"/>
               </w:rPr>
@@ -6070,6 +6562,7 @@
           </w:tcPr>
           <w:p>
             <w:pPr>
+              <w:pStyle w:val="NoSpacing"/>
               <w:rPr>
                 <w:shd w:val="clear" w:color="auto" w:fill="FFFFFF"/>
               </w:rPr>
@@ -6090,6 +6583,7 @@
           </w:tcPr>
           <w:p>
             <w:pPr>
+              <w:pStyle w:val="NoSpacing"/>
               <w:rPr>
                 <w:shd w:val="clear" w:color="auto" w:fill="FFFFFF"/>
               </w:rPr>
@@ -6110,6 +6604,7 @@
           </w:tcPr>
           <w:p>
             <w:pPr>
+              <w:pStyle w:val="NoSpacing"/>
               <w:rPr>
                 <w:shd w:val="clear" w:color="auto" w:fill="FFFFFF"/>
               </w:rPr>
@@ -6135,6 +6630,7 @@
           </w:tcPr>
           <w:p>
             <w:pPr>
+              <w:pStyle w:val="NoSpacing"/>
               <w:rPr>
                 <w:shd w:val="clear" w:color="auto" w:fill="FFFFFF"/>
               </w:rPr>
@@ -6155,6 +6651,7 @@
           </w:tcPr>
           <w:p>
             <w:pPr>
+              <w:pStyle w:val="NoSpacing"/>
               <w:rPr>
                 <w:shd w:val="clear" w:color="auto" w:fill="FFFFFF"/>
               </w:rPr>
@@ -6175,6 +6672,7 @@
           </w:tcPr>
           <w:p>
             <w:pPr>
+              <w:pStyle w:val="NoSpacing"/>
               <w:rPr>
                 <w:shd w:val="clear" w:color="auto" w:fill="FFFFFF"/>
               </w:rPr>
@@ -6195,6 +6693,7 @@
           </w:tcPr>
           <w:p>
             <w:pPr>
+              <w:pStyle w:val="NoSpacing"/>
               <w:rPr>
                 <w:shd w:val="clear" w:color="auto" w:fill="FFFFFF"/>
               </w:rPr>
@@ -6220,16 +6719,19 @@
           </w:tcPr>
           <w:p>
             <w:pPr>
+              <w:pStyle w:val="NoSpacing"/>
               <w:rPr>
                 <w:shd w:val="clear" w:color="auto" w:fill="FFFFFF"/>
               </w:rPr>
             </w:pPr>
+            <w:proofErr w:type="spellStart"/>
             <w:r>
               <w:rPr>
                 <w:shd w:val="clear" w:color="auto" w:fill="FFFFFF"/>
               </w:rPr>
               <w:t>Initial_days</w:t>
             </w:r>
+            <w:proofErr w:type="spellEnd"/>
           </w:p>
         </w:tc>
         <w:tc>
@@ -6240,16 +6742,19 @@
           </w:tcPr>
           <w:p>
             <w:pPr>
+              <w:pStyle w:val="NoSpacing"/>
               <w:rPr>
                 <w:shd w:val="clear" w:color="auto" w:fill="FFFFFF"/>
               </w:rPr>
             </w:pPr>
+            <w:proofErr w:type="spellStart"/>
             <w:r>
               <w:rPr>
                 <w:shd w:val="clear" w:color="auto" w:fill="FFFFFF"/>
               </w:rPr>
               <w:t>initial_days</w:t>
             </w:r>
+            <w:proofErr w:type="spellEnd"/>
           </w:p>
         </w:tc>
         <w:tc>
@@ -6260,6 +6765,7 @@
           </w:tcPr>
           <w:p>
             <w:pPr>
+              <w:pStyle w:val="NoSpacing"/>
               <w:rPr>
                 <w:shd w:val="clear" w:color="auto" w:fill="FFFFFF"/>
               </w:rPr>
@@ -6280,6 +6786,7 @@
           </w:tcPr>
           <w:p>
             <w:pPr>
+              <w:pStyle w:val="NoSpacing"/>
               <w:rPr>
                 <w:shd w:val="clear" w:color="auto" w:fill="FFFFFF"/>
               </w:rPr>
@@ -6305,16 +6812,19 @@
           </w:tcPr>
           <w:p>
             <w:pPr>
+              <w:pStyle w:val="NoSpacing"/>
               <w:rPr>
                 <w:shd w:val="clear" w:color="auto" w:fill="FFFFFF"/>
               </w:rPr>
             </w:pPr>
+            <w:proofErr w:type="spellStart"/>
             <w:r>
               <w:rPr>
                 <w:shd w:val="clear" w:color="auto" w:fill="FFFFFF"/>
               </w:rPr>
               <w:t>TotalCharge</w:t>
             </w:r>
+            <w:proofErr w:type="spellEnd"/>
           </w:p>
         </w:tc>
         <w:tc>
@@ -6325,6 +6835,7 @@
           </w:tcPr>
           <w:p>
             <w:pPr>
+              <w:pStyle w:val="NoSpacing"/>
               <w:rPr>
                 <w:shd w:val="clear" w:color="auto" w:fill="FFFFFF"/>
               </w:rPr>
@@ -6345,6 +6856,7 @@
           </w:tcPr>
           <w:p>
             <w:pPr>
+              <w:pStyle w:val="NoSpacing"/>
               <w:rPr>
                 <w:shd w:val="clear" w:color="auto" w:fill="FFFFFF"/>
               </w:rPr>
@@ -6365,6 +6877,7 @@
           </w:tcPr>
           <w:p>
             <w:pPr>
+              <w:pStyle w:val="NoSpacing"/>
               <w:rPr>
                 <w:shd w:val="clear" w:color="auto" w:fill="FFFFFF"/>
               </w:rPr>
@@ -6390,16 +6903,19 @@
           </w:tcPr>
           <w:p>
             <w:pPr>
+              <w:pStyle w:val="NoSpacing"/>
               <w:rPr>
                 <w:shd w:val="clear" w:color="auto" w:fill="FFFFFF"/>
               </w:rPr>
             </w:pPr>
+            <w:proofErr w:type="spellStart"/>
             <w:r>
               <w:rPr>
                 <w:shd w:val="clear" w:color="auto" w:fill="FFFFFF"/>
               </w:rPr>
               <w:t>Additional_charges</w:t>
             </w:r>
+            <w:proofErr w:type="spellEnd"/>
           </w:p>
         </w:tc>
         <w:tc>
@@ -6410,16 +6926,19 @@
           </w:tcPr>
           <w:p>
             <w:pPr>
+              <w:pStyle w:val="NoSpacing"/>
               <w:rPr>
                 <w:shd w:val="clear" w:color="auto" w:fill="FFFFFF"/>
               </w:rPr>
             </w:pPr>
+            <w:proofErr w:type="spellStart"/>
             <w:r>
               <w:rPr>
                 <w:shd w:val="clear" w:color="auto" w:fill="FFFFFF"/>
               </w:rPr>
               <w:t>additional_charges</w:t>
             </w:r>
+            <w:proofErr w:type="spellEnd"/>
           </w:p>
         </w:tc>
         <w:tc>
@@ -6430,6 +6949,7 @@
           </w:tcPr>
           <w:p>
             <w:pPr>
+              <w:pStyle w:val="NoSpacing"/>
               <w:rPr>
                 <w:shd w:val="clear" w:color="auto" w:fill="FFFFFF"/>
               </w:rPr>
@@ -6450,6 +6970,7 @@
           </w:tcPr>
           <w:p>
             <w:pPr>
+              <w:pStyle w:val="NoSpacing"/>
               <w:rPr>
                 <w:shd w:val="clear" w:color="auto" w:fill="FFFFFF"/>
               </w:rPr>
@@ -6475,6 +6996,7 @@
           </w:tcPr>
           <w:p>
             <w:pPr>
+              <w:pStyle w:val="NoSpacing"/>
               <w:rPr>
                 <w:shd w:val="clear" w:color="auto" w:fill="FFFFFF"/>
               </w:rPr>
@@ -6495,16 +7017,19 @@
           </w:tcPr>
           <w:p>
             <w:pPr>
+              <w:pStyle w:val="NoSpacing"/>
               <w:rPr>
                 <w:shd w:val="clear" w:color="auto" w:fill="FFFFFF"/>
               </w:rPr>
             </w:pPr>
+            <w:proofErr w:type="spellStart"/>
             <w:r>
               <w:rPr>
                 <w:shd w:val="clear" w:color="auto" w:fill="FFFFFF"/>
               </w:rPr>
               <w:t>survey_timely_admission</w:t>
             </w:r>
+            <w:proofErr w:type="spellEnd"/>
           </w:p>
         </w:tc>
         <w:tc>
@@ -6515,6 +7040,7 @@
           </w:tcPr>
           <w:p>
             <w:pPr>
+              <w:pStyle w:val="NoSpacing"/>
               <w:rPr>
                 <w:shd w:val="clear" w:color="auto" w:fill="FFFFFF"/>
               </w:rPr>
@@ -6535,6 +7061,7 @@
           </w:tcPr>
           <w:p>
             <w:pPr>
+              <w:pStyle w:val="NoSpacing"/>
               <w:rPr>
                 <w:shd w:val="clear" w:color="auto" w:fill="FFFFFF"/>
               </w:rPr>
@@ -6560,6 +7087,7 @@
           </w:tcPr>
           <w:p>
             <w:pPr>
+              <w:pStyle w:val="NoSpacing"/>
               <w:rPr>
                 <w:shd w:val="clear" w:color="auto" w:fill="FFFFFF"/>
               </w:rPr>
@@ -6580,16 +7108,19 @@
           </w:tcPr>
           <w:p>
             <w:pPr>
+              <w:pStyle w:val="NoSpacing"/>
               <w:rPr>
                 <w:shd w:val="clear" w:color="auto" w:fill="FFFFFF"/>
               </w:rPr>
             </w:pPr>
+            <w:proofErr w:type="spellStart"/>
             <w:r>
               <w:rPr>
                 <w:shd w:val="clear" w:color="auto" w:fill="FFFFFF"/>
               </w:rPr>
               <w:t>survey_timely_treatment</w:t>
             </w:r>
+            <w:proofErr w:type="spellEnd"/>
           </w:p>
         </w:tc>
         <w:tc>
@@ -6600,6 +7131,7 @@
           </w:tcPr>
           <w:p>
             <w:pPr>
+              <w:pStyle w:val="NoSpacing"/>
               <w:rPr>
                 <w:shd w:val="clear" w:color="auto" w:fill="FFFFFF"/>
               </w:rPr>
@@ -6620,6 +7152,7 @@
           </w:tcPr>
           <w:p>
             <w:pPr>
+              <w:pStyle w:val="NoSpacing"/>
               <w:rPr>
                 <w:shd w:val="clear" w:color="auto" w:fill="FFFFFF"/>
               </w:rPr>
@@ -6645,6 +7178,7 @@
           </w:tcPr>
           <w:p>
             <w:pPr>
+              <w:pStyle w:val="NoSpacing"/>
               <w:rPr>
                 <w:shd w:val="clear" w:color="auto" w:fill="FFFFFF"/>
               </w:rPr>
@@ -6665,16 +7199,19 @@
           </w:tcPr>
           <w:p>
             <w:pPr>
+              <w:pStyle w:val="NoSpacing"/>
               <w:rPr>
                 <w:shd w:val="clear" w:color="auto" w:fill="FFFFFF"/>
               </w:rPr>
             </w:pPr>
+            <w:proofErr w:type="spellStart"/>
             <w:r>
               <w:rPr>
                 <w:shd w:val="clear" w:color="auto" w:fill="FFFFFF"/>
               </w:rPr>
               <w:t>survey_timely_visits</w:t>
             </w:r>
+            <w:proofErr w:type="spellEnd"/>
           </w:p>
         </w:tc>
         <w:tc>
@@ -6685,6 +7222,7 @@
           </w:tcPr>
           <w:p>
             <w:pPr>
+              <w:pStyle w:val="NoSpacing"/>
               <w:rPr>
                 <w:shd w:val="clear" w:color="auto" w:fill="FFFFFF"/>
               </w:rPr>
@@ -6705,6 +7243,7 @@
           </w:tcPr>
           <w:p>
             <w:pPr>
+              <w:pStyle w:val="NoSpacing"/>
               <w:rPr>
                 <w:shd w:val="clear" w:color="auto" w:fill="FFFFFF"/>
               </w:rPr>
@@ -6730,6 +7269,7 @@
           </w:tcPr>
           <w:p>
             <w:pPr>
+              <w:pStyle w:val="NoSpacing"/>
               <w:rPr>
                 <w:shd w:val="clear" w:color="auto" w:fill="FFFFFF"/>
               </w:rPr>
@@ -6738,7 +7278,6 @@
               <w:rPr>
                 <w:shd w:val="clear" w:color="auto" w:fill="FFFFFF"/>
               </w:rPr>
-              <w:lastRenderedPageBreak/>
               <w:t>Item4</w:t>
             </w:r>
           </w:p>
@@ -6751,16 +7290,19 @@
           </w:tcPr>
           <w:p>
             <w:pPr>
+              <w:pStyle w:val="NoSpacing"/>
               <w:rPr>
                 <w:shd w:val="clear" w:color="auto" w:fill="FFFFFF"/>
               </w:rPr>
             </w:pPr>
+            <w:proofErr w:type="spellStart"/>
             <w:r>
               <w:rPr>
                 <w:shd w:val="clear" w:color="auto" w:fill="FFFFFF"/>
               </w:rPr>
               <w:t>survey_reliability</w:t>
             </w:r>
+            <w:proofErr w:type="spellEnd"/>
           </w:p>
         </w:tc>
         <w:tc>
@@ -6771,6 +7313,7 @@
           </w:tcPr>
           <w:p>
             <w:pPr>
+              <w:pStyle w:val="NoSpacing"/>
               <w:rPr>
                 <w:shd w:val="clear" w:color="auto" w:fill="FFFFFF"/>
               </w:rPr>
@@ -6791,6 +7334,7 @@
           </w:tcPr>
           <w:p>
             <w:pPr>
+              <w:pStyle w:val="NoSpacing"/>
               <w:rPr>
                 <w:shd w:val="clear" w:color="auto" w:fill="FFFFFF"/>
               </w:rPr>
@@ -6816,6 +7360,7 @@
           </w:tcPr>
           <w:p>
             <w:pPr>
+              <w:pStyle w:val="NoSpacing"/>
               <w:rPr>
                 <w:shd w:val="clear" w:color="auto" w:fill="FFFFFF"/>
               </w:rPr>
@@ -6836,16 +7381,19 @@
           </w:tcPr>
           <w:p>
             <w:pPr>
+              <w:pStyle w:val="NoSpacing"/>
               <w:rPr>
                 <w:shd w:val="clear" w:color="auto" w:fill="FFFFFF"/>
               </w:rPr>
             </w:pPr>
+            <w:proofErr w:type="spellStart"/>
             <w:r>
               <w:rPr>
                 <w:shd w:val="clear" w:color="auto" w:fill="FFFFFF"/>
               </w:rPr>
               <w:t>survey_options</w:t>
             </w:r>
+            <w:proofErr w:type="spellEnd"/>
           </w:p>
         </w:tc>
         <w:tc>
@@ -6856,6 +7404,7 @@
           </w:tcPr>
           <w:p>
             <w:pPr>
+              <w:pStyle w:val="NoSpacing"/>
               <w:rPr>
                 <w:shd w:val="clear" w:color="auto" w:fill="FFFFFF"/>
               </w:rPr>
@@ -6876,6 +7425,7 @@
           </w:tcPr>
           <w:p>
             <w:pPr>
+              <w:pStyle w:val="NoSpacing"/>
               <w:rPr>
                 <w:shd w:val="clear" w:color="auto" w:fill="FFFFFF"/>
               </w:rPr>
@@ -6901,6 +7451,7 @@
           </w:tcPr>
           <w:p>
             <w:pPr>
+              <w:pStyle w:val="NoSpacing"/>
               <w:rPr>
                 <w:shd w:val="clear" w:color="auto" w:fill="FFFFFF"/>
               </w:rPr>
@@ -6921,16 +7472,19 @@
           </w:tcPr>
           <w:p>
             <w:pPr>
+              <w:pStyle w:val="NoSpacing"/>
               <w:rPr>
                 <w:shd w:val="clear" w:color="auto" w:fill="FFFFFF"/>
               </w:rPr>
             </w:pPr>
+            <w:proofErr w:type="spellStart"/>
             <w:r>
               <w:rPr>
                 <w:shd w:val="clear" w:color="auto" w:fill="FFFFFF"/>
               </w:rPr>
               <w:t>survey_hours_of_treatment</w:t>
             </w:r>
+            <w:proofErr w:type="spellEnd"/>
           </w:p>
         </w:tc>
         <w:tc>
@@ -6941,6 +7495,7 @@
           </w:tcPr>
           <w:p>
             <w:pPr>
+              <w:pStyle w:val="NoSpacing"/>
               <w:rPr>
                 <w:shd w:val="clear" w:color="auto" w:fill="FFFFFF"/>
               </w:rPr>
@@ -6961,6 +7516,7 @@
           </w:tcPr>
           <w:p>
             <w:pPr>
+              <w:pStyle w:val="NoSpacing"/>
               <w:rPr>
                 <w:shd w:val="clear" w:color="auto" w:fill="FFFFFF"/>
               </w:rPr>
@@ -6986,6 +7542,7 @@
           </w:tcPr>
           <w:p>
             <w:pPr>
+              <w:pStyle w:val="NoSpacing"/>
               <w:rPr>
                 <w:shd w:val="clear" w:color="auto" w:fill="FFFFFF"/>
               </w:rPr>
@@ -7006,16 +7563,19 @@
           </w:tcPr>
           <w:p>
             <w:pPr>
+              <w:pStyle w:val="NoSpacing"/>
               <w:rPr>
                 <w:shd w:val="clear" w:color="auto" w:fill="FFFFFF"/>
               </w:rPr>
             </w:pPr>
+            <w:proofErr w:type="spellStart"/>
             <w:r>
               <w:rPr>
                 <w:shd w:val="clear" w:color="auto" w:fill="FFFFFF"/>
               </w:rPr>
               <w:t>survey_courteous_staff</w:t>
             </w:r>
+            <w:proofErr w:type="spellEnd"/>
           </w:p>
         </w:tc>
         <w:tc>
@@ -7026,6 +7586,7 @@
           </w:tcPr>
           <w:p>
             <w:pPr>
+              <w:pStyle w:val="NoSpacing"/>
               <w:rPr>
                 <w:shd w:val="clear" w:color="auto" w:fill="FFFFFF"/>
               </w:rPr>
@@ -7046,6 +7607,7 @@
           </w:tcPr>
           <w:p>
             <w:pPr>
+              <w:pStyle w:val="NoSpacing"/>
               <w:rPr>
                 <w:shd w:val="clear" w:color="auto" w:fill="FFFFFF"/>
               </w:rPr>
@@ -7071,6 +7633,7 @@
           </w:tcPr>
           <w:p>
             <w:pPr>
+              <w:pStyle w:val="NoSpacing"/>
               <w:rPr>
                 <w:shd w:val="clear" w:color="auto" w:fill="FFFFFF"/>
               </w:rPr>
@@ -7091,16 +7654,19 @@
           </w:tcPr>
           <w:p>
             <w:pPr>
+              <w:pStyle w:val="NoSpacing"/>
               <w:rPr>
                 <w:shd w:val="clear" w:color="auto" w:fill="FFFFFF"/>
               </w:rPr>
             </w:pPr>
+            <w:proofErr w:type="spellStart"/>
             <w:r>
               <w:rPr>
                 <w:shd w:val="clear" w:color="auto" w:fill="FFFFFF"/>
               </w:rPr>
               <w:t>survey_doctor_active_listens</w:t>
             </w:r>
+            <w:proofErr w:type="spellEnd"/>
           </w:p>
         </w:tc>
         <w:tc>
@@ -7111,6 +7677,7 @@
           </w:tcPr>
           <w:p>
             <w:pPr>
+              <w:pStyle w:val="NoSpacing"/>
               <w:rPr>
                 <w:shd w:val="clear" w:color="auto" w:fill="FFFFFF"/>
               </w:rPr>
@@ -7131,6 +7698,7 @@
           </w:tcPr>
           <w:p>
             <w:pPr>
+              <w:pStyle w:val="NoSpacing"/>
               <w:rPr>
                 <w:shd w:val="clear" w:color="auto" w:fill="FFFFFF"/>
               </w:rPr>
@@ -7174,7 +7742,21 @@
         <w:rPr>
           <w:shd w:val="clear" w:color="auto" w:fill="FFFFFF"/>
         </w:rPr>
-        <w:t xml:space="preserve"> “continuous” in the “var_definitions.csv” file, I was able to easily create a separate dataframe with only those values. </w:t>
+        <w:t xml:space="preserve"> “continuous” in the “var_definitions.csv” file, I was able to easily create a separate </w:t>
+      </w:r>
+      <w:proofErr w:type="spellStart"/>
+      <w:r>
+        <w:rPr>
+          <w:shd w:val="clear" w:color="auto" w:fill="FFFFFF"/>
+        </w:rPr>
+        <w:t>dataframe</w:t>
+      </w:r>
+      <w:proofErr w:type="spellEnd"/>
+      <w:r>
+        <w:rPr>
+          <w:shd w:val="clear" w:color="auto" w:fill="FFFFFF"/>
+        </w:rPr>
+        <w:t xml:space="preserve"> with only those values. </w:t>
       </w:r>
       <w:r>
         <w:rPr>
@@ -7188,15 +7770,45 @@
         <w:pStyle w:val="Code"/>
       </w:pPr>
       <w:r>
-        <w:t># fetch column mapping from var definition file</w:t>
+        <w:lastRenderedPageBreak/>
+        <w:t xml:space="preserve"># fetch column mapping from </w:t>
+      </w:r>
+      <w:proofErr w:type="spellStart"/>
+      <w:r>
+        <w:t>var</w:t>
+      </w:r>
+      <w:proofErr w:type="spellEnd"/>
+      <w:r>
+        <w:t xml:space="preserve"> definition file</w:t>
       </w:r>
     </w:p>
     <w:p>
       <w:pPr>
         <w:pStyle w:val="Code"/>
       </w:pPr>
-      <w:r>
-        <w:t>new_col_df = df_var_definitions.copy(deep=True)</w:t>
+      <w:proofErr w:type="spellStart"/>
+      <w:r>
+        <w:t>new_col_df</w:t>
+      </w:r>
+      <w:proofErr w:type="spellEnd"/>
+      <w:r>
+        <w:t xml:space="preserve"> = </w:t>
+      </w:r>
+      <w:proofErr w:type="spellStart"/>
+      <w:r>
+        <w:t>df_var_</w:t>
+      </w:r>
+      <w:proofErr w:type="gramStart"/>
+      <w:r>
+        <w:t>definitions.copy</w:t>
+      </w:r>
+      <w:proofErr w:type="spellEnd"/>
+      <w:r>
+        <w:t>(</w:t>
+      </w:r>
+      <w:proofErr w:type="gramEnd"/>
+      <w:r>
+        <w:t>deep=True)</w:t>
       </w:r>
     </w:p>
     <w:p>
@@ -7208,8 +7820,37 @@
       <w:pPr>
         <w:pStyle w:val="Code"/>
       </w:pPr>
-      <w:r>
-        <w:t>var_dict = new_col_df.set_index('Variable Name')['Standardized Name'].to_dict()</w:t>
+      <w:proofErr w:type="spellStart"/>
+      <w:r>
+        <w:t>var_dict</w:t>
+      </w:r>
+      <w:proofErr w:type="spellEnd"/>
+      <w:r>
+        <w:t xml:space="preserve"> = </w:t>
+      </w:r>
+      <w:proofErr w:type="spellStart"/>
+      <w:r>
+        <w:t>new_col_df.set_</w:t>
+      </w:r>
+      <w:proofErr w:type="gramStart"/>
+      <w:r>
+        <w:t>index</w:t>
+      </w:r>
+      <w:proofErr w:type="spellEnd"/>
+      <w:r>
+        <w:t>(</w:t>
+      </w:r>
+      <w:proofErr w:type="gramEnd"/>
+      <w:r>
+        <w:t>'Variable Name')['Standardized Name'].</w:t>
+      </w:r>
+      <w:proofErr w:type="spellStart"/>
+      <w:r>
+        <w:t>to_dict</w:t>
+      </w:r>
+      <w:proofErr w:type="spellEnd"/>
+      <w:r>
+        <w:t>()</w:t>
       </w:r>
     </w:p>
     <w:p>
@@ -7229,8 +7870,37 @@
       <w:pPr>
         <w:pStyle w:val="Code"/>
       </w:pPr>
-      <w:r>
-        <w:t>df_init.rename(columns = var_dict, inplace=True)</w:t>
+      <w:proofErr w:type="spellStart"/>
+      <w:r>
+        <w:t>df_</w:t>
+      </w:r>
+      <w:proofErr w:type="gramStart"/>
+      <w:r>
+        <w:t>init.rename</w:t>
+      </w:r>
+      <w:proofErr w:type="spellEnd"/>
+      <w:r>
+        <w:t>(</w:t>
+      </w:r>
+      <w:proofErr w:type="gramEnd"/>
+      <w:r>
+        <w:t xml:space="preserve">columns = </w:t>
+      </w:r>
+      <w:proofErr w:type="spellStart"/>
+      <w:r>
+        <w:t>var_dict</w:t>
+      </w:r>
+      <w:proofErr w:type="spellEnd"/>
+      <w:r>
+        <w:t xml:space="preserve">, </w:t>
+      </w:r>
+      <w:proofErr w:type="spellStart"/>
+      <w:r>
+        <w:t>inplace</w:t>
+      </w:r>
+      <w:proofErr w:type="spellEnd"/>
+      <w:r>
+        <w:t>=True)</w:t>
       </w:r>
     </w:p>
     <w:p>
@@ -7250,16 +7920,26 @@
       <w:pPr>
         <w:pStyle w:val="Code"/>
       </w:pPr>
-      <w:r>
-        <w:t>continuous_columns = []</w:t>
+      <w:proofErr w:type="spellStart"/>
+      <w:r>
+        <w:t>continuous_columns</w:t>
+      </w:r>
+      <w:proofErr w:type="spellEnd"/>
+      <w:r>
+        <w:t xml:space="preserve"> = []</w:t>
       </w:r>
     </w:p>
     <w:p>
       <w:pPr>
         <w:pStyle w:val="Code"/>
       </w:pPr>
-      <w:r>
-        <w:t>unmapped_columns = []</w:t>
+      <w:proofErr w:type="spellStart"/>
+      <w:r>
+        <w:t>unmapped_columns</w:t>
+      </w:r>
+      <w:proofErr w:type="spellEnd"/>
+      <w:r>
+        <w:t xml:space="preserve"> = []</w:t>
       </w:r>
     </w:p>
     <w:p>
@@ -7272,15 +7952,36 @@
         <w:pStyle w:val="Code"/>
       </w:pPr>
       <w:r>
-        <w:t># test and add columns to appropriate list based on stripped column name from var list</w:t>
+        <w:t xml:space="preserve"># test and add columns to appropriate list based on stripped column name from </w:t>
+      </w:r>
+      <w:proofErr w:type="spellStart"/>
+      <w:r>
+        <w:t>var</w:t>
+      </w:r>
+      <w:proofErr w:type="spellEnd"/>
+      <w:r>
+        <w:t xml:space="preserve"> list</w:t>
       </w:r>
     </w:p>
     <w:p>
       <w:pPr>
         <w:pStyle w:val="Code"/>
       </w:pPr>
-      <w:r>
-        <w:t>for column in df_init.columns:</w:t>
+      <w:proofErr w:type="gramStart"/>
+      <w:r>
+        <w:t>for</w:t>
+      </w:r>
+      <w:proofErr w:type="gramEnd"/>
+      <w:r>
+        <w:t xml:space="preserve"> column in </w:t>
+      </w:r>
+      <w:proofErr w:type="spellStart"/>
+      <w:r>
+        <w:t>df_init.columns</w:t>
+      </w:r>
+      <w:proofErr w:type="spellEnd"/>
+      <w:r>
+        <w:t>:</w:t>
       </w:r>
     </w:p>
     <w:p>
@@ -7288,7 +7989,52 @@
         <w:pStyle w:val="Code"/>
       </w:pPr>
       <w:r>
-        <w:t xml:space="preserve">    curr_type = df_var_definitions.loc[df_var_definitions['Standardized Name'].str.strip() == column,'Sub Type']</w:t>
+        <w:t xml:space="preserve">    </w:t>
+      </w:r>
+      <w:proofErr w:type="spellStart"/>
+      <w:r>
+        <w:t>curr_type</w:t>
+      </w:r>
+      <w:proofErr w:type="spellEnd"/>
+      <w:r>
+        <w:t xml:space="preserve"> = </w:t>
+      </w:r>
+      <w:proofErr w:type="spellStart"/>
+      <w:r>
+        <w:t>df_var_</w:t>
+      </w:r>
+      <w:proofErr w:type="gramStart"/>
+      <w:r>
+        <w:t>definitions.loc</w:t>
+      </w:r>
+      <w:proofErr w:type="spellEnd"/>
+      <w:r>
+        <w:t>[</w:t>
+      </w:r>
+      <w:proofErr w:type="spellStart"/>
+      <w:proofErr w:type="gramEnd"/>
+      <w:r>
+        <w:t>df_var_definitions</w:t>
+      </w:r>
+      <w:proofErr w:type="spellEnd"/>
+      <w:r>
+        <w:t>['Standardized Name'].</w:t>
+      </w:r>
+      <w:proofErr w:type="spellStart"/>
+      <w:r>
+        <w:t>str.strip</w:t>
+      </w:r>
+      <w:proofErr w:type="spellEnd"/>
+      <w:r>
+        <w:t xml:space="preserve">() == </w:t>
+      </w:r>
+      <w:proofErr w:type="spellStart"/>
+      <w:r>
+        <w:t>column,'Sub</w:t>
+      </w:r>
+      <w:proofErr w:type="spellEnd"/>
+      <w:r>
+        <w:t xml:space="preserve"> Type']</w:t>
       </w:r>
     </w:p>
     <w:p>
@@ -7301,7 +8047,15 @@
         <w:pStyle w:val="Code"/>
       </w:pPr>
       <w:r>
-        <w:t xml:space="preserve">    try:</w:t>
+        <w:t xml:space="preserve">    </w:t>
+      </w:r>
+      <w:proofErr w:type="gramStart"/>
+      <w:r>
+        <w:t>try</w:t>
+      </w:r>
+      <w:proofErr w:type="gramEnd"/>
+      <w:r>
+        <w:t>:</w:t>
       </w:r>
     </w:p>
     <w:p>
@@ -7309,7 +8063,23 @@
         <w:pStyle w:val="Code"/>
       </w:pPr>
       <w:r>
-        <w:t xml:space="preserve">        if curr_type.size &gt; 0:</w:t>
+        <w:t xml:space="preserve">        </w:t>
+      </w:r>
+      <w:proofErr w:type="gramStart"/>
+      <w:r>
+        <w:t>if</w:t>
+      </w:r>
+      <w:proofErr w:type="gramEnd"/>
+      <w:r>
+        <w:t xml:space="preserve"> </w:t>
+      </w:r>
+      <w:proofErr w:type="spellStart"/>
+      <w:r>
+        <w:t>curr_type.size</w:t>
+      </w:r>
+      <w:proofErr w:type="spellEnd"/>
+      <w:r>
+        <w:t xml:space="preserve"> &gt; 0:</w:t>
       </w:r>
     </w:p>
     <w:p>
@@ -7317,7 +8087,23 @@
         <w:pStyle w:val="Code"/>
       </w:pPr>
       <w:r>
-        <w:t xml:space="preserve">            if curr_type.values[0] == 'Continuous':</w:t>
+        <w:t xml:space="preserve">            </w:t>
+      </w:r>
+      <w:proofErr w:type="gramStart"/>
+      <w:r>
+        <w:t>if</w:t>
+      </w:r>
+      <w:proofErr w:type="gramEnd"/>
+      <w:r>
+        <w:t xml:space="preserve"> </w:t>
+      </w:r>
+      <w:proofErr w:type="spellStart"/>
+      <w:r>
+        <w:t>curr_type.values</w:t>
+      </w:r>
+      <w:proofErr w:type="spellEnd"/>
+      <w:r>
+        <w:t>[0] == 'Continuous':</w:t>
       </w:r>
     </w:p>
     <w:p>
@@ -7325,7 +8111,23 @@
         <w:pStyle w:val="Code"/>
       </w:pPr>
       <w:r>
-        <w:t xml:space="preserve">                continuous_columns.append(column)</w:t>
+        <w:t xml:space="preserve">                </w:t>
+      </w:r>
+      <w:proofErr w:type="spellStart"/>
+      <w:r>
+        <w:t>continuous_</w:t>
+      </w:r>
+      <w:proofErr w:type="gramStart"/>
+      <w:r>
+        <w:t>columns.append</w:t>
+      </w:r>
+      <w:proofErr w:type="spellEnd"/>
+      <w:r>
+        <w:t>(</w:t>
+      </w:r>
+      <w:proofErr w:type="gramEnd"/>
+      <w:r>
+        <w:t>column)</w:t>
       </w:r>
     </w:p>
     <w:p>
@@ -7341,7 +8143,15 @@
         <w:pStyle w:val="Code"/>
       </w:pPr>
       <w:r>
-        <w:t xml:space="preserve">        else:</w:t>
+        <w:t xml:space="preserve">        </w:t>
+      </w:r>
+      <w:proofErr w:type="gramStart"/>
+      <w:r>
+        <w:t>else</w:t>
+      </w:r>
+      <w:proofErr w:type="gramEnd"/>
+      <w:r>
+        <w:t>:</w:t>
       </w:r>
     </w:p>
     <w:p>
@@ -7349,7 +8159,23 @@
         <w:pStyle w:val="Code"/>
       </w:pPr>
       <w:r>
-        <w:t xml:space="preserve">            unmapped_columns.append(column)</w:t>
+        <w:t xml:space="preserve">            </w:t>
+      </w:r>
+      <w:proofErr w:type="spellStart"/>
+      <w:r>
+        <w:t>unmapped_</w:t>
+      </w:r>
+      <w:proofErr w:type="gramStart"/>
+      <w:r>
+        <w:t>columns.append</w:t>
+      </w:r>
+      <w:proofErr w:type="spellEnd"/>
+      <w:r>
+        <w:t>(</w:t>
+      </w:r>
+      <w:proofErr w:type="gramEnd"/>
+      <w:r>
+        <w:t>column)</w:t>
       </w:r>
     </w:p>
     <w:p>
@@ -7365,8 +8191,15 @@
         <w:pStyle w:val="Code"/>
       </w:pPr>
       <w:r>
-        <w:lastRenderedPageBreak/>
-        <w:t xml:space="preserve">    except:</w:t>
+        <w:t xml:space="preserve">    </w:t>
+      </w:r>
+      <w:proofErr w:type="gramStart"/>
+      <w:r>
+        <w:t>except</w:t>
+      </w:r>
+      <w:proofErr w:type="gramEnd"/>
+      <w:r>
+        <w:t>:</w:t>
       </w:r>
     </w:p>
     <w:p>
@@ -7374,7 +8207,15 @@
         <w:pStyle w:val="Code"/>
       </w:pPr>
       <w:r>
-        <w:t xml:space="preserve">        print('something went wrong')</w:t>
+        <w:t xml:space="preserve">        </w:t>
+      </w:r>
+      <w:proofErr w:type="gramStart"/>
+      <w:r>
+        <w:t>print(</w:t>
+      </w:r>
+      <w:proofErr w:type="gramEnd"/>
+      <w:r>
+        <w:t>'something went wrong')</w:t>
       </w:r>
     </w:p>
     <w:p>
@@ -7387,15 +8228,49 @@
         <w:pStyle w:val="Code"/>
       </w:pPr>
       <w:r>
-        <w:t># display type and number of continuous colunns found</w:t>
+        <w:t xml:space="preserve"># </w:t>
+      </w:r>
+      <w:proofErr w:type="gramStart"/>
+      <w:r>
+        <w:t>display</w:t>
+      </w:r>
+      <w:proofErr w:type="gramEnd"/>
+      <w:r>
+        <w:t xml:space="preserve"> type and number of continuous </w:t>
+      </w:r>
+      <w:proofErr w:type="spellStart"/>
+      <w:r>
+        <w:t>colunns</w:t>
+      </w:r>
+      <w:proofErr w:type="spellEnd"/>
+      <w:r>
+        <w:t xml:space="preserve"> found</w:t>
       </w:r>
     </w:p>
     <w:p>
       <w:pPr>
         <w:pStyle w:val="Code"/>
       </w:pPr>
-      <w:r>
-        <w:t>df_init[continuous_columns].info()</w:t>
+      <w:proofErr w:type="spellStart"/>
+      <w:r>
+        <w:t>df_</w:t>
+      </w:r>
+      <w:proofErr w:type="gramStart"/>
+      <w:r>
+        <w:t>init</w:t>
+      </w:r>
+      <w:proofErr w:type="spellEnd"/>
+      <w:r>
+        <w:t>[</w:t>
+      </w:r>
+      <w:proofErr w:type="spellStart"/>
+      <w:proofErr w:type="gramEnd"/>
+      <w:r>
+        <w:t>continuous_columns</w:t>
+      </w:r>
+      <w:proofErr w:type="spellEnd"/>
+      <w:r>
+        <w:t>].info()</w:t>
       </w:r>
     </w:p>
     <w:p>
@@ -7453,15 +8328,36 @@
         <w:pStyle w:val="Code"/>
       </w:pPr>
       <w:r>
-        <w:t>&lt;class 'pandas.core.frame.DataFrame'&gt;</w:t>
+        <w:t>&lt;</w:t>
+      </w:r>
+      <w:proofErr w:type="gramStart"/>
+      <w:r>
+        <w:t>class</w:t>
+      </w:r>
+      <w:proofErr w:type="gramEnd"/>
+      <w:r>
+        <w:t xml:space="preserve"> '</w:t>
+      </w:r>
+      <w:proofErr w:type="spellStart"/>
+      <w:r>
+        <w:t>pandas.core.frame.DataFrame</w:t>
+      </w:r>
+      <w:proofErr w:type="spellEnd"/>
+      <w:r>
+        <w:t>'&gt;</w:t>
       </w:r>
     </w:p>
     <w:p>
       <w:pPr>
         <w:pStyle w:val="Code"/>
       </w:pPr>
-      <w:r>
-        <w:t>RangeIndex: 10000 entries, 0 to 9999</w:t>
+      <w:proofErr w:type="spellStart"/>
+      <w:r>
+        <w:t>RangeIndex</w:t>
+      </w:r>
+      <w:proofErr w:type="spellEnd"/>
+      <w:r>
+        <w:t>: 10000 entries, 0 to 9999</w:t>
       </w:r>
     </w:p>
     <w:p>
@@ -7477,8 +8373,18 @@
         <w:pStyle w:val="Code"/>
       </w:pPr>
       <w:r>
-        <w:t>#   Column              Non-Null Count  Dtype</w:t>
-      </w:r>
+        <w:t xml:space="preserve">#   Column              Non-Null </w:t>
+      </w:r>
+      <w:proofErr w:type="gramStart"/>
+      <w:r>
+        <w:t xml:space="preserve">Count  </w:t>
+      </w:r>
+      <w:proofErr w:type="spellStart"/>
+      <w:r>
+        <w:t>Dtype</w:t>
+      </w:r>
+      <w:proofErr w:type="spellEnd"/>
+      <w:proofErr w:type="gramEnd"/>
     </w:p>
     <w:p>
       <w:pPr>
@@ -7493,79 +8399,175 @@
         <w:pStyle w:val="Code"/>
       </w:pPr>
       <w:r>
-        <w:t>0   lat                 10000 non-null  float64</w:t>
-      </w:r>
+        <w:t xml:space="preserve">0   </w:t>
+      </w:r>
+      <w:proofErr w:type="spellStart"/>
+      <w:r>
+        <w:t>lat</w:t>
+      </w:r>
+      <w:proofErr w:type="spellEnd"/>
+      <w:r>
+        <w:t xml:space="preserve">                 10000 non-</w:t>
+      </w:r>
+      <w:proofErr w:type="gramStart"/>
+      <w:r>
+        <w:t>null  float64</w:t>
+      </w:r>
+      <w:proofErr w:type="gramEnd"/>
     </w:p>
     <w:p>
       <w:pPr>
         <w:pStyle w:val="Code"/>
       </w:pPr>
       <w:r>
-        <w:t>1   lng                 10000 non-null  float64</w:t>
-      </w:r>
+        <w:lastRenderedPageBreak/>
+        <w:t xml:space="preserve">1   </w:t>
+      </w:r>
+      <w:proofErr w:type="spellStart"/>
+      <w:r>
+        <w:t>lng</w:t>
+      </w:r>
+      <w:proofErr w:type="spellEnd"/>
+      <w:r>
+        <w:t xml:space="preserve">                 10000 non-</w:t>
+      </w:r>
+      <w:proofErr w:type="gramStart"/>
+      <w:r>
+        <w:t>null  float64</w:t>
+      </w:r>
+      <w:proofErr w:type="gramEnd"/>
     </w:p>
     <w:p>
       <w:pPr>
         <w:pStyle w:val="Code"/>
       </w:pPr>
       <w:r>
-        <w:t>2   age                 10000 non-null  int64</w:t>
-      </w:r>
+        <w:t>2   age                 10000 non-</w:t>
+      </w:r>
+      <w:proofErr w:type="gramStart"/>
+      <w:r>
+        <w:t>null  int64</w:t>
+      </w:r>
+      <w:proofErr w:type="gramEnd"/>
     </w:p>
     <w:p>
       <w:pPr>
         <w:pStyle w:val="Code"/>
       </w:pPr>
       <w:r>
-        <w:t>3   income              10000 non-null  float64</w:t>
-      </w:r>
+        <w:t>3   income              10000 non-</w:t>
+      </w:r>
+      <w:proofErr w:type="gramStart"/>
+      <w:r>
+        <w:t>null  float64</w:t>
+      </w:r>
+      <w:proofErr w:type="gramEnd"/>
     </w:p>
     <w:p>
       <w:pPr>
         <w:pStyle w:val="Code"/>
       </w:pPr>
       <w:r>
-        <w:t>4   vit_d_levels        10000 non-null  float64</w:t>
-      </w:r>
+        <w:t xml:space="preserve">4   </w:t>
+      </w:r>
+      <w:proofErr w:type="spellStart"/>
+      <w:r>
+        <w:t>vit_d_levels</w:t>
+      </w:r>
+      <w:proofErr w:type="spellEnd"/>
+      <w:r>
+        <w:t xml:space="preserve">        10000 non-</w:t>
+      </w:r>
+      <w:proofErr w:type="gramStart"/>
+      <w:r>
+        <w:t>null  float64</w:t>
+      </w:r>
+      <w:proofErr w:type="gramEnd"/>
     </w:p>
     <w:p>
       <w:pPr>
         <w:pStyle w:val="Code"/>
       </w:pPr>
       <w:r>
-        <w:t>5   initial_days        10000 non-null  float64</w:t>
-      </w:r>
+        <w:t xml:space="preserve">5   </w:t>
+      </w:r>
+      <w:proofErr w:type="spellStart"/>
+      <w:r>
+        <w:t>initial_days</w:t>
+      </w:r>
+      <w:proofErr w:type="spellEnd"/>
+      <w:r>
+        <w:t xml:space="preserve">        10000 non-</w:t>
+      </w:r>
+      <w:proofErr w:type="gramStart"/>
+      <w:r>
+        <w:t>null  float64</w:t>
+      </w:r>
+      <w:proofErr w:type="gramEnd"/>
     </w:p>
     <w:p>
       <w:pPr>
         <w:pStyle w:val="Code"/>
       </w:pPr>
       <w:r>
-        <w:t>6   total_charge        10000 non-null  float64</w:t>
-      </w:r>
+        <w:t>6   total_charge        10000 non-</w:t>
+      </w:r>
+      <w:proofErr w:type="gramStart"/>
+      <w:r>
+        <w:t>null  float64</w:t>
+      </w:r>
+      <w:proofErr w:type="gramEnd"/>
     </w:p>
     <w:p>
       <w:pPr>
         <w:pStyle w:val="Code"/>
       </w:pPr>
       <w:r>
-        <w:t>7   additional_charges  10000 non-null  float64</w:t>
+        <w:t xml:space="preserve">7   </w:t>
+      </w:r>
+      <w:proofErr w:type="spellStart"/>
+      <w:r>
+        <w:t>additional_</w:t>
+      </w:r>
+      <w:proofErr w:type="gramStart"/>
+      <w:r>
+        <w:t>charges</w:t>
+      </w:r>
+      <w:proofErr w:type="spellEnd"/>
+      <w:r>
+        <w:t xml:space="preserve">  10000</w:t>
+      </w:r>
+      <w:proofErr w:type="gramEnd"/>
+      <w:r>
+        <w:t xml:space="preserve"> non-null  float64</w:t>
       </w:r>
     </w:p>
     <w:p>
       <w:pPr>
         <w:pStyle w:val="Code"/>
       </w:pPr>
-      <w:r>
-        <w:t>dtypes: float64(7), int64(1)</w:t>
+      <w:proofErr w:type="spellStart"/>
+      <w:proofErr w:type="gramStart"/>
+      <w:r>
+        <w:t>dtypes</w:t>
+      </w:r>
+      <w:proofErr w:type="spellEnd"/>
+      <w:proofErr w:type="gramEnd"/>
+      <w:r>
+        <w:t>: float64(7), int64(1)</w:t>
       </w:r>
     </w:p>
     <w:p>
       <w:pPr>
         <w:pStyle w:val="Code"/>
       </w:pPr>
-      <w:r>
-        <w:t>memory usage: 625.1 KB</w:t>
+      <w:proofErr w:type="gramStart"/>
+      <w:r>
+        <w:t>memory</w:t>
+      </w:r>
+      <w:proofErr w:type="gramEnd"/>
+      <w:r>
+        <w:t xml:space="preserve"> usage: 625.1 KB</w:t>
       </w:r>
     </w:p>
     <w:p>
@@ -7625,6 +8627,7 @@
           </w:tcPr>
           <w:p>
             <w:pPr>
+              <w:pStyle w:val="NoSpacing"/>
               <w:rPr>
                 <w:b/>
                 <w:shd w:val="clear" w:color="auto" w:fill="FFFFFF"/>
@@ -7647,6 +8650,7 @@
           </w:tcPr>
           <w:p>
             <w:pPr>
+              <w:pStyle w:val="NoSpacing"/>
               <w:rPr>
                 <w:b/>
                 <w:shd w:val="clear" w:color="auto" w:fill="FFFFFF"/>
@@ -7669,6 +8673,7 @@
           </w:tcPr>
           <w:p>
             <w:pPr>
+              <w:pStyle w:val="NoSpacing"/>
               <w:rPr>
                 <w:b/>
                 <w:shd w:val="clear" w:color="auto" w:fill="FFFFFF"/>
@@ -7691,6 +8696,7 @@
           </w:tcPr>
           <w:p>
             <w:pPr>
+              <w:pStyle w:val="NoSpacing"/>
               <w:rPr>
                 <w:b/>
                 <w:shd w:val="clear" w:color="auto" w:fill="FFFFFF"/>
@@ -7718,16 +8724,19 @@
           </w:tcPr>
           <w:p>
             <w:pPr>
+              <w:pStyle w:val="NoSpacing"/>
               <w:rPr>
                 <w:shd w:val="clear" w:color="auto" w:fill="FFFFFF"/>
               </w:rPr>
             </w:pPr>
+            <w:proofErr w:type="spellStart"/>
             <w:r>
               <w:rPr>
                 <w:shd w:val="clear" w:color="auto" w:fill="FFFFFF"/>
               </w:rPr>
               <w:t>Lat</w:t>
             </w:r>
+            <w:proofErr w:type="spellEnd"/>
           </w:p>
         </w:tc>
         <w:tc>
@@ -7738,16 +8747,19 @@
           </w:tcPr>
           <w:p>
             <w:pPr>
+              <w:pStyle w:val="NoSpacing"/>
               <w:rPr>
                 <w:shd w:val="clear" w:color="auto" w:fill="FFFFFF"/>
               </w:rPr>
             </w:pPr>
+            <w:proofErr w:type="spellStart"/>
             <w:r>
               <w:rPr>
                 <w:shd w:val="clear" w:color="auto" w:fill="FFFFFF"/>
               </w:rPr>
               <w:t>lat</w:t>
             </w:r>
+            <w:proofErr w:type="spellEnd"/>
           </w:p>
         </w:tc>
         <w:tc>
@@ -7758,6 +8770,7 @@
           </w:tcPr>
           <w:p>
             <w:pPr>
+              <w:pStyle w:val="NoSpacing"/>
               <w:rPr>
                 <w:shd w:val="clear" w:color="auto" w:fill="FFFFFF"/>
               </w:rPr>
@@ -7768,8 +8781,6 @@
               </w:rPr>
               <w:t>Quantitative</w:t>
             </w:r>
-            <w:bookmarkStart w:id="8" w:name="_GoBack"/>
-            <w:bookmarkEnd w:id="8"/>
           </w:p>
         </w:tc>
         <w:tc>
@@ -7780,6 +8791,7 @@
           </w:tcPr>
           <w:p>
             <w:pPr>
+              <w:pStyle w:val="NoSpacing"/>
               <w:rPr>
                 <w:shd w:val="clear" w:color="auto" w:fill="FFFFFF"/>
               </w:rPr>
@@ -7805,16 +8817,19 @@
           </w:tcPr>
           <w:p>
             <w:pPr>
+              <w:pStyle w:val="NoSpacing"/>
               <w:rPr>
                 <w:shd w:val="clear" w:color="auto" w:fill="FFFFFF"/>
               </w:rPr>
             </w:pPr>
+            <w:proofErr w:type="spellStart"/>
             <w:r>
               <w:rPr>
                 <w:shd w:val="clear" w:color="auto" w:fill="FFFFFF"/>
               </w:rPr>
               <w:t>Lng</w:t>
             </w:r>
+            <w:proofErr w:type="spellEnd"/>
           </w:p>
         </w:tc>
         <w:tc>
@@ -7825,16 +8840,19 @@
           </w:tcPr>
           <w:p>
             <w:pPr>
+              <w:pStyle w:val="NoSpacing"/>
               <w:rPr>
                 <w:shd w:val="clear" w:color="auto" w:fill="FFFFFF"/>
               </w:rPr>
             </w:pPr>
+            <w:proofErr w:type="spellStart"/>
             <w:r>
               <w:rPr>
                 <w:shd w:val="clear" w:color="auto" w:fill="FFFFFF"/>
               </w:rPr>
               <w:t>lng</w:t>
             </w:r>
+            <w:proofErr w:type="spellEnd"/>
           </w:p>
         </w:tc>
         <w:tc>
@@ -7845,6 +8863,7 @@
           </w:tcPr>
           <w:p>
             <w:pPr>
+              <w:pStyle w:val="NoSpacing"/>
               <w:rPr>
                 <w:shd w:val="clear" w:color="auto" w:fill="FFFFFF"/>
               </w:rPr>
@@ -7865,6 +8884,7 @@
           </w:tcPr>
           <w:p>
             <w:pPr>
+              <w:pStyle w:val="NoSpacing"/>
               <w:rPr>
                 <w:shd w:val="clear" w:color="auto" w:fill="FFFFFF"/>
               </w:rPr>
@@ -7890,6 +8910,7 @@
           </w:tcPr>
           <w:p>
             <w:pPr>
+              <w:pStyle w:val="NoSpacing"/>
               <w:rPr>
                 <w:shd w:val="clear" w:color="auto" w:fill="FFFFFF"/>
               </w:rPr>
@@ -7910,6 +8931,7 @@
           </w:tcPr>
           <w:p>
             <w:pPr>
+              <w:pStyle w:val="NoSpacing"/>
               <w:rPr>
                 <w:shd w:val="clear" w:color="auto" w:fill="FFFFFF"/>
               </w:rPr>
@@ -7930,6 +8952,7 @@
           </w:tcPr>
           <w:p>
             <w:pPr>
+              <w:pStyle w:val="NoSpacing"/>
               <w:rPr>
                 <w:shd w:val="clear" w:color="auto" w:fill="FFFFFF"/>
               </w:rPr>
@@ -7950,6 +8973,7 @@
           </w:tcPr>
           <w:p>
             <w:pPr>
+              <w:pStyle w:val="NoSpacing"/>
               <w:rPr>
                 <w:shd w:val="clear" w:color="auto" w:fill="FFFFFF"/>
               </w:rPr>
@@ -7975,6 +8999,7 @@
           </w:tcPr>
           <w:p>
             <w:pPr>
+              <w:pStyle w:val="NoSpacing"/>
               <w:rPr>
                 <w:shd w:val="clear" w:color="auto" w:fill="FFFFFF"/>
               </w:rPr>
@@ -7995,6 +9020,7 @@
           </w:tcPr>
           <w:p>
             <w:pPr>
+              <w:pStyle w:val="NoSpacing"/>
               <w:rPr>
                 <w:shd w:val="clear" w:color="auto" w:fill="FFFFFF"/>
               </w:rPr>
@@ -8015,6 +9041,7 @@
           </w:tcPr>
           <w:p>
             <w:pPr>
+              <w:pStyle w:val="NoSpacing"/>
               <w:rPr>
                 <w:shd w:val="clear" w:color="auto" w:fill="FFFFFF"/>
               </w:rPr>
@@ -8035,6 +9062,7 @@
           </w:tcPr>
           <w:p>
             <w:pPr>
+              <w:pStyle w:val="NoSpacing"/>
               <w:rPr>
                 <w:shd w:val="clear" w:color="auto" w:fill="FFFFFF"/>
               </w:rPr>
@@ -8060,16 +9088,19 @@
           </w:tcPr>
           <w:p>
             <w:pPr>
+              <w:pStyle w:val="NoSpacing"/>
               <w:rPr>
                 <w:shd w:val="clear" w:color="auto" w:fill="FFFFFF"/>
               </w:rPr>
             </w:pPr>
+            <w:proofErr w:type="spellStart"/>
             <w:r>
               <w:rPr>
                 <w:shd w:val="clear" w:color="auto" w:fill="FFFFFF"/>
               </w:rPr>
               <w:t>VitD_levels</w:t>
             </w:r>
+            <w:proofErr w:type="spellEnd"/>
           </w:p>
         </w:tc>
         <w:tc>
@@ -8080,16 +9111,19 @@
           </w:tcPr>
           <w:p>
             <w:pPr>
+              <w:pStyle w:val="NoSpacing"/>
               <w:rPr>
                 <w:shd w:val="clear" w:color="auto" w:fill="FFFFFF"/>
               </w:rPr>
             </w:pPr>
+            <w:proofErr w:type="spellStart"/>
             <w:r>
               <w:rPr>
                 <w:shd w:val="clear" w:color="auto" w:fill="FFFFFF"/>
               </w:rPr>
               <w:t>vit_d_levels</w:t>
             </w:r>
+            <w:proofErr w:type="spellEnd"/>
           </w:p>
         </w:tc>
         <w:tc>
@@ -8100,6 +9134,7 @@
           </w:tcPr>
           <w:p>
             <w:pPr>
+              <w:pStyle w:val="NoSpacing"/>
               <w:rPr>
                 <w:shd w:val="clear" w:color="auto" w:fill="FFFFFF"/>
               </w:rPr>
@@ -8120,6 +9155,7 @@
           </w:tcPr>
           <w:p>
             <w:pPr>
+              <w:pStyle w:val="NoSpacing"/>
               <w:rPr>
                 <w:shd w:val="clear" w:color="auto" w:fill="FFFFFF"/>
               </w:rPr>
@@ -8145,16 +9181,19 @@
           </w:tcPr>
           <w:p>
             <w:pPr>
+              <w:pStyle w:val="NoSpacing"/>
               <w:rPr>
                 <w:shd w:val="clear" w:color="auto" w:fill="FFFFFF"/>
               </w:rPr>
             </w:pPr>
+            <w:proofErr w:type="spellStart"/>
             <w:r>
               <w:rPr>
                 <w:shd w:val="clear" w:color="auto" w:fill="FFFFFF"/>
               </w:rPr>
               <w:t>Initial_days</w:t>
             </w:r>
+            <w:proofErr w:type="spellEnd"/>
           </w:p>
         </w:tc>
         <w:tc>
@@ -8165,16 +9204,19 @@
           </w:tcPr>
           <w:p>
             <w:pPr>
+              <w:pStyle w:val="NoSpacing"/>
               <w:rPr>
                 <w:shd w:val="clear" w:color="auto" w:fill="FFFFFF"/>
               </w:rPr>
             </w:pPr>
+            <w:proofErr w:type="spellStart"/>
             <w:r>
               <w:rPr>
                 <w:shd w:val="clear" w:color="auto" w:fill="FFFFFF"/>
               </w:rPr>
               <w:t>initial_days</w:t>
             </w:r>
+            <w:proofErr w:type="spellEnd"/>
           </w:p>
         </w:tc>
         <w:tc>
@@ -8185,6 +9227,7 @@
           </w:tcPr>
           <w:p>
             <w:pPr>
+              <w:pStyle w:val="NoSpacing"/>
               <w:rPr>
                 <w:shd w:val="clear" w:color="auto" w:fill="FFFFFF"/>
               </w:rPr>
@@ -8205,6 +9248,7 @@
           </w:tcPr>
           <w:p>
             <w:pPr>
+              <w:pStyle w:val="NoSpacing"/>
               <w:rPr>
                 <w:shd w:val="clear" w:color="auto" w:fill="FFFFFF"/>
               </w:rPr>
@@ -8230,17 +9274,19 @@
           </w:tcPr>
           <w:p>
             <w:pPr>
+              <w:pStyle w:val="NoSpacing"/>
               <w:rPr>
                 <w:shd w:val="clear" w:color="auto" w:fill="FFFFFF"/>
               </w:rPr>
             </w:pPr>
-            <w:r>
-              <w:rPr>
-                <w:shd w:val="clear" w:color="auto" w:fill="FFFFFF"/>
-              </w:rPr>
-              <w:lastRenderedPageBreak/>
+            <w:proofErr w:type="spellStart"/>
+            <w:r>
+              <w:rPr>
+                <w:shd w:val="clear" w:color="auto" w:fill="FFFFFF"/>
+              </w:rPr>
               <w:t>TotalCharge</w:t>
             </w:r>
+            <w:proofErr w:type="spellEnd"/>
           </w:p>
         </w:tc>
         <w:tc>
@@ -8251,6 +9297,7 @@
           </w:tcPr>
           <w:p>
             <w:pPr>
+              <w:pStyle w:val="NoSpacing"/>
               <w:rPr>
                 <w:shd w:val="clear" w:color="auto" w:fill="FFFFFF"/>
               </w:rPr>
@@ -8271,6 +9318,7 @@
           </w:tcPr>
           <w:p>
             <w:pPr>
+              <w:pStyle w:val="NoSpacing"/>
               <w:rPr>
                 <w:shd w:val="clear" w:color="auto" w:fill="FFFFFF"/>
               </w:rPr>
@@ -8291,6 +9339,7 @@
           </w:tcPr>
           <w:p>
             <w:pPr>
+              <w:pStyle w:val="NoSpacing"/>
               <w:rPr>
                 <w:shd w:val="clear" w:color="auto" w:fill="FFFFFF"/>
               </w:rPr>
@@ -8316,16 +9365,19 @@
           </w:tcPr>
           <w:p>
             <w:pPr>
+              <w:pStyle w:val="NoSpacing"/>
               <w:rPr>
                 <w:shd w:val="clear" w:color="auto" w:fill="FFFFFF"/>
               </w:rPr>
             </w:pPr>
+            <w:proofErr w:type="spellStart"/>
             <w:r>
               <w:rPr>
                 <w:shd w:val="clear" w:color="auto" w:fill="FFFFFF"/>
               </w:rPr>
               <w:t>Additional_charges</w:t>
             </w:r>
+            <w:proofErr w:type="spellEnd"/>
           </w:p>
         </w:tc>
         <w:tc>
@@ -8336,16 +9388,19 @@
           </w:tcPr>
           <w:p>
             <w:pPr>
+              <w:pStyle w:val="NoSpacing"/>
               <w:rPr>
                 <w:shd w:val="clear" w:color="auto" w:fill="FFFFFF"/>
               </w:rPr>
             </w:pPr>
+            <w:proofErr w:type="spellStart"/>
             <w:r>
               <w:rPr>
                 <w:shd w:val="clear" w:color="auto" w:fill="FFFFFF"/>
               </w:rPr>
               <w:t>additional_charges</w:t>
             </w:r>
+            <w:proofErr w:type="spellEnd"/>
           </w:p>
         </w:tc>
         <w:tc>
@@ -8356,6 +9411,7 @@
           </w:tcPr>
           <w:p>
             <w:pPr>
+              <w:pStyle w:val="NoSpacing"/>
               <w:rPr>
                 <w:shd w:val="clear" w:color="auto" w:fill="FFFFFF"/>
               </w:rPr>
@@ -8376,6 +9432,7 @@
           </w:tcPr>
           <w:p>
             <w:pPr>
+              <w:pStyle w:val="NoSpacing"/>
               <w:rPr>
                 <w:shd w:val="clear" w:color="auto" w:fill="FFFFFF"/>
               </w:rPr>
@@ -8421,6 +9478,7 @@
         <w:pStyle w:val="Heading1"/>
       </w:pPr>
       <w:r>
+        <w:lastRenderedPageBreak/>
         <w:t xml:space="preserve"> </w:t>
       </w:r>
       <w:bookmarkStart w:id="10" w:name="_Toc146373249"/>
@@ -8536,6 +9594,7 @@
                 <w:szCs w:val="20"/>
               </w:rPr>
             </w:pPr>
+            <w:proofErr w:type="spellStart"/>
             <w:r>
               <w:rPr>
                 <w:rFonts w:ascii="Segoe UI" w:hAnsi="Segoe UI" w:cs="Segoe UI"/>
@@ -8547,6 +9606,7 @@
               </w:rPr>
               <w:t>lat</w:t>
             </w:r>
+            <w:proofErr w:type="spellEnd"/>
           </w:p>
         </w:tc>
         <w:tc>
@@ -8576,6 +9636,7 @@
                 <w:szCs w:val="20"/>
               </w:rPr>
             </w:pPr>
+            <w:proofErr w:type="spellStart"/>
             <w:r>
               <w:rPr>
                 <w:rFonts w:ascii="Segoe UI" w:hAnsi="Segoe UI" w:cs="Segoe UI"/>
@@ -8587,6 +9648,7 @@
               </w:rPr>
               <w:t>lng</w:t>
             </w:r>
+            <w:proofErr w:type="spellEnd"/>
           </w:p>
         </w:tc>
         <w:tc>
@@ -8696,6 +9758,7 @@
                 <w:szCs w:val="20"/>
               </w:rPr>
             </w:pPr>
+            <w:proofErr w:type="spellStart"/>
             <w:r>
               <w:rPr>
                 <w:rFonts w:ascii="Segoe UI" w:hAnsi="Segoe UI" w:cs="Segoe UI"/>
@@ -8707,6 +9770,7 @@
               </w:rPr>
               <w:t>vit_d_levels</w:t>
             </w:r>
+            <w:proofErr w:type="spellEnd"/>
           </w:p>
         </w:tc>
         <w:tc>
@@ -8736,6 +9800,7 @@
                 <w:szCs w:val="20"/>
               </w:rPr>
             </w:pPr>
+            <w:proofErr w:type="spellStart"/>
             <w:r>
               <w:rPr>
                 <w:rFonts w:ascii="Segoe UI" w:hAnsi="Segoe UI" w:cs="Segoe UI"/>
@@ -8747,6 +9812,7 @@
               </w:rPr>
               <w:t>initial_days</w:t>
             </w:r>
+            <w:proofErr w:type="spellEnd"/>
           </w:p>
         </w:tc>
         <w:tc>
@@ -8816,6 +9882,7 @@
                 <w:szCs w:val="20"/>
               </w:rPr>
             </w:pPr>
+            <w:proofErr w:type="spellStart"/>
             <w:r>
               <w:rPr>
                 <w:rFonts w:ascii="Segoe UI" w:hAnsi="Segoe UI" w:cs="Segoe UI"/>
@@ -8827,6 +9894,7 @@
               </w:rPr>
               <w:t>additional_charges</w:t>
             </w:r>
+            <w:proofErr w:type="spellEnd"/>
           </w:p>
         </w:tc>
       </w:tr>
@@ -11510,7 +12578,6 @@
       </w:pPr>
       <w:bookmarkStart w:id="12" w:name="_Toc146373251"/>
       <w:r>
-        <w:lastRenderedPageBreak/>
         <w:t>Identify the total number of principal components</w:t>
       </w:r>
       <w:bookmarkEnd w:id="12"/>
@@ -11611,6 +12678,7 @@
         <w:rPr>
           <w:noProof/>
         </w:rPr>
+        <w:lastRenderedPageBreak/>
         <w:drawing>
           <wp:inline distT="0" distB="0" distL="0" distR="0" wp14:anchorId="6684046F" wp14:editId="71AB0225">
             <wp:extent cx="5270500" cy="3950970"/>
@@ -11688,16 +12756,52 @@
       <w:pPr>
         <w:pStyle w:val="Code"/>
       </w:pPr>
-      <w:r>
-        <w:t>eigen_np_array = np.array(eigenvalues)</w:t>
+      <w:proofErr w:type="spellStart"/>
+      <w:r>
+        <w:t>eigen_np_array</w:t>
+      </w:r>
+      <w:proofErr w:type="spellEnd"/>
+      <w:r>
+        <w:t xml:space="preserve"> = </w:t>
+      </w:r>
+      <w:proofErr w:type="spellStart"/>
+      <w:proofErr w:type="gramStart"/>
+      <w:r>
+        <w:t>np.array</w:t>
+      </w:r>
+      <w:proofErr w:type="spellEnd"/>
+      <w:r>
+        <w:t>(</w:t>
+      </w:r>
+      <w:proofErr w:type="gramEnd"/>
+      <w:r>
+        <w:t>eigenvalues)</w:t>
       </w:r>
     </w:p>
     <w:p>
       <w:pPr>
         <w:pStyle w:val="Code"/>
       </w:pPr>
-      <w:r>
-        <w:t>eigen_np_array[eigen_np_array &gt;= 1]</w:t>
+      <w:proofErr w:type="spellStart"/>
+      <w:r>
+        <w:t>eigen_np_</w:t>
+      </w:r>
+      <w:proofErr w:type="gramStart"/>
+      <w:r>
+        <w:t>array</w:t>
+      </w:r>
+      <w:proofErr w:type="spellEnd"/>
+      <w:r>
+        <w:t>[</w:t>
+      </w:r>
+      <w:proofErr w:type="spellStart"/>
+      <w:proofErr w:type="gramEnd"/>
+      <w:r>
+        <w:t>eigen_np_array</w:t>
+      </w:r>
+      <w:proofErr w:type="spellEnd"/>
+      <w:r>
+        <w:t xml:space="preserve"> &gt;= 1]</w:t>
       </w:r>
     </w:p>
     <w:p>
@@ -11720,8 +12824,15 @@
         <w:pStyle w:val="Code"/>
       </w:pPr>
       <w:r>
-        <w:lastRenderedPageBreak/>
-        <w:t>[1.9922474 , 1.71333875, 1.11332099, 1.0121942 ]</w:t>
+        <w:t>[</w:t>
+      </w:r>
+      <w:proofErr w:type="gramStart"/>
+      <w:r>
+        <w:t>1.9922474 ,</w:t>
+      </w:r>
+      <w:proofErr w:type="gramEnd"/>
+      <w:r>
+        <w:t xml:space="preserve"> 1.71333875, 1.11332099, 1.0121942 ]</w:t>
       </w:r>
     </w:p>
     <w:p>
@@ -11771,6 +12882,7 @@
       </w:pPr>
       <w:bookmarkStart w:id="13" w:name="_Toc146373252"/>
       <w:r>
+        <w:lastRenderedPageBreak/>
         <w:t>Identify variance of each principal component</w:t>
       </w:r>
       <w:bookmarkEnd w:id="13"/>
@@ -12814,8 +13926,21 @@
       <w:pPr>
         <w:pStyle w:val="Code"/>
       </w:pPr>
-      <w:r>
-        <w:t>explained_variance_df.transpose()['Variance Ratio'][0:4].sum()</w:t>
+      <w:proofErr w:type="spellStart"/>
+      <w:r>
+        <w:t>explained_variance_</w:t>
+      </w:r>
+      <w:proofErr w:type="gramStart"/>
+      <w:r>
+        <w:t>df.transpose</w:t>
+      </w:r>
+      <w:proofErr w:type="spellEnd"/>
+      <w:r>
+        <w:t>(</w:t>
+      </w:r>
+      <w:proofErr w:type="gramEnd"/>
+      <w:r>
+        <w:t>)['Variance Ratio'][0:4].sum()</w:t>
       </w:r>
     </w:p>
     <w:p>
@@ -12839,11 +13964,27 @@
       <w:r>
         <w:t xml:space="preserve">We also verified this value in code using the </w:t>
       </w:r>
+      <w:proofErr w:type="spellStart"/>
+      <w:proofErr w:type="gramStart"/>
       <w:r>
         <w:rPr>
           <w:rStyle w:val="CodeChar"/>
         </w:rPr>
-        <w:t>cumsum()</w:t>
+        <w:t>cumsum</w:t>
+      </w:r>
+      <w:proofErr w:type="spellEnd"/>
+      <w:r>
+        <w:rPr>
+          <w:rStyle w:val="CodeChar"/>
+        </w:rPr>
+        <w:t>(</w:t>
+      </w:r>
+      <w:proofErr w:type="gramEnd"/>
+      <w:r>
+        <w:rPr>
+          <w:rStyle w:val="CodeChar"/>
+        </w:rPr>
+        <w:t>)</w:t>
       </w:r>
       <w:r>
         <w:t xml:space="preserve"> function to pull that cumulative value from our </w:t>
@@ -12860,7 +14001,6 @@
         <w:pStyle w:val="Code"/>
       </w:pPr>
       <w:r>
-        <w:lastRenderedPageBreak/>
         <w:t># show cumulative variance ratio for principal components</w:t>
       </w:r>
     </w:p>
@@ -12869,7 +14009,15 @@
         <w:pStyle w:val="Code"/>
       </w:pPr>
       <w:r>
-        <w:t xml:space="preserve"># which confirms that the 4 pc's selected by the Kaiser Criteria </w:t>
+        <w:t xml:space="preserve"># </w:t>
+      </w:r>
+      <w:proofErr w:type="gramStart"/>
+      <w:r>
+        <w:t>which</w:t>
+      </w:r>
+      <w:proofErr w:type="gramEnd"/>
+      <w:r>
+        <w:t xml:space="preserve"> confirms that the 4 pc's selected by the Kaiser Criteria </w:t>
       </w:r>
     </w:p>
     <w:p>
@@ -12884,16 +14032,44 @@
       <w:pPr>
         <w:pStyle w:val="Code"/>
       </w:pPr>
-      <w:r>
-        <w:t>cumulative_var_ratio = pca.explained_variance_ratio_.cumsum()</w:t>
-      </w:r>
+      <w:proofErr w:type="spellStart"/>
+      <w:r>
+        <w:t>cumulative_var_ratio</w:t>
+      </w:r>
+      <w:proofErr w:type="spellEnd"/>
+      <w:r>
+        <w:t xml:space="preserve"> = pca.explained_variance_ratio_.</w:t>
+      </w:r>
+      <w:proofErr w:type="spellStart"/>
+      <w:proofErr w:type="gramStart"/>
+      <w:r>
+        <w:t>cumsum</w:t>
+      </w:r>
+      <w:proofErr w:type="spellEnd"/>
+      <w:r>
+        <w:t>()</w:t>
+      </w:r>
+      <w:proofErr w:type="gramEnd"/>
     </w:p>
     <w:p>
       <w:pPr>
         <w:pStyle w:val="Code"/>
       </w:pPr>
-      <w:r>
-        <w:t>cumulative_var_ratio[3]</w:t>
+      <w:proofErr w:type="spellStart"/>
+      <w:r>
+        <w:t>cumulative_var_</w:t>
+      </w:r>
+      <w:proofErr w:type="gramStart"/>
+      <w:r>
+        <w:t>ratio</w:t>
+      </w:r>
+      <w:proofErr w:type="spellEnd"/>
+      <w:r>
+        <w:t>[</w:t>
+      </w:r>
+      <w:proofErr w:type="gramEnd"/>
+      <w:r>
+        <w:t>3]</w:t>
       </w:r>
     </w:p>
     <w:p>
@@ -12906,6 +14082,7 @@
         <w:pStyle w:val="Code"/>
       </w:pPr>
       <w:r>
+        <w:lastRenderedPageBreak/>
         <w:t xml:space="preserve">Output: </w:t>
       </w:r>
       <w:r>
@@ -12926,21 +14103,39 @@
       <w:r>
         <w:t xml:space="preserve">Lastly, using the built-in </w:t>
       </w:r>
+      <w:proofErr w:type="spellStart"/>
+      <w:proofErr w:type="gramStart"/>
       <w:r>
         <w:rPr>
           <w:rStyle w:val="CodeChar"/>
         </w:rPr>
-        <w:t>model.plot()</w:t>
+        <w:t>model.plot</w:t>
+      </w:r>
+      <w:proofErr w:type="spellEnd"/>
+      <w:r>
+        <w:rPr>
+          <w:rStyle w:val="CodeChar"/>
+        </w:rPr>
+        <w:t>(</w:t>
+      </w:r>
+      <w:proofErr w:type="gramEnd"/>
+      <w:r>
+        <w:rPr>
+          <w:rStyle w:val="CodeChar"/>
+        </w:rPr>
+        <w:t>)</w:t>
       </w:r>
       <w:r>
         <w:t xml:space="preserve"> method from the </w:t>
       </w:r>
+      <w:proofErr w:type="spellStart"/>
       <w:r>
         <w:rPr>
           <w:rStyle w:val="CodeChar"/>
         </w:rPr>
         <w:t>pca</w:t>
       </w:r>
+      <w:proofErr w:type="spellEnd"/>
       <w:r>
         <w:t xml:space="preserve"> python package</w:t>
       </w:r>
@@ -13020,7 +14215,6 @@
       </w:pPr>
       <w:bookmarkStart w:id="15" w:name="_Toc146373254"/>
       <w:r>
-        <w:lastRenderedPageBreak/>
         <w:t>Summarize results of analysis</w:t>
       </w:r>
       <w:bookmarkEnd w:id="15"/>
@@ -13048,17 +14242,23 @@
         <w:t>Principal Component Analysis.</w:t>
       </w:r>
       <w:r>
-        <w:t xml:space="preserve"> By scaling our variables and performing Principal Component Analysis on that data, we were able to create 8 total Principal Components. Of those 8 components, we selected 4 based on the Kaiser Criteria. The answer to our original research question is yes, we were able to reduce the dimensionality of the original dataset using Principal Component Analysis. However, any further work done by our peers should bear in mind that these four components capture 72.89% of the explained variance.</w:t>
+        <w:t xml:space="preserve"> By scaling our </w:t>
+      </w:r>
+      <w:r>
+        <w:lastRenderedPageBreak/>
+        <w:t>variables and performing Principal Component Analysis on that data, we were able to create 8 total Principal Components. Of those 8 components, we selected 4 based on the Kaiser Criteria. The answer to our original research question is yes, we were able to reduce the dimensionality of the original dataset using Principal Component Analysis. However, any further work done by our peers should bear in mind that these four components capture 72.89% of the explained variance.</w:t>
       </w:r>
     </w:p>
     <w:p/>
     <w:p>
       <w:pPr>
         <w:pStyle w:val="Heading1"/>
+        <w:numPr>
+          <w:ilvl w:val="0"/>
+          <w:numId w:val="0"/>
+        </w:numPr>
+        <w:ind w:left="360" w:hanging="360"/>
       </w:pPr>
-      <w:r>
-        <w:t xml:space="preserve"> </w:t>
-      </w:r>
       <w:bookmarkStart w:id="16" w:name="_Toc146373255"/>
       <w:r>
         <w:t>Part V: Attachments</w:t>
@@ -13160,7 +14360,6 @@
         </w:rPr>
       </w:pPr>
       <w:r>
-        <w:lastRenderedPageBreak/>
         <w:fldChar w:fldCharType="end"/>
       </w:r>
       <w:r>
@@ -13200,8 +14399,6 @@
       <w:r>
         <w:fldChar w:fldCharType="end"/>
       </w:r>
-    </w:p>
-    <w:p>
       <w:r>
         <w:fldChar w:fldCharType="end"/>
       </w:r>
@@ -13212,6 +14409,7 @@
       </w:pPr>
       <w:bookmarkStart w:id="18" w:name="_Toc146373257"/>
       <w:r>
+        <w:lastRenderedPageBreak/>
         <w:t>Bibliography</w:t>
       </w:r>
       <w:bookmarkEnd w:id="18"/>
@@ -13330,6 +14528,150 @@
         <w:p>
           <w:pPr>
             <w:pStyle w:val="Bibliography"/>
+            <w:ind w:left="720" w:hanging="720"/>
+            <w:rPr>
+              <w:noProof/>
+            </w:rPr>
+          </w:pPr>
+          <w:r>
+            <w:fldChar w:fldCharType="begin"/>
+          </w:r>
+          <w:r>
+            <w:instrText xml:space="preserve"> BIBLIOGRAPHY \m Tur23  \l 1033 </w:instrText>
+          </w:r>
+          <w:r>
+            <w:fldChar w:fldCharType="separate"/>
+          </w:r>
+          <w:r>
+            <w:rPr>
+              <w:noProof/>
+            </w:rPr>
+            <w:t xml:space="preserve">Turing Co. (2023). </w:t>
+          </w:r>
+          <w:r>
+            <w:rPr>
+              <w:i/>
+              <w:iCs/>
+              <w:noProof/>
+            </w:rPr>
+            <w:t>Step-By-Step guide to PCA</w:t>
+          </w:r>
+          <w:r>
+            <w:rPr>
+              <w:noProof/>
+            </w:rPr>
+            <w:t>. Retrieved from TURING: https://www.turing.com/kb/guide-to-principal-component-analysis</w:t>
+          </w:r>
+        </w:p>
+        <w:p>
+          <w:pPr>
+            <w:pStyle w:val="Bibliography"/>
+            <w:ind w:left="720" w:hanging="720"/>
+            <w:rPr>
+              <w:noProof/>
+            </w:rPr>
+          </w:pPr>
+          <w:r>
+            <w:fldChar w:fldCharType="begin"/>
+          </w:r>
+          <w:r>
+            <w:instrText xml:space="preserve"> BIBLIOGRAPHY \m Lae  \l 1033 </w:instrText>
+          </w:r>
+          <w:r>
+            <w:fldChar w:fldCharType="separate"/>
+          </w:r>
+          <w:r>
+            <w:rPr>
+              <w:noProof/>
+            </w:rPr>
+            <w:t xml:space="preserve">Laerd Statistics. (n.d.). </w:t>
+          </w:r>
+          <w:r>
+            <w:rPr>
+              <w:i/>
+              <w:iCs/>
+              <w:noProof/>
+            </w:rPr>
+            <w:t>Principal Components Analysis (PCA)</w:t>
+          </w:r>
+          <w:r>
+            <w:rPr>
+              <w:noProof/>
+            </w:rPr>
+            <w:t>. Retrieved from Laerd Statistics: https://statistics.laerd.com/spss-tutorials/principal-components-analysis-pca-using-spss-statistics.php</w:t>
+          </w:r>
+        </w:p>
+        <w:p>
+          <w:pPr>
+            <w:pStyle w:val="Bibliography"/>
+            <w:ind w:left="720" w:hanging="720"/>
+            <w:rPr>
+              <w:noProof/>
+            </w:rPr>
+          </w:pPr>
+          <w:r>
+            <w:fldChar w:fldCharType="begin"/>
+          </w:r>
+          <w:r>
+            <w:instrText xml:space="preserve"> BIBLIOGRAPHY \m Adi22  \l 1033 </w:instrText>
+          </w:r>
+          <w:r>
+            <w:fldChar w:fldCharType="separate"/>
+          </w:r>
+          <w:r>
+            <w:rPr>
+              <w:noProof/>
+            </w:rPr>
+            <w:t xml:space="preserve">Dutt, A. (2022, 2 7). </w:t>
+          </w:r>
+          <w:r>
+            <w:rPr>
+              <w:i/>
+              <w:iCs/>
+              <w:noProof/>
+            </w:rPr>
+            <w:t>A Quick Way to Check the Linearity of Data</w:t>
+          </w:r>
+          <w:r>
+            <w:rPr>
+              <w:noProof/>
+            </w:rPr>
+            <w:t>. Retrieved from Linked In: https://www.linkedin.com/pulse/quick-way-check-linearity-data-aditya-dutt/</w:t>
+          </w:r>
+        </w:p>
+        <w:p>
+          <w:pPr>
+            <w:ind w:left="0"/>
+          </w:pPr>
+          <w:r>
+            <w:fldChar w:fldCharType="end"/>
+          </w:r>
+        </w:p>
+        <w:p>
+          <w:pPr>
+            <w:ind w:left="0"/>
+          </w:pPr>
+          <w:r>
+            <w:fldChar w:fldCharType="end"/>
+          </w:r>
+        </w:p>
+        <w:p>
+          <w:pPr>
+            <w:ind w:left="0"/>
+          </w:pPr>
+        </w:p>
+        <w:p>
+          <w:pPr>
+            <w:ind w:left="0"/>
+          </w:pPr>
+          <w:r>
+            <w:lastRenderedPageBreak/>
+            <w:fldChar w:fldCharType="end"/>
+          </w:r>
+        </w:p>
+        <w:p>
+          <w:pPr>
+            <w:pStyle w:val="Bibliography"/>
             <w:ind w:left="0"/>
             <w:rPr>
               <w:noProof/>
@@ -13368,6 +14710,7 @@
       </w:r>
     </w:p>
     <w:p/>
+    <w:p/>
   </w:endnote>
   <w:endnote w:type="continuationSeparator" w:id="0">
     <w:p>
@@ -13375,6 +14718,7 @@
         <w:continuationSeparator/>
       </w:r>
     </w:p>
+    <w:p/>
     <w:p/>
   </w:endnote>
 </w:endnotes>
@@ -13389,6 +14733,7 @@
       </w:r>
     </w:p>
     <w:p/>
+    <w:p/>
   </w:footnote>
   <w:footnote w:type="continuationSeparator" w:id="0">
     <w:p>
@@ -13396,6 +14741,7 @@
         <w:continuationSeparator/>
       </w:r>
     </w:p>
+    <w:p/>
     <w:p/>
   </w:footnote>
 </w:footnotes>
@@ -13423,7 +14769,7 @@
       <w:rPr>
         <w:noProof/>
       </w:rPr>
-      <w:t>15</w:t>
+      <w:t>6</w:t>
     </w:r>
     <w:r>
       <w:rPr>
@@ -13432,6 +14778,7 @@
       <w:fldChar w:fldCharType="end"/>
     </w:r>
   </w:p>
+  <w:p/>
   <w:p/>
 </w:hdr>
 </file>
@@ -13617,6 +14964,92 @@
     </w:lvl>
   </w:abstractNum>
   <w:abstractNum w:abstractNumId="2" w15:restartNumberingAfterBreak="0">
+    <w:nsid w:val="255C02EC"/>
+    <w:multiLevelType w:val="hybridMultilevel"/>
+    <w:tmpl w:val="9DF2BDA2"/>
+    <w:lvl w:ilvl="0" w:tplc="0409000F">
+      <w:start w:val="1"/>
+      <w:numFmt w:val="decimal"/>
+      <w:lvlText w:val="%1."/>
+      <w:lvlJc w:val="left"/>
+      <w:pPr>
+        <w:ind w:left="1008" w:hanging="360"/>
+      </w:pPr>
+    </w:lvl>
+    <w:lvl w:ilvl="1" w:tplc="04090019" w:tentative="1">
+      <w:start w:val="1"/>
+      <w:numFmt w:val="lowerLetter"/>
+      <w:lvlText w:val="%2."/>
+      <w:lvlJc w:val="left"/>
+      <w:pPr>
+        <w:ind w:left="1728" w:hanging="360"/>
+      </w:pPr>
+    </w:lvl>
+    <w:lvl w:ilvl="2" w:tplc="0409001B" w:tentative="1">
+      <w:start w:val="1"/>
+      <w:numFmt w:val="lowerRoman"/>
+      <w:lvlText w:val="%3."/>
+      <w:lvlJc w:val="right"/>
+      <w:pPr>
+        <w:ind w:left="2448" w:hanging="180"/>
+      </w:pPr>
+    </w:lvl>
+    <w:lvl w:ilvl="3" w:tplc="0409000F" w:tentative="1">
+      <w:start w:val="1"/>
+      <w:numFmt w:val="decimal"/>
+      <w:lvlText w:val="%4."/>
+      <w:lvlJc w:val="left"/>
+      <w:pPr>
+        <w:ind w:left="3168" w:hanging="360"/>
+      </w:pPr>
+    </w:lvl>
+    <w:lvl w:ilvl="4" w:tplc="04090019" w:tentative="1">
+      <w:start w:val="1"/>
+      <w:numFmt w:val="lowerLetter"/>
+      <w:lvlText w:val="%5."/>
+      <w:lvlJc w:val="left"/>
+      <w:pPr>
+        <w:ind w:left="3888" w:hanging="360"/>
+      </w:pPr>
+    </w:lvl>
+    <w:lvl w:ilvl="5" w:tplc="0409001B" w:tentative="1">
+      <w:start w:val="1"/>
+      <w:numFmt w:val="lowerRoman"/>
+      <w:lvlText w:val="%6."/>
+      <w:lvlJc w:val="right"/>
+      <w:pPr>
+        <w:ind w:left="4608" w:hanging="180"/>
+      </w:pPr>
+    </w:lvl>
+    <w:lvl w:ilvl="6" w:tplc="0409000F" w:tentative="1">
+      <w:start w:val="1"/>
+      <w:numFmt w:val="decimal"/>
+      <w:lvlText w:val="%7."/>
+      <w:lvlJc w:val="left"/>
+      <w:pPr>
+        <w:ind w:left="5328" w:hanging="360"/>
+      </w:pPr>
+    </w:lvl>
+    <w:lvl w:ilvl="7" w:tplc="04090019" w:tentative="1">
+      <w:start w:val="1"/>
+      <w:numFmt w:val="lowerLetter"/>
+      <w:lvlText w:val="%8."/>
+      <w:lvlJc w:val="left"/>
+      <w:pPr>
+        <w:ind w:left="6048" w:hanging="360"/>
+      </w:pPr>
+    </w:lvl>
+    <w:lvl w:ilvl="8" w:tplc="0409001B" w:tentative="1">
+      <w:start w:val="1"/>
+      <w:numFmt w:val="lowerRoman"/>
+      <w:lvlText w:val="%9."/>
+      <w:lvlJc w:val="right"/>
+      <w:pPr>
+        <w:ind w:left="6768" w:hanging="180"/>
+      </w:pPr>
+    </w:lvl>
+  </w:abstractNum>
+  <w:abstractNum w:abstractNumId="3" w15:restartNumberingAfterBreak="0">
     <w:nsid w:val="37834FEB"/>
     <w:multiLevelType w:val="hybridMultilevel"/>
     <w:tmpl w:val="532E9BEC"/>
@@ -13729,7 +15162,7 @@
       </w:rPr>
     </w:lvl>
   </w:abstractNum>
-  <w:abstractNum w:abstractNumId="3" w15:restartNumberingAfterBreak="0">
+  <w:abstractNum w:abstractNumId="4" w15:restartNumberingAfterBreak="0">
     <w:nsid w:val="378D5EC9"/>
     <w:multiLevelType w:val="hybridMultilevel"/>
     <w:tmpl w:val="F56CE522"/>
@@ -13818,7 +15251,7 @@
       </w:pPr>
     </w:lvl>
   </w:abstractNum>
-  <w:abstractNum w:abstractNumId="4" w15:restartNumberingAfterBreak="0">
+  <w:abstractNum w:abstractNumId="5" w15:restartNumberingAfterBreak="0">
     <w:nsid w:val="46364B68"/>
     <w:multiLevelType w:val="hybridMultilevel"/>
     <w:tmpl w:val="AB625FAC"/>
@@ -13907,7 +15340,7 @@
       </w:pPr>
     </w:lvl>
   </w:abstractNum>
-  <w:abstractNum w:abstractNumId="5" w15:restartNumberingAfterBreak="0">
+  <w:abstractNum w:abstractNumId="6" w15:restartNumberingAfterBreak="0">
     <w:nsid w:val="487C6F97"/>
     <w:multiLevelType w:val="hybridMultilevel"/>
     <w:tmpl w:val="9B1E6CC6"/>
@@ -13996,7 +15429,7 @@
       </w:pPr>
     </w:lvl>
   </w:abstractNum>
-  <w:abstractNum w:abstractNumId="6" w15:restartNumberingAfterBreak="0">
+  <w:abstractNum w:abstractNumId="7" w15:restartNumberingAfterBreak="0">
     <w:nsid w:val="58347BFF"/>
     <w:multiLevelType w:val="hybridMultilevel"/>
     <w:tmpl w:val="2498441A"/>
@@ -14085,7 +15518,7 @@
       </w:pPr>
     </w:lvl>
   </w:abstractNum>
-  <w:abstractNum w:abstractNumId="7" w15:restartNumberingAfterBreak="0">
+  <w:abstractNum w:abstractNumId="8" w15:restartNumberingAfterBreak="0">
     <w:nsid w:val="70343FAF"/>
     <w:multiLevelType w:val="hybridMultilevel"/>
     <w:tmpl w:val="329A83B4"/>
@@ -14174,7 +15607,7 @@
       </w:pPr>
     </w:lvl>
   </w:abstractNum>
-  <w:abstractNum w:abstractNumId="8" w15:restartNumberingAfterBreak="0">
+  <w:abstractNum w:abstractNumId="9" w15:restartNumberingAfterBreak="0">
     <w:nsid w:val="74471BEA"/>
     <w:multiLevelType w:val="hybridMultilevel"/>
     <w:tmpl w:val="4D563260"/>
@@ -14265,31 +15698,34 @@
     </w:lvl>
   </w:abstractNum>
   <w:num w:numId="1">
-    <w:abstractNumId w:val="8"/>
+    <w:abstractNumId w:val="9"/>
   </w:num>
   <w:num w:numId="2">
-    <w:abstractNumId w:val="2"/>
+    <w:abstractNumId w:val="3"/>
   </w:num>
   <w:num w:numId="3">
-    <w:abstractNumId w:val="5"/>
+    <w:abstractNumId w:val="6"/>
   </w:num>
   <w:num w:numId="4">
-    <w:abstractNumId w:val="3"/>
+    <w:abstractNumId w:val="4"/>
   </w:num>
   <w:num w:numId="5">
     <w:abstractNumId w:val="1"/>
   </w:num>
   <w:num w:numId="6">
-    <w:abstractNumId w:val="4"/>
+    <w:abstractNumId w:val="5"/>
   </w:num>
   <w:num w:numId="7">
-    <w:abstractNumId w:val="6"/>
+    <w:abstractNumId w:val="7"/>
   </w:num>
   <w:num w:numId="8">
-    <w:abstractNumId w:val="7"/>
+    <w:abstractNumId w:val="8"/>
   </w:num>
   <w:num w:numId="9">
     <w:abstractNumId w:val="0"/>
+  </w:num>
+  <w:num w:numId="10">
+    <w:abstractNumId w:val="2"/>
   </w:num>
   <w:numIdMacAtCleanup w:val="6"/>
 </w:numbering>
@@ -14858,7 +16294,6 @@
   <w:style w:type="character" w:default="1" w:styleId="DefaultParagraphFont">
     <w:name w:val="Default Paragraph Font"/>
     <w:uiPriority w:val="1"/>
-    <w:semiHidden/>
     <w:unhideWhenUsed/>
   </w:style>
   <w:style w:type="table" w:default="1" w:styleId="TableNormal">
@@ -35952,7 +37387,7 @@
     <b:Month>08</b:Month>
     <b:Day>28</b:Day>
     <b:URL>https://sanchitamangale12.medium.com/scree-plot-733ed72c8608</b:URL>
-    <b:RefOrder>3</b:RefOrder>
+    <b:RefOrder>5</b:RefOrder>
   </b:Source>
   <b:Source>
     <b:Tag>Keb22</b:Tag>
@@ -35985,7 +37420,7 @@
     <b:Title>Exploring High Dimensional Data</b:Title>
     <b:Pages>https://campus.datacamp.com/courses/dimensionality-reduction-in-python/exploring-high-dimensional-data?ex=4</b:Pages>
     <b:Year>2021</b:Year>
-    <b:RefOrder>2</b:RefOrder>
+    <b:RefOrder>3</b:RefOrder>
   </b:Source>
   <b:Source>
     <b:Tag>Jer211</b:Tag>
@@ -36005,7 +37440,7 @@
     </b:Author>
     <b:InternetSiteTitle>DataCamp</b:InternetSiteTitle>
     <b:URL>https://campus.datacamp.com/courses/dimensionality-reduction-in-python/feature-selection-i-selecting-for-feature-information?ex=9*</b:URL>
-    <b:RefOrder>4</b:RefOrder>
+    <b:RefOrder>6</b:RefOrder>
   </b:Source>
   <b:Source>
     <b:Tag>Kei</b:Tag>
@@ -36024,7 +37459,7 @@
         </b:NameList>
       </b:Author>
     </b:Author>
-    <b:RefOrder>5</b:RefOrder>
+    <b:RefOrder>7</b:RefOrder>
   </b:Source>
   <b:Source>
     <b:Tag>Zah15</b:Tag>
@@ -36043,7 +37478,58 @@
     <b:InternetSiteTitle>Stack OVerflow</b:InternetSiteTitle>
     <b:Year>2015</b:Year>
     <b:URL>https://stackoverflow.com/questions/31909945/obtain-eigen-values-and-vectors-from-sklearn-pca</b:URL>
-    <b:RefOrder>6</b:RefOrder>
+    <b:RefOrder>8</b:RefOrder>
+  </b:Source>
+  <b:Source>
+    <b:Tag>Tur23</b:Tag>
+    <b:SourceType>InternetSite</b:SourceType>
+    <b:Guid>{C6201A12-74A5-45CD-8B8A-C70F3654FEE4}</b:Guid>
+    <b:Author>
+      <b:Author>
+        <b:Corporate>Turing Co.</b:Corporate>
+      </b:Author>
+    </b:Author>
+    <b:Title>Step-By-Step guide to PCA</b:Title>
+    <b:InternetSiteTitle>TURING</b:InternetSiteTitle>
+    <b:Year>2023</b:Year>
+    <b:URL>https://www.turing.com/kb/guide-to-principal-component-analysis</b:URL>
+    <b:RefOrder>2</b:RefOrder>
+  </b:Source>
+  <b:Source>
+    <b:Tag>Lae</b:Tag>
+    <b:SourceType>InternetSite</b:SourceType>
+    <b:Guid>{67454CB9-BA12-4445-A47E-9BC409605517}</b:Guid>
+    <b:Author>
+      <b:Author>
+        <b:Corporate>Laerd Statistics</b:Corporate>
+      </b:Author>
+    </b:Author>
+    <b:Title>Principal Components Analysis (PCA)</b:Title>
+    <b:InternetSiteTitle>Laerd Statistics</b:InternetSiteTitle>
+    <b:URL>https://statistics.laerd.com/spss-tutorials/principal-components-analysis-pca-using-spss-statistics.php</b:URL>
+    <b:RefOrder>4</b:RefOrder>
+  </b:Source>
+  <b:Source>
+    <b:Tag>Adi22</b:Tag>
+    <b:SourceType>InternetSite</b:SourceType>
+    <b:Guid>{B51DB323-602D-4DF7-9E54-D5C7F6D4A5A3}</b:Guid>
+    <b:Author>
+      <b:Author>
+        <b:NameList>
+          <b:Person>
+            <b:Last>Dutt</b:Last>
+            <b:First>Aditya</b:First>
+          </b:Person>
+        </b:NameList>
+      </b:Author>
+    </b:Author>
+    <b:Title>A Quick Way to Check the Linearity of Data</b:Title>
+    <b:InternetSiteTitle>Linked In</b:InternetSiteTitle>
+    <b:Year>2022</b:Year>
+    <b:Month>2</b:Month>
+    <b:Day>7</b:Day>
+    <b:URL>https://www.linkedin.com/pulse/quick-way-check-linearity-data-aditya-dutt/</b:URL>
+    <b:RefOrder>9</b:RefOrder>
   </b:Source>
 </b:Sources>
 </file>
@@ -36057,7 +37543,7 @@
 </file>
 
 <file path=customXml/itemProps2.xml><?xml version="1.0" encoding="utf-8"?>
-<ds:datastoreItem xmlns:ds="http://schemas.openxmlformats.org/officeDocument/2006/customXml" ds:itemID="{3DC5651D-16D3-4E5D-9ED0-ECF1EBAB999E}">
+<ds:datastoreItem xmlns:ds="http://schemas.openxmlformats.org/officeDocument/2006/customXml" ds:itemID="{F6233E96-B9C3-45ED-82D6-9C0C9EAA5548}">
   <ds:schemaRefs>
     <ds:schemaRef ds:uri="http://schemas.openxmlformats.org/officeDocument/2006/bibliography"/>
   </ds:schemaRefs>

</xml_diff>